<commit_message>
Test with Arduino + Gauge fix
Connection done, Data read - ok
</commit_message>
<xml_diff>
--- a/Documentatie/Planificare Dezvoltare App. Mobila.docx
+++ b/Documentatie/Planificare Dezvoltare App. Mobila.docx
@@ -544,66 +544,117 @@
       </w:r>
       <w:proofErr w:type="spellEnd"/>
       <w:r>
-        <w:t xml:space="preserve"> real =&gt; De </w:t>
-      </w:r>
-      <w:proofErr w:type="spellStart"/>
-      <w:r>
+        <w:t xml:space="preserve"> real =&gt; </w:t>
+      </w:r>
+      <w:r>
+        <w:rPr>
+          <w:highlight w:val="yellow"/>
+        </w:rPr>
+        <w:t xml:space="preserve">De </w:t>
+      </w:r>
+      <w:proofErr w:type="spellStart"/>
+      <w:r>
+        <w:rPr>
+          <w:highlight w:val="yellow"/>
+        </w:rPr>
         <w:t>prefferat</w:t>
       </w:r>
       <w:proofErr w:type="spellEnd"/>
       <w:r>
+        <w:rPr>
+          <w:highlight w:val="yellow"/>
+        </w:rPr>
         <w:t xml:space="preserve"> o </w:t>
       </w:r>
       <w:proofErr w:type="spellStart"/>
       <w:r>
+        <w:rPr>
+          <w:highlight w:val="yellow"/>
+        </w:rPr>
         <w:t>metoda</w:t>
       </w:r>
       <w:proofErr w:type="spellEnd"/>
       <w:r>
+        <w:rPr>
+          <w:highlight w:val="yellow"/>
+        </w:rPr>
         <w:t xml:space="preserve"> care nu </w:t>
       </w:r>
       <w:proofErr w:type="spellStart"/>
       <w:r>
+        <w:rPr>
+          <w:highlight w:val="yellow"/>
+        </w:rPr>
         <w:t>doar</w:t>
       </w:r>
       <w:proofErr w:type="spellEnd"/>
       <w:r>
-        <w:t xml:space="preserve"> </w:t>
-      </w:r>
-      <w:proofErr w:type="spellStart"/>
-      <w:r>
+        <w:rPr>
+          <w:highlight w:val="yellow"/>
+        </w:rPr>
+        <w:t xml:space="preserve"> </w:t>
+      </w:r>
+      <w:proofErr w:type="spellStart"/>
+      <w:r>
+        <w:rPr>
+          <w:highlight w:val="yellow"/>
+        </w:rPr>
         <w:t>ia</w:t>
       </w:r>
       <w:proofErr w:type="spellEnd"/>
       <w:r>
-        <w:t xml:space="preserve"> </w:t>
-      </w:r>
-      <w:proofErr w:type="spellStart"/>
-      <w:r>
+        <w:rPr>
+          <w:highlight w:val="yellow"/>
+        </w:rPr>
+        <w:t xml:space="preserve"> </w:t>
+      </w:r>
+      <w:proofErr w:type="spellStart"/>
+      <w:r>
+        <w:rPr>
+          <w:highlight w:val="yellow"/>
+        </w:rPr>
         <w:t>indicele</w:t>
       </w:r>
       <w:proofErr w:type="spellEnd"/>
       <w:r>
+        <w:rPr>
+          <w:highlight w:val="yellow"/>
+        </w:rPr>
         <w:t xml:space="preserve"> maxim - </w:t>
       </w:r>
       <w:proofErr w:type="spellStart"/>
       <w:r>
+        <w:rPr>
+          <w:highlight w:val="yellow"/>
+        </w:rPr>
         <w:t>ci</w:t>
       </w:r>
       <w:proofErr w:type="spellEnd"/>
       <w:r>
-        <w:t xml:space="preserve"> </w:t>
-      </w:r>
-      <w:proofErr w:type="spellStart"/>
-      <w:r>
+        <w:rPr>
+          <w:highlight w:val="yellow"/>
+        </w:rPr>
+        <w:t xml:space="preserve"> </w:t>
+      </w:r>
+      <w:proofErr w:type="spellStart"/>
+      <w:r>
+        <w:rPr>
+          <w:highlight w:val="yellow"/>
+        </w:rPr>
         <w:t>agregheaza</w:t>
       </w:r>
       <w:proofErr w:type="spellEnd"/>
       <w:r>
+        <w:rPr>
+          <w:highlight w:val="yellow"/>
+        </w:rPr>
         <w:t xml:space="preserve"> tot </w:t>
       </w:r>
       <w:proofErr w:type="spellStart"/>
       <w:r>
+        <w:rPr>
+          <w:highlight w:val="yellow"/>
+        </w:rPr>
         <w:t>poluantii</w:t>
       </w:r>
       <w:proofErr w:type="spellEnd"/>
@@ -623,95 +674,166 @@
       </w:r>
       <w:r>
         <w:tab/>
+      </w:r>
+      <w:r>
+        <w:rPr>
+          <w:highlight w:val="green"/>
+        </w:rPr>
         <w:t xml:space="preserve">- Sa </w:t>
       </w:r>
       <w:proofErr w:type="spellStart"/>
       <w:r>
+        <w:rPr>
+          <w:highlight w:val="green"/>
+        </w:rPr>
         <w:t>clarific</w:t>
       </w:r>
       <w:proofErr w:type="spellEnd"/>
       <w:r>
+        <w:rPr>
+          <w:highlight w:val="green"/>
+        </w:rPr>
         <w:t xml:space="preserve"> cu </w:t>
       </w:r>
       <w:proofErr w:type="spellStart"/>
       <w:r>
+        <w:rPr>
+          <w:highlight w:val="green"/>
+        </w:rPr>
         <w:t>unitatile</w:t>
       </w:r>
       <w:proofErr w:type="spellEnd"/>
       <w:r>
+        <w:rPr>
+          <w:highlight w:val="green"/>
+        </w:rPr>
         <w:t xml:space="preserve"> de </w:t>
       </w:r>
       <w:proofErr w:type="spellStart"/>
       <w:proofErr w:type="gramStart"/>
       <w:r>
+        <w:rPr>
+          <w:highlight w:val="green"/>
+        </w:rPr>
         <w:t>masura</w:t>
       </w:r>
       <w:proofErr w:type="spellEnd"/>
       <w:r>
+        <w:rPr>
+          <w:highlight w:val="green"/>
+        </w:rPr>
         <w:t xml:space="preserve"> :</w:t>
       </w:r>
       <w:proofErr w:type="gramEnd"/>
       <w:r>
-        <w:t xml:space="preserve"> </w:t>
-      </w:r>
-      <w:proofErr w:type="spellStart"/>
-      <w:r>
+        <w:rPr>
+          <w:highlight w:val="green"/>
+        </w:rPr>
+        <w:t xml:space="preserve"> </w:t>
+      </w:r>
+      <w:proofErr w:type="spellStart"/>
+      <w:r>
+        <w:rPr>
+          <w:highlight w:val="green"/>
+        </w:rPr>
         <w:t>ce</w:t>
       </w:r>
       <w:proofErr w:type="spellEnd"/>
       <w:r>
-        <w:t xml:space="preserve"> </w:t>
-      </w:r>
-      <w:proofErr w:type="spellStart"/>
-      <w:r>
+        <w:rPr>
+          <w:highlight w:val="green"/>
+        </w:rPr>
+        <w:t xml:space="preserve"> </w:t>
+      </w:r>
+      <w:proofErr w:type="spellStart"/>
+      <w:r>
+        <w:rPr>
+          <w:highlight w:val="green"/>
+        </w:rPr>
         <w:t>primesc</w:t>
       </w:r>
       <w:proofErr w:type="spellEnd"/>
       <w:r>
+        <w:rPr>
+          <w:highlight w:val="green"/>
+        </w:rPr>
         <w:t xml:space="preserve"> de la </w:t>
       </w:r>
       <w:proofErr w:type="spellStart"/>
       <w:r>
+        <w:rPr>
+          <w:highlight w:val="green"/>
+        </w:rPr>
         <w:t>senzor</w:t>
       </w:r>
       <w:proofErr w:type="spellEnd"/>
       <w:r>
+        <w:rPr>
+          <w:highlight w:val="green"/>
+        </w:rPr>
         <w:t xml:space="preserve"> , cum transform in </w:t>
       </w:r>
       <w:proofErr w:type="spellStart"/>
       <w:r>
+        <w:rPr>
+          <w:highlight w:val="green"/>
+        </w:rPr>
         <w:t>ug</w:t>
       </w:r>
       <w:proofErr w:type="spellEnd"/>
       <w:r>
+        <w:rPr>
+          <w:highlight w:val="green"/>
+        </w:rPr>
         <w:t xml:space="preserve">/m3 </w:t>
       </w:r>
       <w:proofErr w:type="spellStart"/>
       <w:r>
+        <w:rPr>
+          <w:highlight w:val="green"/>
+        </w:rPr>
         <w:t>si</w:t>
       </w:r>
       <w:proofErr w:type="spellEnd"/>
       <w:r>
-        <w:t xml:space="preserve"> </w:t>
-      </w:r>
-      <w:proofErr w:type="spellStart"/>
-      <w:r>
+        <w:rPr>
+          <w:highlight w:val="green"/>
+        </w:rPr>
+        <w:t xml:space="preserve"> </w:t>
+      </w:r>
+      <w:proofErr w:type="spellStart"/>
+      <w:r>
+        <w:rPr>
+          <w:highlight w:val="green"/>
+        </w:rPr>
         <w:t>mai</w:t>
       </w:r>
       <w:proofErr w:type="spellEnd"/>
       <w:r>
-        <w:t xml:space="preserve"> </w:t>
-      </w:r>
-      <w:proofErr w:type="spellStart"/>
-      <w:r>
+        <w:rPr>
+          <w:highlight w:val="green"/>
+        </w:rPr>
+        <w:t xml:space="preserve"> </w:t>
+      </w:r>
+      <w:proofErr w:type="spellStart"/>
+      <w:r>
+        <w:rPr>
+          <w:highlight w:val="green"/>
+        </w:rPr>
         <w:t>apoi</w:t>
       </w:r>
       <w:proofErr w:type="spellEnd"/>
       <w:r>
+        <w:rPr>
+          <w:highlight w:val="green"/>
+        </w:rPr>
         <w:t xml:space="preserve"> in </w:t>
       </w:r>
       <w:proofErr w:type="spellStart"/>
       <w:r>
+        <w:rPr>
+          <w:highlight w:val="green"/>
+        </w:rPr>
         <w:t>SubIndice</w:t>
       </w:r>
       <w:proofErr w:type="spellEnd"/>
@@ -728,89 +850,153 @@
       </w:r>
       <w:r>
         <w:tab/>
+      </w:r>
+      <w:r>
+        <w:rPr>
+          <w:highlight w:val="green"/>
+        </w:rPr>
         <w:t xml:space="preserve">- </w:t>
       </w:r>
       <w:proofErr w:type="spellStart"/>
       <w:r>
+        <w:rPr>
+          <w:highlight w:val="green"/>
+        </w:rPr>
         <w:t>Afisare</w:t>
       </w:r>
       <w:proofErr w:type="spellEnd"/>
       <w:r>
+        <w:rPr>
+          <w:highlight w:val="green"/>
+        </w:rPr>
         <w:t xml:space="preserve"> date in GUI in </w:t>
       </w:r>
       <w:proofErr w:type="spellStart"/>
       <w:r>
+        <w:rPr>
+          <w:highlight w:val="green"/>
+        </w:rPr>
         <w:t>timp</w:t>
       </w:r>
       <w:proofErr w:type="spellEnd"/>
       <w:r>
-        <w:t xml:space="preserve"> real </w:t>
-      </w:r>
-    </w:p>
-    <w:p>
-      <w:pPr>
-        <w:spacing w:after="0"/>
-      </w:pPr>
-      <w:r>
-        <w:tab/>
-      </w:r>
-      <w:r>
-        <w:tab/>
-      </w:r>
-      <w:r>
-        <w:tab/>
+        <w:rPr>
+          <w:highlight w:val="green"/>
+        </w:rPr>
+        <w:t xml:space="preserve"> real</w:t>
+      </w:r>
+      <w:r>
+        <w:t xml:space="preserve"> </w:t>
+      </w:r>
+    </w:p>
+    <w:p>
+      <w:pPr>
+        <w:spacing w:after="0"/>
+      </w:pPr>
+      <w:r>
+        <w:tab/>
+      </w:r>
+      <w:r>
+        <w:tab/>
+      </w:r>
+      <w:r>
+        <w:tab/>
+      </w:r>
+      <w:r>
+        <w:rPr>
+          <w:highlight w:val="yellow"/>
+        </w:rPr>
         <w:t xml:space="preserve">- </w:t>
       </w:r>
       <w:proofErr w:type="spellStart"/>
       <w:r>
+        <w:rPr>
+          <w:highlight w:val="yellow"/>
+        </w:rPr>
         <w:t>Notificare</w:t>
       </w:r>
       <w:proofErr w:type="spellEnd"/>
       <w:r>
-        <w:t xml:space="preserve"> </w:t>
-      </w:r>
-      <w:proofErr w:type="spellStart"/>
-      <w:r>
+        <w:rPr>
+          <w:highlight w:val="yellow"/>
+        </w:rPr>
+        <w:t xml:space="preserve"> </w:t>
+      </w:r>
+      <w:proofErr w:type="spellStart"/>
+      <w:r>
+        <w:rPr>
+          <w:highlight w:val="yellow"/>
+        </w:rPr>
         <w:t>cand</w:t>
       </w:r>
       <w:proofErr w:type="spellEnd"/>
       <w:r>
-        <w:t xml:space="preserve"> </w:t>
-      </w:r>
-      <w:proofErr w:type="spellStart"/>
-      <w:r>
+        <w:rPr>
+          <w:highlight w:val="yellow"/>
+        </w:rPr>
+        <w:t xml:space="preserve"> </w:t>
+      </w:r>
+      <w:proofErr w:type="spellStart"/>
+      <w:r>
+        <w:rPr>
+          <w:highlight w:val="yellow"/>
+        </w:rPr>
         <w:t>apare</w:t>
       </w:r>
       <w:proofErr w:type="spellEnd"/>
       <w:r>
+        <w:rPr>
+          <w:highlight w:val="yellow"/>
+        </w:rPr>
         <w:t xml:space="preserve"> o </w:t>
       </w:r>
       <w:proofErr w:type="spellStart"/>
       <w:r>
+        <w:rPr>
+          <w:highlight w:val="yellow"/>
+        </w:rPr>
         <w:t>valoare</w:t>
       </w:r>
       <w:proofErr w:type="spellEnd"/>
       <w:r>
-        <w:t xml:space="preserve"> </w:t>
-      </w:r>
-      <w:proofErr w:type="spellStart"/>
-      <w:r>
+        <w:rPr>
+          <w:highlight w:val="yellow"/>
+        </w:rPr>
+        <w:t xml:space="preserve"> </w:t>
+      </w:r>
+      <w:proofErr w:type="spellStart"/>
+      <w:r>
+        <w:rPr>
+          <w:highlight w:val="yellow"/>
+        </w:rPr>
         <w:t>peste</w:t>
       </w:r>
       <w:proofErr w:type="spellEnd"/>
       <w:r>
+        <w:rPr>
+          <w:highlight w:val="yellow"/>
+        </w:rPr>
         <w:t xml:space="preserve"> o </w:t>
       </w:r>
       <w:proofErr w:type="spellStart"/>
       <w:r>
+        <w:rPr>
+          <w:highlight w:val="yellow"/>
+        </w:rPr>
         <w:t>limita</w:t>
       </w:r>
       <w:proofErr w:type="spellEnd"/>
       <w:r>
+        <w:rPr>
+          <w:highlight w:val="yellow"/>
+        </w:rPr>
         <w:t xml:space="preserve"> de </w:t>
       </w:r>
       <w:proofErr w:type="spellStart"/>
       <w:r>
+        <w:rPr>
+          <w:highlight w:val="yellow"/>
+        </w:rPr>
         <w:t>siguranta</w:t>
       </w:r>
       <w:proofErr w:type="spellEnd"/>
@@ -2182,6 +2368,46 @@
           </wp:inline>
         </w:drawing>
       </w:r>
+    </w:p>
+    <w:p>
+      <w:pPr>
+        <w:spacing w:after="0"/>
+      </w:pPr>
+    </w:p>
+    <w:p>
+      <w:pPr>
+        <w:spacing w:after="0"/>
+      </w:pPr>
+    </w:p>
+    <w:p>
+      <w:pPr>
+        <w:spacing w:after="0"/>
+      </w:pPr>
+      <w:proofErr w:type="gramStart"/>
+      <w:r>
+        <w:t>ARDUINO :</w:t>
+      </w:r>
+      <w:proofErr w:type="gramEnd"/>
+      <w:r>
+        <w:br/>
+      </w:r>
+    </w:p>
+    <w:p>
+      <w:pPr>
+        <w:spacing w:after="0"/>
+      </w:pPr>
+      <w:r>
+        <w:tab/>
+        <w:t>-</w:t>
+      </w:r>
+      <w:hyperlink r:id="rId8" w:history="1">
+        <w:r>
+          <w:rPr>
+            <w:rStyle w:val="Hyperlink"/>
+          </w:rPr>
+          <w:t>http://www.martyncurrey.com/hm-10-bluetooth-4ble-modules/</w:t>
+        </w:r>
+      </w:hyperlink>
     </w:p>
     <w:sectPr>
       <w:pgSz w:w="12240" w:h="15840"/>
@@ -2634,6 +2860,18 @@
       <w:rFonts w:ascii="Tahoma" w:hAnsi="Tahoma" w:cs="Tahoma"/>
       <w:sz w:val="16"/>
       <w:szCs w:val="16"/>
+    </w:rPr>
+  </w:style>
+  <w:style w:type="character" w:styleId="Hyperlink">
+    <w:name w:val="Hyperlink"/>
+    <w:basedOn w:val="DefaultParagraphFont"/>
+    <w:uiPriority w:val="99"/>
+    <w:semiHidden/>
+    <w:unhideWhenUsed/>
+    <w:rsid w:val="00BE7BB4"/>
+    <w:rPr>
+      <w:color w:val="0000FF"/>
+      <w:u w:val="single"/>
     </w:rPr>
   </w:style>
 </w:styles>
@@ -2927,7 +3165,7 @@
 </file>
 
 <file path=customXml/itemProps1.xml><?xml version="1.0" encoding="utf-8"?>
-<ds:datastoreItem xmlns:ds="http://schemas.openxmlformats.org/officeDocument/2006/customXml" ds:itemID="{9758E8E8-8BD6-4ADC-80BA-EFB38FD53A3A}">
+<ds:datastoreItem xmlns:ds="http://schemas.openxmlformats.org/officeDocument/2006/customXml" ds:itemID="{1E01E701-01CF-44CE-ADDC-CBC4C735D3CA}">
   <ds:schemaRefs>
     <ds:schemaRef ds:uri="http://schemas.openxmlformats.org/officeDocument/2006/bibliography"/>
   </ds:schemaRefs>

</xml_diff>

<commit_message>
20.04 Arduino + Android MQ7 updates
Get PPM from MQ7 sensor. Show AQI for CO in Android
</commit_message>
<xml_diff>
--- a/Documentatie/Planificare Dezvoltare App. Mobila.docx
+++ b/Documentatie/Planificare Dezvoltare App. Mobila.docx
@@ -2406,6 +2406,44 @@
             <w:rStyle w:val="Hyperlink"/>
           </w:rPr>
           <w:t>http://www.martyncurrey.com/hm-10-bluetooth-4ble-modules/</w:t>
+        </w:r>
+      </w:hyperlink>
+    </w:p>
+    <w:p>
+      <w:pPr>
+        <w:spacing w:after="0"/>
+      </w:pPr>
+    </w:p>
+    <w:p>
+      <w:pPr>
+        <w:spacing w:after="0"/>
+      </w:pPr>
+      <w:r>
+        <w:tab/>
+        <w:t xml:space="preserve">Cod </w:t>
+      </w:r>
+      <w:proofErr w:type="spellStart"/>
+      <w:r>
+        <w:t>pentru</w:t>
+      </w:r>
+      <w:proofErr w:type="spellEnd"/>
+      <w:r>
+        <w:t xml:space="preserve"> MQ-</w:t>
+      </w:r>
+      <w:proofErr w:type="gramStart"/>
+      <w:r>
+        <w:t>7 :</w:t>
+      </w:r>
+      <w:proofErr w:type="gramEnd"/>
+      <w:r>
+        <w:t xml:space="preserve"> </w:t>
+      </w:r>
+      <w:hyperlink r:id="rId9" w:history="1">
+        <w:r>
+          <w:rPr>
+            <w:rStyle w:val="Hyperlink"/>
+          </w:rPr>
+          <w:t>https://www.teachmemicro.com/use-mq-7-carbon-monoxide-sensor/</w:t>
         </w:r>
       </w:hyperlink>
     </w:p>
@@ -3165,7 +3203,7 @@
 </file>
 
 <file path=customXml/itemProps1.xml><?xml version="1.0" encoding="utf-8"?>
-<ds:datastoreItem xmlns:ds="http://schemas.openxmlformats.org/officeDocument/2006/customXml" ds:itemID="{1E01E701-01CF-44CE-ADDC-CBC4C735D3CA}">
+<ds:datastoreItem xmlns:ds="http://schemas.openxmlformats.org/officeDocument/2006/customXml" ds:itemID="{921DFBD0-D8E1-44C4-8916-137C86A8C1C4}">
   <ds:schemaRefs>
     <ds:schemaRef ds:uri="http://schemas.openxmlformats.org/officeDocument/2006/bibliography"/>
   </ds:schemaRefs>

</xml_diff>

<commit_message>
26.04 - Firebase Connection
</commit_message>
<xml_diff>
--- a/Documentatie/Planificare Dezvoltare App. Mobila.docx
+++ b/Documentatie/Planificare Dezvoltare App. Mobila.docx
@@ -1170,16 +1170,7 @@
       </w:pPr>
       <w:r>
         <w:tab/>
-      </w:r>
-      <w:r>
-        <w:tab/>
-      </w:r>
-      <w:r>
-        <w:tab/>
-      </w:r>
-      <w:r>
-        <w:tab/>
-        <w:t xml:space="preserve"> - </w:t>
+        <w:t xml:space="preserve">- </w:t>
       </w:r>
       <w:proofErr w:type="spellStart"/>
       <w:r>
@@ -1194,18 +1185,6 @@
       <w:pPr>
         <w:spacing w:after="0"/>
       </w:pPr>
-      <w:r>
-        <w:tab/>
-      </w:r>
-      <w:r>
-        <w:tab/>
-      </w:r>
-      <w:r>
-        <w:tab/>
-      </w:r>
-      <w:r>
-        <w:tab/>
-      </w:r>
       <w:r>
         <w:tab/>
       </w:r>
@@ -1220,38 +1199,59 @@
       </w:r>
       <w:proofErr w:type="spellEnd"/>
       <w:r>
-        <w:t xml:space="preserve"> :</w:t>
-      </w:r>
+        <w:t xml:space="preserve"> </w:t>
+      </w:r>
+      <w:r>
+        <w:t xml:space="preserve"> </w:t>
+      </w:r>
+      <w:proofErr w:type="spellStart"/>
+      <w:r>
+        <w:t>sa</w:t>
+      </w:r>
+      <w:proofErr w:type="spellEnd"/>
       <w:proofErr w:type="gramEnd"/>
       <w:r>
         <w:t xml:space="preserve"> </w:t>
       </w:r>
       <w:proofErr w:type="spellStart"/>
       <w:r>
-        <w:t>cheie</w:t>
-      </w:r>
-      <w:proofErr w:type="spellEnd"/>
-      <w:r>
-        <w:t xml:space="preserve"> </w:t>
-      </w:r>
-      <w:proofErr w:type="spellStart"/>
-      <w:r>
-        <w:t>primara</w:t>
-      </w:r>
-      <w:proofErr w:type="spellEnd"/>
-      <w:r>
-        <w:t xml:space="preserve"> </w:t>
-      </w:r>
-    </w:p>
-    <w:p>
-      <w:pPr>
-        <w:spacing w:after="0"/>
-      </w:pPr>
-      <w:r>
-        <w:tab/>
-      </w:r>
-      <w:r>
-        <w:tab/>
+        <w:t>il</w:t>
+      </w:r>
+      <w:proofErr w:type="spellEnd"/>
+      <w:r>
+        <w:t xml:space="preserve"> pot </w:t>
+      </w:r>
+      <w:proofErr w:type="spellStart"/>
+      <w:r>
+        <w:t>schimba</w:t>
+      </w:r>
+      <w:proofErr w:type="spellEnd"/>
+      <w:r>
+        <w:t xml:space="preserve"> </w:t>
+      </w:r>
+      <w:proofErr w:type="spellStart"/>
+      <w:r>
+        <w:t>doar</w:t>
+      </w:r>
+      <w:proofErr w:type="spellEnd"/>
+      <w:r>
+        <w:t xml:space="preserve"> </w:t>
+      </w:r>
+      <w:proofErr w:type="spellStart"/>
+      <w:r>
+        <w:t>cand</w:t>
+      </w:r>
+      <w:proofErr w:type="spellEnd"/>
+      <w:r>
+        <w:t xml:space="preserve"> nu </w:t>
+      </w:r>
+      <w:proofErr w:type="spellStart"/>
+      <w:r>
+        <w:t>primesc</w:t>
+      </w:r>
+      <w:proofErr w:type="spellEnd"/>
+      <w:r>
+        <w:t xml:space="preserve"> date (combo box)</w:t>
       </w:r>
       <w:r>
         <w:tab/>
@@ -1288,15 +1288,7 @@
       </w:r>
       <w:proofErr w:type="spellEnd"/>
       <w:r>
-        <w:t xml:space="preserve"> </w:t>
-      </w:r>
-      <w:proofErr w:type="gramStart"/>
-      <w:r>
-        <w:t>un</w:t>
-      </w:r>
-      <w:proofErr w:type="gramEnd"/>
-      <w:r>
-        <w:t xml:space="preserve"> camp </w:t>
+        <w:t xml:space="preserve"> un camp </w:t>
       </w:r>
       <w:proofErr w:type="spellStart"/>
       <w:r>
@@ -1324,18 +1316,6 @@
       <w:pPr>
         <w:spacing w:after="0"/>
       </w:pPr>
-      <w:r>
-        <w:tab/>
-      </w:r>
-      <w:r>
-        <w:tab/>
-      </w:r>
-      <w:r>
-        <w:tab/>
-      </w:r>
-      <w:r>
-        <w:tab/>
-      </w:r>
       <w:r>
         <w:tab/>
       </w:r>
@@ -1385,41 +1365,54 @@
       </w:r>
       <w:r>
         <w:tab/>
-      </w:r>
+        <w:t xml:space="preserve">- Data </w:t>
+      </w:r>
+      <w:proofErr w:type="spellStart"/>
+      <w:r>
+        <w:t>si</w:t>
+      </w:r>
+      <w:proofErr w:type="spellEnd"/>
+      <w:r>
+        <w:t xml:space="preserve"> </w:t>
+      </w:r>
+      <w:proofErr w:type="spellStart"/>
+      <w:r>
+        <w:t>ora</w:t>
+      </w:r>
+      <w:proofErr w:type="spellEnd"/>
+      <w:r>
+        <w:t xml:space="preserve"> </w:t>
+      </w:r>
+      <w:proofErr w:type="spellStart"/>
+      <w:r>
+        <w:t>masurarii</w:t>
+      </w:r>
+      <w:proofErr w:type="spellEnd"/>
+      <w:r>
+        <w:t xml:space="preserve"> </w:t>
+      </w:r>
+    </w:p>
+    <w:p>
+      <w:pPr>
+        <w:spacing w:after="0"/>
+      </w:pPr>
       <w:r>
         <w:tab/>
-      </w:r>
-      <w:r>
-        <w:tab/>
-      </w:r>
-      <w:r>
-        <w:tab/>
-      </w:r>
-      <w:r>
-        <w:tab/>
-        <w:t xml:space="preserve">- Data </w:t>
-      </w:r>
-      <w:proofErr w:type="spellStart"/>
-      <w:r>
-        <w:t>si</w:t>
-      </w:r>
-      <w:proofErr w:type="spellEnd"/>
-      <w:r>
-        <w:t xml:space="preserve"> </w:t>
-      </w:r>
-      <w:proofErr w:type="spellStart"/>
-      <w:r>
-        <w:t>ora</w:t>
-      </w:r>
-      <w:proofErr w:type="spellEnd"/>
-      <w:r>
-        <w:t xml:space="preserve"> </w:t>
-      </w:r>
-      <w:proofErr w:type="spellStart"/>
-      <w:r>
-        <w:t>masurarii</w:t>
-      </w:r>
-      <w:proofErr w:type="spellEnd"/>
+        <w:t xml:space="preserve">- </w:t>
+      </w:r>
+      <w:proofErr w:type="spellStart"/>
+      <w:r>
+        <w:t>Iau</w:t>
+      </w:r>
+      <w:proofErr w:type="spellEnd"/>
+      <w:r>
+        <w:t xml:space="preserve"> date din </w:t>
+      </w:r>
+      <w:proofErr w:type="gramStart"/>
+      <w:r>
+        <w:t>DB :</w:t>
+      </w:r>
+      <w:proofErr w:type="gramEnd"/>
       <w:r>
         <w:t xml:space="preserve"> </w:t>
       </w:r>
@@ -1845,6 +1838,7 @@
         <w:spacing w:after="0"/>
       </w:pPr>
       <w:r>
+        <w:lastRenderedPageBreak/>
         <w:tab/>
         <w:t xml:space="preserve">4 - </w:t>
       </w:r>
@@ -1891,7 +1885,6 @@
         <w:spacing w:after="0"/>
       </w:pPr>
       <w:r>
-        <w:lastRenderedPageBreak/>
         <w:tab/>
       </w:r>
     </w:p>
@@ -12739,7 +12732,7 @@
 </file>
 
 <file path=customXml/itemProps1.xml><?xml version="1.0" encoding="utf-8"?>
-<ds:datastoreItem xmlns:ds="http://schemas.openxmlformats.org/officeDocument/2006/customXml" ds:itemID="{B0291993-7C49-4BF3-BC89-D2253EC70661}">
+<ds:datastoreItem xmlns:ds="http://schemas.openxmlformats.org/officeDocument/2006/customXml" ds:itemID="{654B18D5-12D6-4EBC-87E8-5C43524DBB89}">
   <ds:schemaRefs>
     <ds:schemaRef ds:uri="http://schemas.openxmlformats.org/officeDocument/2006/bibliography"/>
   </ds:schemaRefs>

</xml_diff>

<commit_message>
14.05 -Code: Choose Bonded Devices to connect to
</commit_message>
<xml_diff>
--- a/Documentatie/Planificare Dezvoltare App. Mobila.docx
+++ b/Documentatie/Planificare Dezvoltare App. Mobila.docx
@@ -19264,6 +19264,3709 @@
     </w:p>
     <w:p>
       <w:pPr>
+        <w:rPr>
+          <w:rFonts w:ascii="Consolas" w:eastAsia="Times New Roman" w:hAnsi="Consolas" w:cs="Times New Roman"/>
+          <w:color w:val="000000"/>
+          <w:sz w:val="19"/>
+          <w:szCs w:val="19"/>
+        </w:rPr>
+      </w:pPr>
+    </w:p>
+    <w:p>
+      <w:pPr>
+        <w:rPr>
+          <w:rFonts w:ascii="Consolas" w:eastAsia="Times New Roman" w:hAnsi="Consolas" w:cs="Times New Roman"/>
+          <w:noProof/>
+          <w:color w:val="000000"/>
+          <w:sz w:val="19"/>
+          <w:szCs w:val="19"/>
+        </w:rPr>
+      </w:pPr>
+    </w:p>
+    <w:p>
+      <w:pPr>
+        <w:rPr>
+          <w:rFonts w:ascii="Consolas" w:eastAsia="Times New Roman" w:hAnsi="Consolas" w:cs="Times New Roman"/>
+          <w:color w:val="000000"/>
+          <w:sz w:val="19"/>
+          <w:szCs w:val="19"/>
+        </w:rPr>
+      </w:pPr>
+      <w:r>
+        <w:rPr>
+          <w:rFonts w:ascii="Consolas" w:eastAsia="Times New Roman" w:hAnsi="Consolas" w:cs="Times New Roman"/>
+          <w:noProof/>
+          <w:color w:val="000000"/>
+          <w:sz w:val="19"/>
+          <w:szCs w:val="19"/>
+        </w:rPr>
+        <w:drawing>
+          <wp:inline distT="0" distB="0" distL="0" distR="0">
+            <wp:extent cx="1979871" cy="3518035"/>
+            <wp:effectExtent l="19050" t="0" r="1329" b="0"/>
+            <wp:docPr id="2" name="Picture 2" descr="C:\Users\Paul\Downloads\Screenshot_2020-05-13-13-45-36.jpg"/>
+            <wp:cNvGraphicFramePr>
+              <a:graphicFrameLocks xmlns:a="http://schemas.openxmlformats.org/drawingml/2006/main" noChangeAspect="1"/>
+            </wp:cNvGraphicFramePr>
+            <a:graphic xmlns:a="http://schemas.openxmlformats.org/drawingml/2006/main">
+              <a:graphicData uri="http://schemas.openxmlformats.org/drawingml/2006/picture">
+                <pic:pic xmlns:pic="http://schemas.openxmlformats.org/drawingml/2006/picture">
+                  <pic:nvPicPr>
+                    <pic:cNvPr id="0" name="Picture 2" descr="C:\Users\Paul\Downloads\Screenshot_2020-05-13-13-45-36.jpg"/>
+                    <pic:cNvPicPr>
+                      <a:picLocks noChangeAspect="1" noChangeArrowheads="1"/>
+                    </pic:cNvPicPr>
+                  </pic:nvPicPr>
+                  <pic:blipFill>
+                    <a:blip r:embed="rId13" cstate="print"/>
+                    <a:srcRect/>
+                    <a:stretch>
+                      <a:fillRect/>
+                    </a:stretch>
+                  </pic:blipFill>
+                  <pic:spPr bwMode="auto">
+                    <a:xfrm>
+                      <a:off x="0" y="0"/>
+                      <a:ext cx="1979500" cy="3517377"/>
+                    </a:xfrm>
+                    <a:prstGeom prst="rect">
+                      <a:avLst/>
+                    </a:prstGeom>
+                    <a:noFill/>
+                    <a:ln w="9525">
+                      <a:noFill/>
+                      <a:miter lim="800000"/>
+                      <a:headEnd/>
+                      <a:tailEnd/>
+                    </a:ln>
+                  </pic:spPr>
+                </pic:pic>
+              </a:graphicData>
+            </a:graphic>
+          </wp:inline>
+        </w:drawing>
+      </w:r>
+      <w:r>
+        <w:rPr>
+          <w:rFonts w:ascii="Consolas" w:eastAsia="Times New Roman" w:hAnsi="Consolas" w:cs="Times New Roman"/>
+          <w:color w:val="000000"/>
+          <w:sz w:val="19"/>
+          <w:szCs w:val="19"/>
+        </w:rPr>
+        <w:t xml:space="preserve">      </w:t>
+      </w:r>
+      <w:r>
+        <w:rPr>
+          <w:rFonts w:ascii="Consolas" w:eastAsia="Times New Roman" w:hAnsi="Consolas" w:cs="Times New Roman"/>
+          <w:color w:val="000000"/>
+          <w:sz w:val="19"/>
+          <w:szCs w:val="19"/>
+        </w:rPr>
+        <w:drawing>
+          <wp:inline distT="0" distB="0" distL="0" distR="0">
+            <wp:extent cx="1980626" cy="3519377"/>
+            <wp:effectExtent l="19050" t="0" r="574" b="0"/>
+            <wp:docPr id="5" name="Picture 3" descr="C:\Users\Paul\Downloads\Screenshot_2020-05-13-13-45-02.jpg"/>
+            <wp:cNvGraphicFramePr>
+              <a:graphicFrameLocks xmlns:a="http://schemas.openxmlformats.org/drawingml/2006/main" noChangeAspect="1"/>
+            </wp:cNvGraphicFramePr>
+            <a:graphic xmlns:a="http://schemas.openxmlformats.org/drawingml/2006/main">
+              <a:graphicData uri="http://schemas.openxmlformats.org/drawingml/2006/picture">
+                <pic:pic xmlns:pic="http://schemas.openxmlformats.org/drawingml/2006/picture">
+                  <pic:nvPicPr>
+                    <pic:cNvPr id="0" name="Picture 3" descr="C:\Users\Paul\Downloads\Screenshot_2020-05-13-13-45-02.jpg"/>
+                    <pic:cNvPicPr>
+                      <a:picLocks noChangeAspect="1" noChangeArrowheads="1"/>
+                    </pic:cNvPicPr>
+                  </pic:nvPicPr>
+                  <pic:blipFill>
+                    <a:blip r:embed="rId14" cstate="print"/>
+                    <a:srcRect/>
+                    <a:stretch>
+                      <a:fillRect/>
+                    </a:stretch>
+                  </pic:blipFill>
+                  <pic:spPr bwMode="auto">
+                    <a:xfrm>
+                      <a:off x="0" y="0"/>
+                      <a:ext cx="1981198" cy="3520394"/>
+                    </a:xfrm>
+                    <a:prstGeom prst="rect">
+                      <a:avLst/>
+                    </a:prstGeom>
+                    <a:noFill/>
+                    <a:ln w="9525">
+                      <a:noFill/>
+                      <a:miter lim="800000"/>
+                      <a:headEnd/>
+                      <a:tailEnd/>
+                    </a:ln>
+                  </pic:spPr>
+                </pic:pic>
+              </a:graphicData>
+            </a:graphic>
+          </wp:inline>
+        </w:drawing>
+      </w:r>
+    </w:p>
+    <w:p>
+      <w:pPr>
+        <w:pStyle w:val="m2329582356000254093msolistparagraph"/>
+        <w:shd w:val="clear" w:color="auto" w:fill="FFFFFF"/>
+        <w:spacing w:before="0" w:beforeAutospacing="0" w:after="0" w:afterAutospacing="0"/>
+        <w:ind w:left="720"/>
+        <w:rPr>
+          <w:color w:val="222222"/>
+        </w:rPr>
+      </w:pPr>
+      <w:r>
+        <w:rPr>
+          <w:rFonts w:ascii="Calibri" w:hAnsi="Calibri" w:cs="Calibri"/>
+          <w:color w:val="1F497D"/>
+          <w:sz w:val="22"/>
+          <w:szCs w:val="22"/>
+        </w:rPr>
+        <w:lastRenderedPageBreak/>
+        <w:t>-</w:t>
+      </w:r>
+      <w:r>
+        <w:rPr>
+          <w:color w:val="1F497D"/>
+          <w:sz w:val="14"/>
+          <w:szCs w:val="14"/>
+        </w:rPr>
+        <w:t>          </w:t>
+      </w:r>
+      <w:r>
+        <w:rPr>
+          <w:rFonts w:ascii="Calibri" w:hAnsi="Calibri" w:cs="Calibri"/>
+          <w:color w:val="1F497D"/>
+          <w:sz w:val="22"/>
+          <w:szCs w:val="22"/>
+        </w:rPr>
+        <w:t xml:space="preserve">E </w:t>
+      </w:r>
+      <w:proofErr w:type="spellStart"/>
+      <w:r>
+        <w:rPr>
+          <w:rFonts w:ascii="Calibri" w:hAnsi="Calibri" w:cs="Calibri"/>
+          <w:color w:val="1F497D"/>
+          <w:sz w:val="22"/>
+          <w:szCs w:val="22"/>
+        </w:rPr>
+        <w:t>normala</w:t>
+      </w:r>
+      <w:proofErr w:type="spellEnd"/>
+      <w:r>
+        <w:rPr>
+          <w:rFonts w:ascii="Calibri" w:hAnsi="Calibri" w:cs="Calibri"/>
+          <w:color w:val="1F497D"/>
+          <w:sz w:val="22"/>
+          <w:szCs w:val="22"/>
+        </w:rPr>
+        <w:t xml:space="preserve"> </w:t>
+      </w:r>
+      <w:proofErr w:type="spellStart"/>
+      <w:r>
+        <w:rPr>
+          <w:rFonts w:ascii="Calibri" w:hAnsi="Calibri" w:cs="Calibri"/>
+          <w:color w:val="1F497D"/>
+          <w:sz w:val="22"/>
+          <w:szCs w:val="22"/>
+        </w:rPr>
+        <w:t>partea</w:t>
+      </w:r>
+      <w:proofErr w:type="spellEnd"/>
+      <w:r>
+        <w:rPr>
+          <w:rFonts w:ascii="Calibri" w:hAnsi="Calibri" w:cs="Calibri"/>
+          <w:color w:val="1F497D"/>
+          <w:sz w:val="22"/>
+          <w:szCs w:val="22"/>
+        </w:rPr>
+        <w:t xml:space="preserve"> cu </w:t>
+      </w:r>
+      <w:proofErr w:type="spellStart"/>
+      <w:r>
+        <w:rPr>
+          <w:rFonts w:ascii="Calibri" w:hAnsi="Calibri" w:cs="Calibri"/>
+          <w:color w:val="1F497D"/>
+          <w:sz w:val="22"/>
+          <w:szCs w:val="22"/>
+        </w:rPr>
+        <w:t>variatia</w:t>
+      </w:r>
+      <w:proofErr w:type="spellEnd"/>
+      <w:r>
+        <w:rPr>
+          <w:rFonts w:ascii="Calibri" w:hAnsi="Calibri" w:cs="Calibri"/>
+          <w:color w:val="1F497D"/>
+          <w:sz w:val="22"/>
+          <w:szCs w:val="22"/>
+        </w:rPr>
+        <w:t xml:space="preserve"> de la </w:t>
+      </w:r>
+      <w:proofErr w:type="spellStart"/>
+      <w:r>
+        <w:rPr>
+          <w:rFonts w:ascii="Calibri" w:hAnsi="Calibri" w:cs="Calibri"/>
+          <w:color w:val="1F497D"/>
+          <w:sz w:val="22"/>
+          <w:szCs w:val="22"/>
+        </w:rPr>
+        <w:t>inceput</w:t>
+      </w:r>
+      <w:proofErr w:type="spellEnd"/>
+      <w:r>
+        <w:rPr>
+          <w:rFonts w:ascii="Calibri" w:hAnsi="Calibri" w:cs="Calibri"/>
+          <w:color w:val="1F497D"/>
+          <w:sz w:val="22"/>
+          <w:szCs w:val="22"/>
+        </w:rPr>
+        <w:t xml:space="preserve">, </w:t>
+      </w:r>
+      <w:proofErr w:type="spellStart"/>
+      <w:r>
+        <w:rPr>
+          <w:rFonts w:ascii="Calibri" w:hAnsi="Calibri" w:cs="Calibri"/>
+          <w:color w:val="1F497D"/>
+          <w:sz w:val="22"/>
+          <w:szCs w:val="22"/>
+        </w:rPr>
+        <w:t>pana</w:t>
+      </w:r>
+      <w:proofErr w:type="spellEnd"/>
+      <w:r>
+        <w:rPr>
+          <w:rFonts w:ascii="Calibri" w:hAnsi="Calibri" w:cs="Calibri"/>
+          <w:color w:val="1F497D"/>
+          <w:sz w:val="22"/>
+          <w:szCs w:val="22"/>
+        </w:rPr>
+        <w:t xml:space="preserve"> se </w:t>
+      </w:r>
+      <w:proofErr w:type="spellStart"/>
+      <w:r>
+        <w:rPr>
+          <w:rFonts w:ascii="Calibri" w:hAnsi="Calibri" w:cs="Calibri"/>
+          <w:color w:val="1F497D"/>
+          <w:sz w:val="22"/>
+          <w:szCs w:val="22"/>
+        </w:rPr>
+        <w:t>stabilizeaza</w:t>
+      </w:r>
+      <w:proofErr w:type="spellEnd"/>
+      <w:r>
+        <w:rPr>
+          <w:rFonts w:ascii="Calibri" w:hAnsi="Calibri" w:cs="Calibri"/>
+          <w:color w:val="1F497D"/>
+          <w:sz w:val="22"/>
+          <w:szCs w:val="22"/>
+        </w:rPr>
+        <w:t xml:space="preserve">. </w:t>
+      </w:r>
+      <w:proofErr w:type="spellStart"/>
+      <w:r>
+        <w:rPr>
+          <w:rFonts w:ascii="Calibri" w:hAnsi="Calibri" w:cs="Calibri"/>
+          <w:color w:val="1F497D"/>
+          <w:sz w:val="22"/>
+          <w:szCs w:val="22"/>
+        </w:rPr>
+        <w:t>Cred</w:t>
+      </w:r>
+      <w:proofErr w:type="spellEnd"/>
+      <w:r>
+        <w:rPr>
+          <w:rFonts w:ascii="Calibri" w:hAnsi="Calibri" w:cs="Calibri"/>
+          <w:color w:val="1F497D"/>
+          <w:sz w:val="22"/>
+          <w:szCs w:val="22"/>
+        </w:rPr>
+        <w:t xml:space="preserve"> ca </w:t>
+      </w:r>
+      <w:proofErr w:type="spellStart"/>
+      <w:r>
+        <w:rPr>
+          <w:rFonts w:ascii="Calibri" w:hAnsi="Calibri" w:cs="Calibri"/>
+          <w:color w:val="1F497D"/>
+          <w:sz w:val="22"/>
+          <w:szCs w:val="22"/>
+        </w:rPr>
+        <w:t>iti</w:t>
+      </w:r>
+      <w:proofErr w:type="spellEnd"/>
+      <w:r>
+        <w:rPr>
+          <w:rFonts w:ascii="Calibri" w:hAnsi="Calibri" w:cs="Calibri"/>
+          <w:color w:val="1F497D"/>
+          <w:sz w:val="22"/>
+          <w:szCs w:val="22"/>
+        </w:rPr>
+        <w:t xml:space="preserve"> vine </w:t>
+      </w:r>
+      <w:proofErr w:type="spellStart"/>
+      <w:r>
+        <w:rPr>
+          <w:rFonts w:ascii="Calibri" w:hAnsi="Calibri" w:cs="Calibri"/>
+          <w:color w:val="1F497D"/>
+          <w:sz w:val="22"/>
+          <w:szCs w:val="22"/>
+        </w:rPr>
+        <w:t>si</w:t>
+      </w:r>
+      <w:proofErr w:type="spellEnd"/>
+      <w:r>
+        <w:rPr>
+          <w:rFonts w:ascii="Calibri" w:hAnsi="Calibri" w:cs="Calibri"/>
+          <w:color w:val="1F497D"/>
+          <w:sz w:val="22"/>
+          <w:szCs w:val="22"/>
+        </w:rPr>
+        <w:t xml:space="preserve"> </w:t>
+      </w:r>
+      <w:proofErr w:type="gramStart"/>
+      <w:r>
+        <w:rPr>
+          <w:rFonts w:ascii="Calibri" w:hAnsi="Calibri" w:cs="Calibri"/>
+          <w:color w:val="1F497D"/>
+          <w:sz w:val="22"/>
+          <w:szCs w:val="22"/>
+        </w:rPr>
+        <w:t>un</w:t>
+      </w:r>
+      <w:proofErr w:type="gramEnd"/>
+      <w:r>
+        <w:rPr>
+          <w:rFonts w:ascii="Calibri" w:hAnsi="Calibri" w:cs="Calibri"/>
+          <w:color w:val="1F497D"/>
+          <w:sz w:val="22"/>
+          <w:szCs w:val="22"/>
+        </w:rPr>
+        <w:t xml:space="preserve"> flag de la </w:t>
+      </w:r>
+      <w:proofErr w:type="spellStart"/>
+      <w:r>
+        <w:rPr>
+          <w:rFonts w:ascii="Calibri" w:hAnsi="Calibri" w:cs="Calibri"/>
+          <w:color w:val="1F497D"/>
+          <w:sz w:val="22"/>
+          <w:szCs w:val="22"/>
+        </w:rPr>
+        <w:t>dispozitiv</w:t>
+      </w:r>
+      <w:proofErr w:type="spellEnd"/>
+      <w:r>
+        <w:rPr>
+          <w:rFonts w:ascii="Calibri" w:hAnsi="Calibri" w:cs="Calibri"/>
+          <w:color w:val="1F497D"/>
+          <w:sz w:val="22"/>
+          <w:szCs w:val="22"/>
+        </w:rPr>
+        <w:t xml:space="preserve"> </w:t>
+      </w:r>
+      <w:proofErr w:type="spellStart"/>
+      <w:r>
+        <w:rPr>
+          <w:rFonts w:ascii="Calibri" w:hAnsi="Calibri" w:cs="Calibri"/>
+          <w:color w:val="1F497D"/>
+          <w:sz w:val="22"/>
+          <w:szCs w:val="22"/>
+        </w:rPr>
+        <w:t>pentru</w:t>
+      </w:r>
+      <w:proofErr w:type="spellEnd"/>
+      <w:r>
+        <w:rPr>
+          <w:rFonts w:ascii="Calibri" w:hAnsi="Calibri" w:cs="Calibri"/>
+          <w:color w:val="1F497D"/>
+          <w:sz w:val="22"/>
+          <w:szCs w:val="22"/>
+        </w:rPr>
+        <w:t xml:space="preserve"> </w:t>
+      </w:r>
+      <w:proofErr w:type="spellStart"/>
+      <w:r>
+        <w:rPr>
+          <w:rFonts w:ascii="Calibri" w:hAnsi="Calibri" w:cs="Calibri"/>
+          <w:color w:val="1F497D"/>
+          <w:sz w:val="22"/>
+          <w:szCs w:val="22"/>
+        </w:rPr>
+        <w:t>fiecare</w:t>
+      </w:r>
+      <w:proofErr w:type="spellEnd"/>
+      <w:r>
+        <w:rPr>
+          <w:rFonts w:ascii="Calibri" w:hAnsi="Calibri" w:cs="Calibri"/>
+          <w:color w:val="1F497D"/>
+          <w:sz w:val="22"/>
+          <w:szCs w:val="22"/>
+        </w:rPr>
+        <w:t xml:space="preserve"> din </w:t>
+      </w:r>
+      <w:proofErr w:type="spellStart"/>
+      <w:r>
+        <w:rPr>
+          <w:rFonts w:ascii="Calibri" w:hAnsi="Calibri" w:cs="Calibri"/>
+          <w:color w:val="1F497D"/>
+          <w:sz w:val="22"/>
+          <w:szCs w:val="22"/>
+        </w:rPr>
+        <w:t>senzori</w:t>
+      </w:r>
+      <w:proofErr w:type="spellEnd"/>
+      <w:r>
+        <w:rPr>
+          <w:rFonts w:ascii="Calibri" w:hAnsi="Calibri" w:cs="Calibri"/>
+          <w:color w:val="1F497D"/>
+          <w:sz w:val="22"/>
+          <w:szCs w:val="22"/>
+        </w:rPr>
+        <w:t xml:space="preserve"> </w:t>
+      </w:r>
+      <w:proofErr w:type="spellStart"/>
+      <w:r>
+        <w:rPr>
+          <w:rFonts w:ascii="Calibri" w:hAnsi="Calibri" w:cs="Calibri"/>
+          <w:color w:val="1F497D"/>
+          <w:sz w:val="22"/>
+          <w:szCs w:val="22"/>
+        </w:rPr>
+        <w:t>daca</w:t>
+      </w:r>
+      <w:proofErr w:type="spellEnd"/>
+      <w:r>
+        <w:rPr>
+          <w:rFonts w:ascii="Calibri" w:hAnsi="Calibri" w:cs="Calibri"/>
+          <w:color w:val="1F497D"/>
+          <w:sz w:val="22"/>
+          <w:szCs w:val="22"/>
+        </w:rPr>
+        <w:t xml:space="preserve"> </w:t>
+      </w:r>
+      <w:proofErr w:type="spellStart"/>
+      <w:r>
+        <w:rPr>
+          <w:rFonts w:ascii="Calibri" w:hAnsi="Calibri" w:cs="Calibri"/>
+          <w:color w:val="1F497D"/>
+          <w:sz w:val="22"/>
+          <w:szCs w:val="22"/>
+        </w:rPr>
+        <w:t>datele</w:t>
+      </w:r>
+      <w:proofErr w:type="spellEnd"/>
+      <w:r>
+        <w:rPr>
+          <w:rFonts w:ascii="Calibri" w:hAnsi="Calibri" w:cs="Calibri"/>
+          <w:color w:val="1F497D"/>
+          <w:sz w:val="22"/>
+          <w:szCs w:val="22"/>
+        </w:rPr>
+        <w:t xml:space="preserve"> </w:t>
+      </w:r>
+      <w:proofErr w:type="spellStart"/>
+      <w:r>
+        <w:rPr>
+          <w:rFonts w:ascii="Calibri" w:hAnsi="Calibri" w:cs="Calibri"/>
+          <w:color w:val="1F497D"/>
+          <w:sz w:val="22"/>
+          <w:szCs w:val="22"/>
+        </w:rPr>
+        <w:t>sunt</w:t>
+      </w:r>
+      <w:proofErr w:type="spellEnd"/>
+      <w:r>
+        <w:rPr>
+          <w:rFonts w:ascii="Calibri" w:hAnsi="Calibri" w:cs="Calibri"/>
+          <w:color w:val="1F497D"/>
+          <w:sz w:val="22"/>
+          <w:szCs w:val="22"/>
+        </w:rPr>
+        <w:t xml:space="preserve"> </w:t>
+      </w:r>
+      <w:proofErr w:type="spellStart"/>
+      <w:r>
+        <w:rPr>
+          <w:rFonts w:ascii="Calibri" w:hAnsi="Calibri" w:cs="Calibri"/>
+          <w:color w:val="1F497D"/>
+          <w:sz w:val="22"/>
+          <w:szCs w:val="22"/>
+        </w:rPr>
+        <w:t>valide</w:t>
+      </w:r>
+      <w:proofErr w:type="spellEnd"/>
+      <w:r>
+        <w:rPr>
+          <w:rFonts w:ascii="Calibri" w:hAnsi="Calibri" w:cs="Calibri"/>
+          <w:color w:val="1F497D"/>
+          <w:sz w:val="22"/>
+          <w:szCs w:val="22"/>
+        </w:rPr>
+        <w:t xml:space="preserve"> </w:t>
+      </w:r>
+      <w:proofErr w:type="spellStart"/>
+      <w:r>
+        <w:rPr>
+          <w:rFonts w:ascii="Calibri" w:hAnsi="Calibri" w:cs="Calibri"/>
+          <w:color w:val="1F497D"/>
+          <w:sz w:val="22"/>
+          <w:szCs w:val="22"/>
+        </w:rPr>
+        <w:t>sau</w:t>
+      </w:r>
+      <w:proofErr w:type="spellEnd"/>
+      <w:r>
+        <w:rPr>
+          <w:rFonts w:ascii="Calibri" w:hAnsi="Calibri" w:cs="Calibri"/>
+          <w:color w:val="1F497D"/>
+          <w:sz w:val="22"/>
+          <w:szCs w:val="22"/>
+        </w:rPr>
+        <w:t xml:space="preserve"> nu, </w:t>
+      </w:r>
+      <w:proofErr w:type="spellStart"/>
+      <w:r>
+        <w:rPr>
+          <w:rFonts w:ascii="Calibri" w:hAnsi="Calibri" w:cs="Calibri"/>
+          <w:color w:val="1F497D"/>
+          <w:sz w:val="22"/>
+          <w:szCs w:val="22"/>
+        </w:rPr>
+        <w:t>sau</w:t>
+      </w:r>
+      <w:proofErr w:type="spellEnd"/>
+      <w:r>
+        <w:rPr>
+          <w:rFonts w:ascii="Calibri" w:hAnsi="Calibri" w:cs="Calibri"/>
+          <w:color w:val="1F497D"/>
+          <w:sz w:val="22"/>
+          <w:szCs w:val="22"/>
+        </w:rPr>
+        <w:t xml:space="preserve"> </w:t>
+      </w:r>
+      <w:proofErr w:type="spellStart"/>
+      <w:r>
+        <w:rPr>
+          <w:rFonts w:ascii="Calibri" w:hAnsi="Calibri" w:cs="Calibri"/>
+          <w:color w:val="1F497D"/>
+          <w:sz w:val="22"/>
+          <w:szCs w:val="22"/>
+        </w:rPr>
+        <w:t>poti</w:t>
+      </w:r>
+      <w:proofErr w:type="spellEnd"/>
+      <w:r>
+        <w:rPr>
+          <w:rFonts w:ascii="Calibri" w:hAnsi="Calibri" w:cs="Calibri"/>
+          <w:color w:val="1F497D"/>
+          <w:sz w:val="22"/>
+          <w:szCs w:val="22"/>
+        </w:rPr>
+        <w:t xml:space="preserve"> </w:t>
+      </w:r>
+      <w:proofErr w:type="spellStart"/>
+      <w:r>
+        <w:rPr>
+          <w:rFonts w:ascii="Calibri" w:hAnsi="Calibri" w:cs="Calibri"/>
+          <w:color w:val="1F497D"/>
+          <w:sz w:val="22"/>
+          <w:szCs w:val="22"/>
+        </w:rPr>
+        <w:t>tu</w:t>
+      </w:r>
+      <w:proofErr w:type="spellEnd"/>
+      <w:r>
+        <w:rPr>
+          <w:rFonts w:ascii="Calibri" w:hAnsi="Calibri" w:cs="Calibri"/>
+          <w:color w:val="1F497D"/>
+          <w:sz w:val="22"/>
+          <w:szCs w:val="22"/>
+        </w:rPr>
+        <w:t xml:space="preserve"> </w:t>
+      </w:r>
+      <w:proofErr w:type="spellStart"/>
+      <w:r>
+        <w:rPr>
+          <w:rFonts w:ascii="Calibri" w:hAnsi="Calibri" w:cs="Calibri"/>
+          <w:color w:val="1F497D"/>
+          <w:sz w:val="22"/>
+          <w:szCs w:val="22"/>
+        </w:rPr>
+        <w:t>astepta</w:t>
+      </w:r>
+      <w:proofErr w:type="spellEnd"/>
+      <w:r>
+        <w:rPr>
+          <w:rFonts w:ascii="Calibri" w:hAnsi="Calibri" w:cs="Calibri"/>
+          <w:color w:val="1F497D"/>
+          <w:sz w:val="22"/>
+          <w:szCs w:val="22"/>
+        </w:rPr>
+        <w:t xml:space="preserve"> un </w:t>
+      </w:r>
+      <w:proofErr w:type="spellStart"/>
+      <w:r>
+        <w:rPr>
+          <w:rFonts w:ascii="Calibri" w:hAnsi="Calibri" w:cs="Calibri"/>
+          <w:color w:val="1F497D"/>
+          <w:sz w:val="22"/>
+          <w:szCs w:val="22"/>
+        </w:rPr>
+        <w:t>anumit</w:t>
+      </w:r>
+      <w:proofErr w:type="spellEnd"/>
+      <w:r>
+        <w:rPr>
+          <w:rFonts w:ascii="Calibri" w:hAnsi="Calibri" w:cs="Calibri"/>
+          <w:color w:val="1F497D"/>
+          <w:sz w:val="22"/>
+          <w:szCs w:val="22"/>
+        </w:rPr>
+        <w:t xml:space="preserve"> interval </w:t>
+      </w:r>
+      <w:proofErr w:type="spellStart"/>
+      <w:r>
+        <w:rPr>
+          <w:rFonts w:ascii="Calibri" w:hAnsi="Calibri" w:cs="Calibri"/>
+          <w:color w:val="1F497D"/>
+          <w:sz w:val="22"/>
+          <w:szCs w:val="22"/>
+        </w:rPr>
+        <w:t>pana</w:t>
+      </w:r>
+      <w:proofErr w:type="spellEnd"/>
+      <w:r>
+        <w:rPr>
+          <w:rFonts w:ascii="Calibri" w:hAnsi="Calibri" w:cs="Calibri"/>
+          <w:color w:val="1F497D"/>
+          <w:sz w:val="22"/>
+          <w:szCs w:val="22"/>
+        </w:rPr>
+        <w:t xml:space="preserve"> se </w:t>
+      </w:r>
+      <w:proofErr w:type="spellStart"/>
+      <w:r>
+        <w:rPr>
+          <w:rFonts w:ascii="Calibri" w:hAnsi="Calibri" w:cs="Calibri"/>
+          <w:color w:val="1F497D"/>
+          <w:sz w:val="22"/>
+          <w:szCs w:val="22"/>
+        </w:rPr>
+        <w:t>stabilizeaza</w:t>
+      </w:r>
+      <w:proofErr w:type="spellEnd"/>
+      <w:r>
+        <w:rPr>
+          <w:rFonts w:ascii="Calibri" w:hAnsi="Calibri" w:cs="Calibri"/>
+          <w:color w:val="1F497D"/>
+          <w:sz w:val="22"/>
+          <w:szCs w:val="22"/>
+        </w:rPr>
+        <w:t xml:space="preserve"> (</w:t>
+      </w:r>
+      <w:proofErr w:type="spellStart"/>
+      <w:r>
+        <w:rPr>
+          <w:rFonts w:ascii="Calibri" w:hAnsi="Calibri" w:cs="Calibri"/>
+          <w:color w:val="1F497D"/>
+          <w:sz w:val="22"/>
+          <w:szCs w:val="22"/>
+        </w:rPr>
+        <w:t>cateva</w:t>
+      </w:r>
+      <w:proofErr w:type="spellEnd"/>
+      <w:r>
+        <w:rPr>
+          <w:rFonts w:ascii="Calibri" w:hAnsi="Calibri" w:cs="Calibri"/>
+          <w:color w:val="1F497D"/>
+          <w:sz w:val="22"/>
+          <w:szCs w:val="22"/>
+        </w:rPr>
+        <w:t xml:space="preserve"> minute </w:t>
+      </w:r>
+      <w:proofErr w:type="spellStart"/>
+      <w:r>
+        <w:rPr>
+          <w:rFonts w:ascii="Calibri" w:hAnsi="Calibri" w:cs="Calibri"/>
+          <w:color w:val="1F497D"/>
+          <w:sz w:val="22"/>
+          <w:szCs w:val="22"/>
+        </w:rPr>
+        <w:t>poate</w:t>
+      </w:r>
+      <w:proofErr w:type="spellEnd"/>
+      <w:r>
+        <w:rPr>
+          <w:rFonts w:ascii="Calibri" w:hAnsi="Calibri" w:cs="Calibri"/>
+          <w:color w:val="1F497D"/>
+          <w:sz w:val="22"/>
+          <w:szCs w:val="22"/>
+        </w:rPr>
+        <w:t>)</w:t>
+      </w:r>
+    </w:p>
+    <w:p>
+      <w:pPr>
+        <w:pStyle w:val="m2329582356000254093msolistparagraph"/>
+        <w:shd w:val="clear" w:color="auto" w:fill="FFFFFF"/>
+        <w:spacing w:before="0" w:beforeAutospacing="0" w:after="0" w:afterAutospacing="0"/>
+        <w:ind w:left="720"/>
+        <w:rPr>
+          <w:color w:val="222222"/>
+        </w:rPr>
+      </w:pPr>
+      <w:r>
+        <w:rPr>
+          <w:rFonts w:ascii="Calibri" w:hAnsi="Calibri" w:cs="Calibri"/>
+          <w:color w:val="1F497D"/>
+          <w:sz w:val="22"/>
+          <w:szCs w:val="22"/>
+        </w:rPr>
+        <w:t>-</w:t>
+      </w:r>
+      <w:r>
+        <w:rPr>
+          <w:color w:val="1F497D"/>
+          <w:sz w:val="14"/>
+          <w:szCs w:val="14"/>
+        </w:rPr>
+        <w:t>          </w:t>
+      </w:r>
+      <w:proofErr w:type="spellStart"/>
+      <w:r>
+        <w:rPr>
+          <w:rFonts w:ascii="Calibri" w:hAnsi="Calibri" w:cs="Calibri"/>
+          <w:color w:val="1F497D"/>
+          <w:sz w:val="22"/>
+          <w:szCs w:val="22"/>
+        </w:rPr>
+        <w:t>Valorile</w:t>
+      </w:r>
+      <w:proofErr w:type="spellEnd"/>
+      <w:r>
+        <w:rPr>
+          <w:rFonts w:ascii="Calibri" w:hAnsi="Calibri" w:cs="Calibri"/>
+          <w:color w:val="1F497D"/>
+          <w:sz w:val="22"/>
+          <w:szCs w:val="22"/>
+        </w:rPr>
+        <w:t xml:space="preserve"> absolute </w:t>
+      </w:r>
+      <w:proofErr w:type="spellStart"/>
+      <w:r>
+        <w:rPr>
+          <w:rFonts w:ascii="Calibri" w:hAnsi="Calibri" w:cs="Calibri"/>
+          <w:color w:val="1F497D"/>
+          <w:sz w:val="22"/>
+          <w:szCs w:val="22"/>
+        </w:rPr>
+        <w:t>ce</w:t>
+      </w:r>
+      <w:proofErr w:type="spellEnd"/>
+      <w:r>
+        <w:rPr>
+          <w:rFonts w:ascii="Calibri" w:hAnsi="Calibri" w:cs="Calibri"/>
+          <w:color w:val="1F497D"/>
+          <w:sz w:val="22"/>
+          <w:szCs w:val="22"/>
+        </w:rPr>
+        <w:t xml:space="preserve"> le </w:t>
+      </w:r>
+      <w:proofErr w:type="spellStart"/>
+      <w:r>
+        <w:rPr>
+          <w:rFonts w:ascii="Calibri" w:hAnsi="Calibri" w:cs="Calibri"/>
+          <w:color w:val="1F497D"/>
+          <w:sz w:val="22"/>
+          <w:szCs w:val="22"/>
+        </w:rPr>
+        <w:t>calculezi</w:t>
+      </w:r>
+      <w:proofErr w:type="spellEnd"/>
+      <w:r>
+        <w:rPr>
+          <w:rFonts w:ascii="Calibri" w:hAnsi="Calibri" w:cs="Calibri"/>
+          <w:color w:val="1F497D"/>
+          <w:sz w:val="22"/>
+          <w:szCs w:val="22"/>
+        </w:rPr>
+        <w:t xml:space="preserve"> </w:t>
+      </w:r>
+      <w:proofErr w:type="spellStart"/>
+      <w:r>
+        <w:rPr>
+          <w:rFonts w:ascii="Calibri" w:hAnsi="Calibri" w:cs="Calibri"/>
+          <w:color w:val="1F497D"/>
+          <w:sz w:val="22"/>
+          <w:szCs w:val="22"/>
+        </w:rPr>
+        <w:t>tu</w:t>
+      </w:r>
+      <w:proofErr w:type="spellEnd"/>
+      <w:r>
+        <w:rPr>
+          <w:rFonts w:ascii="Calibri" w:hAnsi="Calibri" w:cs="Calibri"/>
+          <w:color w:val="1F497D"/>
+          <w:sz w:val="22"/>
+          <w:szCs w:val="22"/>
+        </w:rPr>
+        <w:t xml:space="preserve"> nu </w:t>
+      </w:r>
+      <w:proofErr w:type="spellStart"/>
+      <w:r>
+        <w:rPr>
+          <w:rFonts w:ascii="Calibri" w:hAnsi="Calibri" w:cs="Calibri"/>
+          <w:color w:val="1F497D"/>
+          <w:sz w:val="22"/>
+          <w:szCs w:val="22"/>
+        </w:rPr>
+        <w:t>sunt</w:t>
+      </w:r>
+      <w:proofErr w:type="spellEnd"/>
+      <w:r>
+        <w:rPr>
+          <w:rFonts w:ascii="Calibri" w:hAnsi="Calibri" w:cs="Calibri"/>
+          <w:color w:val="1F497D"/>
+          <w:sz w:val="22"/>
+          <w:szCs w:val="22"/>
+        </w:rPr>
+        <w:t xml:space="preserve"> calibrate, </w:t>
+      </w:r>
+      <w:proofErr w:type="spellStart"/>
+      <w:r>
+        <w:rPr>
+          <w:rFonts w:ascii="Calibri" w:hAnsi="Calibri" w:cs="Calibri"/>
+          <w:color w:val="1F497D"/>
+          <w:sz w:val="22"/>
+          <w:szCs w:val="22"/>
+        </w:rPr>
+        <w:t>deci</w:t>
+      </w:r>
+      <w:proofErr w:type="spellEnd"/>
+      <w:r>
+        <w:rPr>
+          <w:rFonts w:ascii="Calibri" w:hAnsi="Calibri" w:cs="Calibri"/>
+          <w:color w:val="1F497D"/>
+          <w:sz w:val="22"/>
+          <w:szCs w:val="22"/>
+        </w:rPr>
+        <w:t xml:space="preserve"> e </w:t>
+      </w:r>
+      <w:proofErr w:type="spellStart"/>
+      <w:r>
+        <w:rPr>
+          <w:rFonts w:ascii="Calibri" w:hAnsi="Calibri" w:cs="Calibri"/>
+          <w:color w:val="1F497D"/>
+          <w:sz w:val="22"/>
+          <w:szCs w:val="22"/>
+        </w:rPr>
+        <w:t>posibil</w:t>
+      </w:r>
+      <w:proofErr w:type="spellEnd"/>
+      <w:r>
+        <w:rPr>
+          <w:rFonts w:ascii="Calibri" w:hAnsi="Calibri" w:cs="Calibri"/>
+          <w:color w:val="1F497D"/>
+          <w:sz w:val="22"/>
+          <w:szCs w:val="22"/>
+        </w:rPr>
+        <w:t xml:space="preserve"> </w:t>
+      </w:r>
+      <w:proofErr w:type="spellStart"/>
+      <w:r>
+        <w:rPr>
+          <w:rFonts w:ascii="Calibri" w:hAnsi="Calibri" w:cs="Calibri"/>
+          <w:color w:val="1F497D"/>
+          <w:sz w:val="22"/>
+          <w:szCs w:val="22"/>
+        </w:rPr>
+        <w:t>sa</w:t>
+      </w:r>
+      <w:proofErr w:type="spellEnd"/>
+      <w:r>
+        <w:rPr>
+          <w:rFonts w:ascii="Calibri" w:hAnsi="Calibri" w:cs="Calibri"/>
+          <w:color w:val="1F497D"/>
+          <w:sz w:val="22"/>
+          <w:szCs w:val="22"/>
+        </w:rPr>
+        <w:t xml:space="preserve"> fie </w:t>
+      </w:r>
+      <w:proofErr w:type="spellStart"/>
+      <w:r>
+        <w:rPr>
+          <w:rFonts w:ascii="Calibri" w:hAnsi="Calibri" w:cs="Calibri"/>
+          <w:color w:val="1F497D"/>
+          <w:sz w:val="22"/>
+          <w:szCs w:val="22"/>
+        </w:rPr>
+        <w:t>sau</w:t>
+      </w:r>
+      <w:proofErr w:type="spellEnd"/>
+      <w:r>
+        <w:rPr>
+          <w:rFonts w:ascii="Calibri" w:hAnsi="Calibri" w:cs="Calibri"/>
+          <w:color w:val="1F497D"/>
+          <w:sz w:val="22"/>
+          <w:szCs w:val="22"/>
+        </w:rPr>
+        <w:t xml:space="preserve"> </w:t>
+      </w:r>
+      <w:proofErr w:type="spellStart"/>
+      <w:r>
+        <w:rPr>
+          <w:rFonts w:ascii="Calibri" w:hAnsi="Calibri" w:cs="Calibri"/>
+          <w:color w:val="1F497D"/>
+          <w:sz w:val="22"/>
+          <w:szCs w:val="22"/>
+        </w:rPr>
+        <w:t>prea</w:t>
+      </w:r>
+      <w:proofErr w:type="spellEnd"/>
+      <w:r>
+        <w:rPr>
+          <w:rFonts w:ascii="Calibri" w:hAnsi="Calibri" w:cs="Calibri"/>
+          <w:color w:val="1F497D"/>
+          <w:sz w:val="22"/>
+          <w:szCs w:val="22"/>
+        </w:rPr>
+        <w:t xml:space="preserve"> </w:t>
+      </w:r>
+      <w:proofErr w:type="spellStart"/>
+      <w:r>
+        <w:rPr>
+          <w:rFonts w:ascii="Calibri" w:hAnsi="Calibri" w:cs="Calibri"/>
+          <w:color w:val="1F497D"/>
+          <w:sz w:val="22"/>
+          <w:szCs w:val="22"/>
+        </w:rPr>
+        <w:t>mari</w:t>
+      </w:r>
+      <w:proofErr w:type="spellEnd"/>
+      <w:proofErr w:type="gramStart"/>
+      <w:r>
+        <w:rPr>
+          <w:rFonts w:ascii="Calibri" w:hAnsi="Calibri" w:cs="Calibri"/>
+          <w:color w:val="1F497D"/>
+          <w:sz w:val="22"/>
+          <w:szCs w:val="22"/>
+        </w:rPr>
+        <w:t xml:space="preserve">  </w:t>
+      </w:r>
+      <w:proofErr w:type="spellStart"/>
+      <w:r>
+        <w:rPr>
+          <w:rFonts w:ascii="Calibri" w:hAnsi="Calibri" w:cs="Calibri"/>
+          <w:color w:val="1F497D"/>
+          <w:sz w:val="22"/>
+          <w:szCs w:val="22"/>
+        </w:rPr>
+        <w:t>sau</w:t>
+      </w:r>
+      <w:proofErr w:type="spellEnd"/>
+      <w:proofErr w:type="gramEnd"/>
+      <w:r>
+        <w:rPr>
+          <w:rFonts w:ascii="Calibri" w:hAnsi="Calibri" w:cs="Calibri"/>
+          <w:color w:val="1F497D"/>
+          <w:sz w:val="22"/>
+          <w:szCs w:val="22"/>
+        </w:rPr>
+        <w:t xml:space="preserve"> </w:t>
+      </w:r>
+      <w:proofErr w:type="spellStart"/>
+      <w:r>
+        <w:rPr>
+          <w:rFonts w:ascii="Calibri" w:hAnsi="Calibri" w:cs="Calibri"/>
+          <w:color w:val="1F497D"/>
+          <w:sz w:val="22"/>
+          <w:szCs w:val="22"/>
+        </w:rPr>
+        <w:t>prea</w:t>
+      </w:r>
+      <w:proofErr w:type="spellEnd"/>
+      <w:r>
+        <w:rPr>
+          <w:rFonts w:ascii="Calibri" w:hAnsi="Calibri" w:cs="Calibri"/>
+          <w:color w:val="1F497D"/>
+          <w:sz w:val="22"/>
+          <w:szCs w:val="22"/>
+        </w:rPr>
+        <w:t xml:space="preserve"> </w:t>
+      </w:r>
+      <w:proofErr w:type="spellStart"/>
+      <w:r>
+        <w:rPr>
+          <w:rFonts w:ascii="Calibri" w:hAnsi="Calibri" w:cs="Calibri"/>
+          <w:color w:val="1F497D"/>
+          <w:sz w:val="22"/>
+          <w:szCs w:val="22"/>
+        </w:rPr>
+        <w:t>mici</w:t>
+      </w:r>
+      <w:proofErr w:type="spellEnd"/>
+      <w:r>
+        <w:rPr>
+          <w:rFonts w:ascii="Calibri" w:hAnsi="Calibri" w:cs="Calibri"/>
+          <w:color w:val="1F497D"/>
+          <w:sz w:val="22"/>
+          <w:szCs w:val="22"/>
+        </w:rPr>
+        <w:t xml:space="preserve"> (</w:t>
+      </w:r>
+      <w:proofErr w:type="spellStart"/>
+      <w:r>
+        <w:rPr>
+          <w:rFonts w:ascii="Calibri" w:hAnsi="Calibri" w:cs="Calibri"/>
+          <w:color w:val="1F497D"/>
+          <w:sz w:val="22"/>
+          <w:szCs w:val="22"/>
+        </w:rPr>
+        <w:t>deocamdata</w:t>
+      </w:r>
+      <w:proofErr w:type="spellEnd"/>
+      <w:r>
+        <w:rPr>
+          <w:rFonts w:ascii="Calibri" w:hAnsi="Calibri" w:cs="Calibri"/>
+          <w:color w:val="1F497D"/>
+          <w:sz w:val="22"/>
+          <w:szCs w:val="22"/>
+        </w:rPr>
+        <w:t xml:space="preserve"> le </w:t>
+      </w:r>
+      <w:proofErr w:type="spellStart"/>
+      <w:r>
+        <w:rPr>
+          <w:rFonts w:ascii="Calibri" w:hAnsi="Calibri" w:cs="Calibri"/>
+          <w:color w:val="1F497D"/>
+          <w:sz w:val="22"/>
+          <w:szCs w:val="22"/>
+        </w:rPr>
+        <w:t>folosim</w:t>
+      </w:r>
+      <w:proofErr w:type="spellEnd"/>
+      <w:r>
+        <w:rPr>
+          <w:rFonts w:ascii="Calibri" w:hAnsi="Calibri" w:cs="Calibri"/>
+          <w:color w:val="1F497D"/>
+          <w:sz w:val="22"/>
+          <w:szCs w:val="22"/>
+        </w:rPr>
+        <w:t xml:space="preserve"> </w:t>
+      </w:r>
+      <w:proofErr w:type="spellStart"/>
+      <w:r>
+        <w:rPr>
+          <w:rFonts w:ascii="Calibri" w:hAnsi="Calibri" w:cs="Calibri"/>
+          <w:color w:val="1F497D"/>
+          <w:sz w:val="22"/>
+          <w:szCs w:val="22"/>
+        </w:rPr>
+        <w:t>asa</w:t>
+      </w:r>
+      <w:proofErr w:type="spellEnd"/>
+      <w:r>
+        <w:rPr>
+          <w:rFonts w:ascii="Calibri" w:hAnsi="Calibri" w:cs="Calibri"/>
+          <w:color w:val="1F497D"/>
+          <w:sz w:val="22"/>
+          <w:szCs w:val="22"/>
+        </w:rPr>
+        <w:t xml:space="preserve">) – </w:t>
+      </w:r>
+      <w:proofErr w:type="spellStart"/>
+      <w:r>
+        <w:rPr>
+          <w:rFonts w:ascii="Calibri" w:hAnsi="Calibri" w:cs="Calibri"/>
+          <w:color w:val="1F497D"/>
+          <w:sz w:val="22"/>
+          <w:szCs w:val="22"/>
+        </w:rPr>
+        <w:t>cand</w:t>
+      </w:r>
+      <w:proofErr w:type="spellEnd"/>
+      <w:r>
+        <w:rPr>
+          <w:rFonts w:ascii="Calibri" w:hAnsi="Calibri" w:cs="Calibri"/>
+          <w:color w:val="1F497D"/>
+          <w:sz w:val="22"/>
+          <w:szCs w:val="22"/>
+        </w:rPr>
+        <w:t xml:space="preserve"> </w:t>
+      </w:r>
+      <w:proofErr w:type="spellStart"/>
+      <w:r>
+        <w:rPr>
+          <w:rFonts w:ascii="Calibri" w:hAnsi="Calibri" w:cs="Calibri"/>
+          <w:color w:val="1F497D"/>
+          <w:sz w:val="22"/>
+          <w:szCs w:val="22"/>
+        </w:rPr>
+        <w:t>ai</w:t>
+      </w:r>
+      <w:proofErr w:type="spellEnd"/>
+      <w:r>
+        <w:rPr>
+          <w:rFonts w:ascii="Calibri" w:hAnsi="Calibri" w:cs="Calibri"/>
+          <w:color w:val="1F497D"/>
+          <w:sz w:val="22"/>
+          <w:szCs w:val="22"/>
+        </w:rPr>
+        <w:t xml:space="preserve"> </w:t>
+      </w:r>
+      <w:proofErr w:type="spellStart"/>
+      <w:r>
+        <w:rPr>
+          <w:rFonts w:ascii="Calibri" w:hAnsi="Calibri" w:cs="Calibri"/>
+          <w:color w:val="1F497D"/>
+          <w:sz w:val="22"/>
+          <w:szCs w:val="22"/>
+        </w:rPr>
+        <w:t>valori</w:t>
+      </w:r>
+      <w:proofErr w:type="spellEnd"/>
+      <w:r>
+        <w:rPr>
+          <w:rFonts w:ascii="Calibri" w:hAnsi="Calibri" w:cs="Calibri"/>
+          <w:color w:val="1F497D"/>
+          <w:sz w:val="22"/>
+          <w:szCs w:val="22"/>
+        </w:rPr>
+        <w:t xml:space="preserve"> de </w:t>
+      </w:r>
+      <w:proofErr w:type="spellStart"/>
+      <w:r>
+        <w:rPr>
+          <w:rFonts w:ascii="Calibri" w:hAnsi="Calibri" w:cs="Calibri"/>
+          <w:color w:val="1F497D"/>
+          <w:sz w:val="22"/>
+          <w:szCs w:val="22"/>
+        </w:rPr>
+        <w:t>peste</w:t>
+      </w:r>
+      <w:proofErr w:type="spellEnd"/>
+      <w:r>
+        <w:rPr>
+          <w:rFonts w:ascii="Calibri" w:hAnsi="Calibri" w:cs="Calibri"/>
+          <w:color w:val="1F497D"/>
+          <w:sz w:val="22"/>
+          <w:szCs w:val="22"/>
+        </w:rPr>
+        <w:t xml:space="preserve"> 500, </w:t>
+      </w:r>
+      <w:proofErr w:type="spellStart"/>
+      <w:r>
+        <w:rPr>
+          <w:rFonts w:ascii="Calibri" w:hAnsi="Calibri" w:cs="Calibri"/>
+          <w:color w:val="1F497D"/>
+          <w:sz w:val="22"/>
+          <w:szCs w:val="22"/>
+        </w:rPr>
+        <w:t>elimina</w:t>
+      </w:r>
+      <w:proofErr w:type="spellEnd"/>
+      <w:r>
+        <w:rPr>
+          <w:rFonts w:ascii="Calibri" w:hAnsi="Calibri" w:cs="Calibri"/>
+          <w:color w:val="1F497D"/>
+          <w:sz w:val="22"/>
+          <w:szCs w:val="22"/>
+        </w:rPr>
+        <w:t xml:space="preserve"> </w:t>
+      </w:r>
+      <w:proofErr w:type="spellStart"/>
+      <w:r>
+        <w:rPr>
+          <w:rFonts w:ascii="Calibri" w:hAnsi="Calibri" w:cs="Calibri"/>
+          <w:color w:val="1F497D"/>
+          <w:sz w:val="22"/>
+          <w:szCs w:val="22"/>
+        </w:rPr>
+        <w:t>situtatia</w:t>
+      </w:r>
+      <w:proofErr w:type="spellEnd"/>
+      <w:r>
+        <w:rPr>
+          <w:rFonts w:ascii="Calibri" w:hAnsi="Calibri" w:cs="Calibri"/>
+          <w:color w:val="1F497D"/>
+          <w:sz w:val="22"/>
+          <w:szCs w:val="22"/>
+        </w:rPr>
+        <w:t xml:space="preserve"> </w:t>
+      </w:r>
+      <w:proofErr w:type="spellStart"/>
+      <w:r>
+        <w:rPr>
+          <w:rFonts w:ascii="Calibri" w:hAnsi="Calibri" w:cs="Calibri"/>
+          <w:color w:val="1F497D"/>
+          <w:sz w:val="22"/>
+          <w:szCs w:val="22"/>
+        </w:rPr>
+        <w:t>respectiva</w:t>
+      </w:r>
+      <w:proofErr w:type="spellEnd"/>
+      <w:r>
+        <w:rPr>
+          <w:rFonts w:ascii="Calibri" w:hAnsi="Calibri" w:cs="Calibri"/>
+          <w:color w:val="1F497D"/>
+          <w:sz w:val="22"/>
+          <w:szCs w:val="22"/>
+        </w:rPr>
+        <w:t xml:space="preserve"> (</w:t>
+      </w:r>
+      <w:proofErr w:type="spellStart"/>
+      <w:r>
+        <w:rPr>
+          <w:rFonts w:ascii="Calibri" w:hAnsi="Calibri" w:cs="Calibri"/>
+          <w:color w:val="1F497D"/>
+          <w:sz w:val="22"/>
+          <w:szCs w:val="22"/>
+        </w:rPr>
+        <w:t>sau</w:t>
+      </w:r>
+      <w:proofErr w:type="spellEnd"/>
+      <w:r>
+        <w:rPr>
+          <w:rFonts w:ascii="Calibri" w:hAnsi="Calibri" w:cs="Calibri"/>
+          <w:color w:val="1F497D"/>
+          <w:sz w:val="22"/>
+          <w:szCs w:val="22"/>
+        </w:rPr>
+        <w:t xml:space="preserve"> </w:t>
+      </w:r>
+      <w:proofErr w:type="spellStart"/>
+      <w:r>
+        <w:rPr>
+          <w:rFonts w:ascii="Calibri" w:hAnsi="Calibri" w:cs="Calibri"/>
+          <w:color w:val="1F497D"/>
+          <w:sz w:val="22"/>
+          <w:szCs w:val="22"/>
+        </w:rPr>
+        <w:t>valorile</w:t>
+      </w:r>
+      <w:proofErr w:type="spellEnd"/>
+      <w:r>
+        <w:rPr>
+          <w:rFonts w:ascii="Calibri" w:hAnsi="Calibri" w:cs="Calibri"/>
+          <w:color w:val="1F497D"/>
+          <w:sz w:val="22"/>
+          <w:szCs w:val="22"/>
+        </w:rPr>
+        <w:t xml:space="preserve"> respective)</w:t>
+      </w:r>
+    </w:p>
+    <w:p>
+      <w:pPr>
+        <w:rPr>
+          <w:rFonts w:ascii="Consolas" w:eastAsia="Times New Roman" w:hAnsi="Consolas" w:cs="Times New Roman"/>
+          <w:color w:val="000000"/>
+          <w:sz w:val="19"/>
+          <w:szCs w:val="19"/>
+        </w:rPr>
+      </w:pPr>
+      <w:r>
+        <w:rPr>
+          <w:rFonts w:ascii="Consolas" w:eastAsia="Times New Roman" w:hAnsi="Consolas" w:cs="Times New Roman"/>
+          <w:color w:val="000000"/>
+          <w:sz w:val="19"/>
+          <w:szCs w:val="19"/>
+        </w:rPr>
+        <w:t>-</w:t>
+      </w:r>
+    </w:p>
+    <w:p>
+      <w:pPr>
+        <w:rPr>
+          <w:rFonts w:ascii="Calibri" w:hAnsi="Calibri" w:cs="Calibri"/>
+          <w:color w:val="1F497D"/>
+          <w:sz w:val="25"/>
+          <w:szCs w:val="25"/>
+          <w:shd w:val="clear" w:color="auto" w:fill="FFFFFF"/>
+        </w:rPr>
+      </w:pPr>
+      <w:r>
+        <w:rPr>
+          <w:rFonts w:ascii="Consolas" w:eastAsia="Times New Roman" w:hAnsi="Consolas" w:cs="Times New Roman"/>
+          <w:color w:val="000000"/>
+          <w:sz w:val="19"/>
+          <w:szCs w:val="19"/>
+        </w:rPr>
+        <w:t xml:space="preserve"> - </w:t>
+      </w:r>
+      <w:r>
+        <w:rPr>
+          <w:rFonts w:ascii="Calibri" w:hAnsi="Calibri" w:cs="Calibri"/>
+          <w:color w:val="1F497D"/>
+          <w:sz w:val="25"/>
+          <w:szCs w:val="25"/>
+          <w:shd w:val="clear" w:color="auto" w:fill="FFFFFF"/>
+        </w:rPr>
+        <w:t xml:space="preserve">Mai </w:t>
+      </w:r>
+      <w:proofErr w:type="spellStart"/>
+      <w:r>
+        <w:rPr>
+          <w:rFonts w:ascii="Calibri" w:hAnsi="Calibri" w:cs="Calibri"/>
+          <w:color w:val="1F497D"/>
+          <w:sz w:val="25"/>
+          <w:szCs w:val="25"/>
+          <w:shd w:val="clear" w:color="auto" w:fill="FFFFFF"/>
+        </w:rPr>
+        <w:t>poti</w:t>
+      </w:r>
+      <w:proofErr w:type="spellEnd"/>
+      <w:r>
+        <w:rPr>
+          <w:rFonts w:ascii="Calibri" w:hAnsi="Calibri" w:cs="Calibri"/>
+          <w:color w:val="1F497D"/>
+          <w:sz w:val="25"/>
+          <w:szCs w:val="25"/>
+          <w:shd w:val="clear" w:color="auto" w:fill="FFFFFF"/>
+        </w:rPr>
+        <w:t xml:space="preserve"> face, la </w:t>
+      </w:r>
+      <w:proofErr w:type="spellStart"/>
+      <w:r>
+        <w:rPr>
+          <w:rFonts w:ascii="Calibri" w:hAnsi="Calibri" w:cs="Calibri"/>
+          <w:color w:val="1F497D"/>
+          <w:sz w:val="25"/>
+          <w:szCs w:val="25"/>
+          <w:shd w:val="clear" w:color="auto" w:fill="FFFFFF"/>
+        </w:rPr>
+        <w:t>afisarea</w:t>
+      </w:r>
+      <w:proofErr w:type="spellEnd"/>
+      <w:r>
+        <w:rPr>
+          <w:rFonts w:ascii="Calibri" w:hAnsi="Calibri" w:cs="Calibri"/>
+          <w:color w:val="1F497D"/>
+          <w:sz w:val="25"/>
+          <w:szCs w:val="25"/>
+          <w:shd w:val="clear" w:color="auto" w:fill="FFFFFF"/>
+        </w:rPr>
+        <w:t xml:space="preserve"> </w:t>
+      </w:r>
+      <w:proofErr w:type="spellStart"/>
+      <w:r>
+        <w:rPr>
+          <w:rFonts w:ascii="Calibri" w:hAnsi="Calibri" w:cs="Calibri"/>
+          <w:color w:val="1F497D"/>
+          <w:sz w:val="25"/>
+          <w:szCs w:val="25"/>
+          <w:shd w:val="clear" w:color="auto" w:fill="FFFFFF"/>
+        </w:rPr>
+        <w:t>dispozitivelor</w:t>
+      </w:r>
+      <w:proofErr w:type="spellEnd"/>
+      <w:r>
+        <w:rPr>
+          <w:rFonts w:ascii="Calibri" w:hAnsi="Calibri" w:cs="Calibri"/>
+          <w:color w:val="1F497D"/>
+          <w:sz w:val="25"/>
+          <w:szCs w:val="25"/>
+          <w:shd w:val="clear" w:color="auto" w:fill="FFFFFF"/>
+        </w:rPr>
+        <w:t xml:space="preserve"> </w:t>
+      </w:r>
+      <w:proofErr w:type="spellStart"/>
+      <w:r>
+        <w:rPr>
+          <w:rFonts w:ascii="Calibri" w:hAnsi="Calibri" w:cs="Calibri"/>
+          <w:color w:val="1F497D"/>
+          <w:sz w:val="25"/>
+          <w:szCs w:val="25"/>
+          <w:shd w:val="clear" w:color="auto" w:fill="FFFFFF"/>
+        </w:rPr>
+        <w:t>cunoscute</w:t>
+      </w:r>
+      <w:proofErr w:type="spellEnd"/>
+      <w:r>
+        <w:rPr>
+          <w:rFonts w:ascii="Calibri" w:hAnsi="Calibri" w:cs="Calibri"/>
+          <w:color w:val="1F497D"/>
+          <w:sz w:val="25"/>
+          <w:szCs w:val="25"/>
+          <w:shd w:val="clear" w:color="auto" w:fill="FFFFFF"/>
+        </w:rPr>
+        <w:t xml:space="preserve"> (paired) </w:t>
+      </w:r>
+      <w:proofErr w:type="spellStart"/>
+      <w:r>
+        <w:rPr>
+          <w:rFonts w:ascii="Calibri" w:hAnsi="Calibri" w:cs="Calibri"/>
+          <w:color w:val="1F497D"/>
+          <w:sz w:val="25"/>
+          <w:szCs w:val="25"/>
+          <w:shd w:val="clear" w:color="auto" w:fill="FFFFFF"/>
+        </w:rPr>
+        <w:t>pota</w:t>
+      </w:r>
+      <w:proofErr w:type="spellEnd"/>
+      <w:r>
+        <w:rPr>
+          <w:rFonts w:ascii="Calibri" w:hAnsi="Calibri" w:cs="Calibri"/>
+          <w:color w:val="1F497D"/>
+          <w:sz w:val="25"/>
+          <w:szCs w:val="25"/>
+          <w:shd w:val="clear" w:color="auto" w:fill="FFFFFF"/>
+        </w:rPr>
+        <w:t xml:space="preserve"> </w:t>
+      </w:r>
+      <w:proofErr w:type="spellStart"/>
+      <w:r>
+        <w:rPr>
+          <w:rFonts w:ascii="Calibri" w:hAnsi="Calibri" w:cs="Calibri"/>
+          <w:color w:val="1F497D"/>
+          <w:sz w:val="25"/>
+          <w:szCs w:val="25"/>
+          <w:shd w:val="clear" w:color="auto" w:fill="FFFFFF"/>
+        </w:rPr>
+        <w:t>apare</w:t>
+      </w:r>
+      <w:proofErr w:type="spellEnd"/>
+      <w:r>
+        <w:rPr>
+          <w:rFonts w:ascii="Calibri" w:hAnsi="Calibri" w:cs="Calibri"/>
+          <w:color w:val="1F497D"/>
+          <w:sz w:val="25"/>
+          <w:szCs w:val="25"/>
+          <w:shd w:val="clear" w:color="auto" w:fill="FFFFFF"/>
+        </w:rPr>
+        <w:t xml:space="preserve"> </w:t>
+      </w:r>
+      <w:proofErr w:type="spellStart"/>
+      <w:r>
+        <w:rPr>
+          <w:rFonts w:ascii="Calibri" w:hAnsi="Calibri" w:cs="Calibri"/>
+          <w:color w:val="1F497D"/>
+          <w:sz w:val="25"/>
+          <w:szCs w:val="25"/>
+          <w:shd w:val="clear" w:color="auto" w:fill="FFFFFF"/>
+        </w:rPr>
+        <w:t>mai</w:t>
+      </w:r>
+      <w:proofErr w:type="spellEnd"/>
+      <w:r>
+        <w:rPr>
+          <w:rFonts w:ascii="Calibri" w:hAnsi="Calibri" w:cs="Calibri"/>
+          <w:color w:val="1F497D"/>
+          <w:sz w:val="25"/>
+          <w:szCs w:val="25"/>
+          <w:shd w:val="clear" w:color="auto" w:fill="FFFFFF"/>
+        </w:rPr>
+        <w:t xml:space="preserve"> </w:t>
+      </w:r>
+      <w:proofErr w:type="spellStart"/>
+      <w:r>
+        <w:rPr>
+          <w:rFonts w:ascii="Calibri" w:hAnsi="Calibri" w:cs="Calibri"/>
+          <w:color w:val="1F497D"/>
+          <w:sz w:val="25"/>
+          <w:szCs w:val="25"/>
+          <w:shd w:val="clear" w:color="auto" w:fill="FFFFFF"/>
+        </w:rPr>
+        <w:t>multe</w:t>
+      </w:r>
+      <w:proofErr w:type="spellEnd"/>
+      <w:r>
+        <w:rPr>
+          <w:rFonts w:ascii="Calibri" w:hAnsi="Calibri" w:cs="Calibri"/>
+          <w:color w:val="1F497D"/>
+          <w:sz w:val="25"/>
+          <w:szCs w:val="25"/>
+          <w:shd w:val="clear" w:color="auto" w:fill="FFFFFF"/>
+        </w:rPr>
+        <w:t xml:space="preserve">, </w:t>
+      </w:r>
+      <w:proofErr w:type="spellStart"/>
+      <w:proofErr w:type="gramStart"/>
+      <w:r>
+        <w:rPr>
+          <w:rFonts w:ascii="Calibri" w:hAnsi="Calibri" w:cs="Calibri"/>
+          <w:color w:val="1F497D"/>
+          <w:sz w:val="25"/>
+          <w:szCs w:val="25"/>
+          <w:shd w:val="clear" w:color="auto" w:fill="FFFFFF"/>
+        </w:rPr>
+        <w:t>sa</w:t>
+      </w:r>
+      <w:proofErr w:type="spellEnd"/>
+      <w:proofErr w:type="gramEnd"/>
+      <w:r>
+        <w:rPr>
+          <w:rFonts w:ascii="Calibri" w:hAnsi="Calibri" w:cs="Calibri"/>
+          <w:color w:val="1F497D"/>
+          <w:sz w:val="25"/>
+          <w:szCs w:val="25"/>
+          <w:shd w:val="clear" w:color="auto" w:fill="FFFFFF"/>
+        </w:rPr>
+        <w:t xml:space="preserve"> le </w:t>
+      </w:r>
+      <w:proofErr w:type="spellStart"/>
+      <w:r>
+        <w:rPr>
+          <w:rFonts w:ascii="Calibri" w:hAnsi="Calibri" w:cs="Calibri"/>
+          <w:color w:val="1F497D"/>
+          <w:sz w:val="25"/>
+          <w:szCs w:val="25"/>
+          <w:shd w:val="clear" w:color="auto" w:fill="FFFFFF"/>
+        </w:rPr>
+        <w:t>pui</w:t>
+      </w:r>
+      <w:proofErr w:type="spellEnd"/>
+      <w:r>
+        <w:rPr>
+          <w:rFonts w:ascii="Calibri" w:hAnsi="Calibri" w:cs="Calibri"/>
+          <w:color w:val="1F497D"/>
+          <w:sz w:val="25"/>
+          <w:szCs w:val="25"/>
+          <w:shd w:val="clear" w:color="auto" w:fill="FFFFFF"/>
+        </w:rPr>
+        <w:t xml:space="preserve"> </w:t>
+      </w:r>
+      <w:proofErr w:type="spellStart"/>
+      <w:r>
+        <w:rPr>
+          <w:rFonts w:ascii="Calibri" w:hAnsi="Calibri" w:cs="Calibri"/>
+          <w:color w:val="1F497D"/>
+          <w:sz w:val="25"/>
+          <w:szCs w:val="25"/>
+          <w:shd w:val="clear" w:color="auto" w:fill="FFFFFF"/>
+        </w:rPr>
+        <w:t>intr</w:t>
+      </w:r>
+      <w:proofErr w:type="spellEnd"/>
+      <w:r>
+        <w:rPr>
+          <w:rFonts w:ascii="Calibri" w:hAnsi="Calibri" w:cs="Calibri"/>
+          <w:color w:val="1F497D"/>
+          <w:sz w:val="25"/>
+          <w:szCs w:val="25"/>
+          <w:shd w:val="clear" w:color="auto" w:fill="FFFFFF"/>
+        </w:rPr>
+        <w:t xml:space="preserve">-o </w:t>
+      </w:r>
+      <w:proofErr w:type="spellStart"/>
+      <w:r>
+        <w:rPr>
+          <w:rFonts w:ascii="Calibri" w:hAnsi="Calibri" w:cs="Calibri"/>
+          <w:color w:val="1F497D"/>
+          <w:sz w:val="25"/>
+          <w:szCs w:val="25"/>
+          <w:shd w:val="clear" w:color="auto" w:fill="FFFFFF"/>
+        </w:rPr>
+        <w:t>lista</w:t>
+      </w:r>
+      <w:proofErr w:type="spellEnd"/>
+      <w:r>
+        <w:rPr>
+          <w:rFonts w:ascii="Calibri" w:hAnsi="Calibri" w:cs="Calibri"/>
+          <w:color w:val="1F497D"/>
+          <w:sz w:val="25"/>
+          <w:szCs w:val="25"/>
+          <w:shd w:val="clear" w:color="auto" w:fill="FFFFFF"/>
+        </w:rPr>
+        <w:t xml:space="preserve"> </w:t>
+      </w:r>
+      <w:proofErr w:type="spellStart"/>
+      <w:r>
+        <w:rPr>
+          <w:rFonts w:ascii="Calibri" w:hAnsi="Calibri" w:cs="Calibri"/>
+          <w:color w:val="1F497D"/>
+          <w:sz w:val="25"/>
+          <w:szCs w:val="25"/>
+          <w:shd w:val="clear" w:color="auto" w:fill="FFFFFF"/>
+        </w:rPr>
+        <w:t>si</w:t>
+      </w:r>
+      <w:proofErr w:type="spellEnd"/>
+      <w:r>
+        <w:rPr>
+          <w:rFonts w:ascii="Calibri" w:hAnsi="Calibri" w:cs="Calibri"/>
+          <w:color w:val="1F497D"/>
+          <w:sz w:val="25"/>
+          <w:szCs w:val="25"/>
+          <w:shd w:val="clear" w:color="auto" w:fill="FFFFFF"/>
+        </w:rPr>
+        <w:t xml:space="preserve"> </w:t>
+      </w:r>
+      <w:proofErr w:type="spellStart"/>
+      <w:r>
+        <w:rPr>
+          <w:rFonts w:ascii="Calibri" w:hAnsi="Calibri" w:cs="Calibri"/>
+          <w:color w:val="1F497D"/>
+          <w:sz w:val="25"/>
+          <w:szCs w:val="25"/>
+          <w:shd w:val="clear" w:color="auto" w:fill="FFFFFF"/>
+        </w:rPr>
+        <w:t>sa</w:t>
+      </w:r>
+      <w:proofErr w:type="spellEnd"/>
+      <w:r>
+        <w:rPr>
+          <w:rFonts w:ascii="Calibri" w:hAnsi="Calibri" w:cs="Calibri"/>
+          <w:color w:val="1F497D"/>
+          <w:sz w:val="25"/>
+          <w:szCs w:val="25"/>
+          <w:shd w:val="clear" w:color="auto" w:fill="FFFFFF"/>
+        </w:rPr>
+        <w:t xml:space="preserve"> </w:t>
+      </w:r>
+      <w:proofErr w:type="spellStart"/>
+      <w:r>
+        <w:rPr>
+          <w:rFonts w:ascii="Calibri" w:hAnsi="Calibri" w:cs="Calibri"/>
+          <w:color w:val="1F497D"/>
+          <w:sz w:val="25"/>
+          <w:szCs w:val="25"/>
+          <w:shd w:val="clear" w:color="auto" w:fill="FFFFFF"/>
+        </w:rPr>
+        <w:t>il</w:t>
+      </w:r>
+      <w:proofErr w:type="spellEnd"/>
+      <w:r>
+        <w:rPr>
+          <w:rFonts w:ascii="Calibri" w:hAnsi="Calibri" w:cs="Calibri"/>
+          <w:color w:val="1F497D"/>
+          <w:sz w:val="25"/>
+          <w:szCs w:val="25"/>
+          <w:shd w:val="clear" w:color="auto" w:fill="FFFFFF"/>
+        </w:rPr>
+        <w:t xml:space="preserve"> </w:t>
+      </w:r>
+      <w:proofErr w:type="spellStart"/>
+      <w:r>
+        <w:rPr>
+          <w:rFonts w:ascii="Calibri" w:hAnsi="Calibri" w:cs="Calibri"/>
+          <w:color w:val="1F497D"/>
+          <w:sz w:val="25"/>
+          <w:szCs w:val="25"/>
+          <w:shd w:val="clear" w:color="auto" w:fill="FFFFFF"/>
+        </w:rPr>
+        <w:t>alsi</w:t>
+      </w:r>
+      <w:proofErr w:type="spellEnd"/>
+      <w:r>
+        <w:rPr>
+          <w:rFonts w:ascii="Calibri" w:hAnsi="Calibri" w:cs="Calibri"/>
+          <w:color w:val="1F497D"/>
+          <w:sz w:val="25"/>
+          <w:szCs w:val="25"/>
+          <w:shd w:val="clear" w:color="auto" w:fill="FFFFFF"/>
+        </w:rPr>
+        <w:t xml:space="preserve"> </w:t>
+      </w:r>
+      <w:proofErr w:type="spellStart"/>
+      <w:r>
+        <w:rPr>
+          <w:rFonts w:ascii="Calibri" w:hAnsi="Calibri" w:cs="Calibri"/>
+          <w:color w:val="1F497D"/>
+          <w:sz w:val="25"/>
+          <w:szCs w:val="25"/>
+          <w:shd w:val="clear" w:color="auto" w:fill="FFFFFF"/>
+        </w:rPr>
+        <w:t>pe</w:t>
+      </w:r>
+      <w:proofErr w:type="spellEnd"/>
+      <w:r>
+        <w:rPr>
+          <w:rFonts w:ascii="Calibri" w:hAnsi="Calibri" w:cs="Calibri"/>
+          <w:color w:val="1F497D"/>
+          <w:sz w:val="25"/>
+          <w:szCs w:val="25"/>
+          <w:shd w:val="clear" w:color="auto" w:fill="FFFFFF"/>
+        </w:rPr>
+        <w:t xml:space="preserve"> user </w:t>
+      </w:r>
+      <w:proofErr w:type="spellStart"/>
+      <w:r>
+        <w:rPr>
+          <w:rFonts w:ascii="Calibri" w:hAnsi="Calibri" w:cs="Calibri"/>
+          <w:color w:val="1F497D"/>
+          <w:sz w:val="25"/>
+          <w:szCs w:val="25"/>
+          <w:shd w:val="clear" w:color="auto" w:fill="FFFFFF"/>
+        </w:rPr>
+        <w:t>sa</w:t>
+      </w:r>
+      <w:proofErr w:type="spellEnd"/>
+      <w:r>
+        <w:rPr>
+          <w:rFonts w:ascii="Calibri" w:hAnsi="Calibri" w:cs="Calibri"/>
+          <w:color w:val="1F497D"/>
+          <w:sz w:val="25"/>
+          <w:szCs w:val="25"/>
+          <w:shd w:val="clear" w:color="auto" w:fill="FFFFFF"/>
+        </w:rPr>
+        <w:t xml:space="preserve"> </w:t>
+      </w:r>
+      <w:proofErr w:type="spellStart"/>
+      <w:r>
+        <w:rPr>
+          <w:rFonts w:ascii="Calibri" w:hAnsi="Calibri" w:cs="Calibri"/>
+          <w:color w:val="1F497D"/>
+          <w:sz w:val="25"/>
+          <w:szCs w:val="25"/>
+          <w:shd w:val="clear" w:color="auto" w:fill="FFFFFF"/>
+        </w:rPr>
+        <w:t>il</w:t>
+      </w:r>
+      <w:proofErr w:type="spellEnd"/>
+      <w:r>
+        <w:rPr>
+          <w:rFonts w:ascii="Calibri" w:hAnsi="Calibri" w:cs="Calibri"/>
+          <w:color w:val="1F497D"/>
+          <w:sz w:val="25"/>
+          <w:szCs w:val="25"/>
+          <w:shd w:val="clear" w:color="auto" w:fill="FFFFFF"/>
+        </w:rPr>
+        <w:t xml:space="preserve"> </w:t>
+      </w:r>
+      <w:proofErr w:type="spellStart"/>
+      <w:r>
+        <w:rPr>
+          <w:rFonts w:ascii="Calibri" w:hAnsi="Calibri" w:cs="Calibri"/>
+          <w:color w:val="1F497D"/>
+          <w:sz w:val="25"/>
+          <w:szCs w:val="25"/>
+          <w:shd w:val="clear" w:color="auto" w:fill="FFFFFF"/>
+        </w:rPr>
+        <w:t>aleaga</w:t>
+      </w:r>
+      <w:proofErr w:type="spellEnd"/>
+      <w:r>
+        <w:rPr>
+          <w:rFonts w:ascii="Calibri" w:hAnsi="Calibri" w:cs="Calibri"/>
+          <w:color w:val="1F497D"/>
+          <w:sz w:val="25"/>
+          <w:szCs w:val="25"/>
+          <w:shd w:val="clear" w:color="auto" w:fill="FFFFFF"/>
+        </w:rPr>
+        <w:t xml:space="preserve"> </w:t>
+      </w:r>
+      <w:proofErr w:type="spellStart"/>
+      <w:r>
+        <w:rPr>
+          <w:rFonts w:ascii="Calibri" w:hAnsi="Calibri" w:cs="Calibri"/>
+          <w:color w:val="1F497D"/>
+          <w:sz w:val="25"/>
+          <w:szCs w:val="25"/>
+          <w:shd w:val="clear" w:color="auto" w:fill="FFFFFF"/>
+        </w:rPr>
+        <w:t>pe</w:t>
+      </w:r>
+      <w:proofErr w:type="spellEnd"/>
+      <w:r>
+        <w:rPr>
+          <w:rFonts w:ascii="Calibri" w:hAnsi="Calibri" w:cs="Calibri"/>
+          <w:color w:val="1F497D"/>
+          <w:sz w:val="25"/>
+          <w:szCs w:val="25"/>
+          <w:shd w:val="clear" w:color="auto" w:fill="FFFFFF"/>
+        </w:rPr>
+        <w:t xml:space="preserve"> </w:t>
+      </w:r>
+      <w:proofErr w:type="spellStart"/>
+      <w:r>
+        <w:rPr>
+          <w:rFonts w:ascii="Calibri" w:hAnsi="Calibri" w:cs="Calibri"/>
+          <w:color w:val="1F497D"/>
+          <w:sz w:val="25"/>
+          <w:szCs w:val="25"/>
+          <w:shd w:val="clear" w:color="auto" w:fill="FFFFFF"/>
+        </w:rPr>
+        <w:t>cel</w:t>
+      </w:r>
+      <w:proofErr w:type="spellEnd"/>
+      <w:r>
+        <w:rPr>
+          <w:rFonts w:ascii="Calibri" w:hAnsi="Calibri" w:cs="Calibri"/>
+          <w:color w:val="1F497D"/>
+          <w:sz w:val="25"/>
+          <w:szCs w:val="25"/>
+          <w:shd w:val="clear" w:color="auto" w:fill="FFFFFF"/>
+        </w:rPr>
+        <w:t xml:space="preserve"> la care </w:t>
+      </w:r>
+      <w:proofErr w:type="spellStart"/>
+      <w:r>
+        <w:rPr>
+          <w:rFonts w:ascii="Calibri" w:hAnsi="Calibri" w:cs="Calibri"/>
+          <w:color w:val="1F497D"/>
+          <w:sz w:val="25"/>
+          <w:szCs w:val="25"/>
+          <w:shd w:val="clear" w:color="auto" w:fill="FFFFFF"/>
+        </w:rPr>
+        <w:t>doreste</w:t>
+      </w:r>
+      <w:proofErr w:type="spellEnd"/>
+      <w:r>
+        <w:rPr>
+          <w:rFonts w:ascii="Calibri" w:hAnsi="Calibri" w:cs="Calibri"/>
+          <w:color w:val="1F497D"/>
+          <w:sz w:val="25"/>
+          <w:szCs w:val="25"/>
+          <w:shd w:val="clear" w:color="auto" w:fill="FFFFFF"/>
+        </w:rPr>
+        <w:t xml:space="preserve"> </w:t>
+      </w:r>
+      <w:proofErr w:type="spellStart"/>
+      <w:r>
+        <w:rPr>
+          <w:rFonts w:ascii="Calibri" w:hAnsi="Calibri" w:cs="Calibri"/>
+          <w:color w:val="1F497D"/>
+          <w:sz w:val="25"/>
+          <w:szCs w:val="25"/>
+          <w:shd w:val="clear" w:color="auto" w:fill="FFFFFF"/>
+        </w:rPr>
+        <w:t>sa</w:t>
+      </w:r>
+      <w:proofErr w:type="spellEnd"/>
+      <w:r>
+        <w:rPr>
+          <w:rFonts w:ascii="Calibri" w:hAnsi="Calibri" w:cs="Calibri"/>
+          <w:color w:val="1F497D"/>
+          <w:sz w:val="25"/>
+          <w:szCs w:val="25"/>
+          <w:shd w:val="clear" w:color="auto" w:fill="FFFFFF"/>
+        </w:rPr>
+        <w:t xml:space="preserve"> se </w:t>
+      </w:r>
+      <w:proofErr w:type="spellStart"/>
+      <w:r>
+        <w:rPr>
+          <w:rFonts w:ascii="Calibri" w:hAnsi="Calibri" w:cs="Calibri"/>
+          <w:color w:val="1F497D"/>
+          <w:sz w:val="25"/>
+          <w:szCs w:val="25"/>
+          <w:shd w:val="clear" w:color="auto" w:fill="FFFFFF"/>
+        </w:rPr>
+        <w:t>conecteze</w:t>
+      </w:r>
+      <w:proofErr w:type="spellEnd"/>
+    </w:p>
+    <w:p>
+      <w:pPr>
+        <w:shd w:val="clear" w:color="auto" w:fill="FFFFFF"/>
+        <w:spacing w:after="0" w:line="240" w:lineRule="auto"/>
+        <w:rPr>
+          <w:rFonts w:ascii="Calibri" w:eastAsia="Times New Roman" w:hAnsi="Calibri" w:cs="Calibri"/>
+          <w:color w:val="1F497D"/>
+        </w:rPr>
+      </w:pPr>
+      <w:r>
+        <w:rPr>
+          <w:rFonts w:ascii="Calibri" w:eastAsia="Times New Roman" w:hAnsi="Calibri" w:cs="Calibri"/>
+          <w:color w:val="1F497D"/>
+        </w:rPr>
+        <w:t xml:space="preserve">- </w:t>
+      </w:r>
+      <w:proofErr w:type="spellStart"/>
+      <w:r>
+        <w:rPr>
+          <w:rFonts w:ascii="Calibri" w:eastAsia="Times New Roman" w:hAnsi="Calibri" w:cs="Calibri"/>
+          <w:color w:val="1F497D"/>
+        </w:rPr>
+        <w:t>Poti</w:t>
+      </w:r>
+      <w:proofErr w:type="spellEnd"/>
+      <w:r>
+        <w:rPr>
+          <w:rFonts w:ascii="Calibri" w:eastAsia="Times New Roman" w:hAnsi="Calibri" w:cs="Calibri"/>
+          <w:color w:val="1F497D"/>
+        </w:rPr>
+        <w:t xml:space="preserve"> face </w:t>
+      </w:r>
+      <w:proofErr w:type="spellStart"/>
+      <w:r>
+        <w:rPr>
+          <w:rFonts w:ascii="Calibri" w:eastAsia="Times New Roman" w:hAnsi="Calibri" w:cs="Calibri"/>
+          <w:color w:val="1F497D"/>
+        </w:rPr>
+        <w:t>si</w:t>
+      </w:r>
+      <w:proofErr w:type="spellEnd"/>
+      <w:r>
+        <w:rPr>
+          <w:rFonts w:ascii="Calibri" w:eastAsia="Times New Roman" w:hAnsi="Calibri" w:cs="Calibri"/>
+          <w:color w:val="1F497D"/>
+        </w:rPr>
+        <w:t xml:space="preserve"> </w:t>
+      </w:r>
+      <w:proofErr w:type="gramStart"/>
+      <w:r>
+        <w:rPr>
+          <w:rFonts w:ascii="Calibri" w:eastAsia="Times New Roman" w:hAnsi="Calibri" w:cs="Calibri"/>
+          <w:color w:val="1F497D"/>
+        </w:rPr>
+        <w:t>un</w:t>
+      </w:r>
+      <w:proofErr w:type="gramEnd"/>
+      <w:r>
+        <w:rPr>
+          <w:rFonts w:ascii="Calibri" w:eastAsia="Times New Roman" w:hAnsi="Calibri" w:cs="Calibri"/>
+          <w:color w:val="1F497D"/>
+        </w:rPr>
+        <w:t xml:space="preserve"> export din db, </w:t>
+      </w:r>
+      <w:proofErr w:type="spellStart"/>
+      <w:r>
+        <w:rPr>
+          <w:rFonts w:ascii="Calibri" w:eastAsia="Times New Roman" w:hAnsi="Calibri" w:cs="Calibri"/>
+          <w:color w:val="1F497D"/>
+        </w:rPr>
+        <w:t>sa</w:t>
+      </w:r>
+      <w:proofErr w:type="spellEnd"/>
+      <w:r>
+        <w:rPr>
+          <w:rFonts w:ascii="Calibri" w:eastAsia="Times New Roman" w:hAnsi="Calibri" w:cs="Calibri"/>
+          <w:color w:val="1F497D"/>
+        </w:rPr>
+        <w:t xml:space="preserve"> </w:t>
+      </w:r>
+      <w:proofErr w:type="spellStart"/>
+      <w:r>
+        <w:rPr>
+          <w:rFonts w:ascii="Calibri" w:eastAsia="Times New Roman" w:hAnsi="Calibri" w:cs="Calibri"/>
+          <w:color w:val="1F497D"/>
+        </w:rPr>
+        <w:t>il</w:t>
+      </w:r>
+      <w:proofErr w:type="spellEnd"/>
+      <w:r>
+        <w:rPr>
+          <w:rFonts w:ascii="Calibri" w:eastAsia="Times New Roman" w:hAnsi="Calibri" w:cs="Calibri"/>
+          <w:color w:val="1F497D"/>
+        </w:rPr>
+        <w:t xml:space="preserve"> </w:t>
+      </w:r>
+      <w:proofErr w:type="spellStart"/>
+      <w:r>
+        <w:rPr>
+          <w:rFonts w:ascii="Calibri" w:eastAsia="Times New Roman" w:hAnsi="Calibri" w:cs="Calibri"/>
+          <w:color w:val="1F497D"/>
+        </w:rPr>
+        <w:t>salvezi</w:t>
+      </w:r>
+      <w:proofErr w:type="spellEnd"/>
+      <w:r>
+        <w:rPr>
+          <w:rFonts w:ascii="Calibri" w:eastAsia="Times New Roman" w:hAnsi="Calibri" w:cs="Calibri"/>
+          <w:color w:val="1F497D"/>
+        </w:rPr>
+        <w:t xml:space="preserve"> </w:t>
+      </w:r>
+      <w:proofErr w:type="spellStart"/>
+      <w:r>
+        <w:rPr>
+          <w:rFonts w:ascii="Calibri" w:eastAsia="Times New Roman" w:hAnsi="Calibri" w:cs="Calibri"/>
+          <w:color w:val="1F497D"/>
+        </w:rPr>
+        <w:t>intr</w:t>
+      </w:r>
+      <w:proofErr w:type="spellEnd"/>
+      <w:r>
+        <w:rPr>
+          <w:rFonts w:ascii="Calibri" w:eastAsia="Times New Roman" w:hAnsi="Calibri" w:cs="Calibri"/>
+          <w:color w:val="1F497D"/>
+        </w:rPr>
+        <w:t xml:space="preserve">-un </w:t>
+      </w:r>
+      <w:proofErr w:type="spellStart"/>
+      <w:r>
+        <w:rPr>
+          <w:rFonts w:ascii="Calibri" w:eastAsia="Times New Roman" w:hAnsi="Calibri" w:cs="Calibri"/>
+          <w:color w:val="1F497D"/>
+        </w:rPr>
+        <w:t>fisier</w:t>
+      </w:r>
+      <w:proofErr w:type="spellEnd"/>
+      <w:r>
+        <w:rPr>
+          <w:rFonts w:ascii="Calibri" w:eastAsia="Times New Roman" w:hAnsi="Calibri" w:cs="Calibri"/>
+          <w:color w:val="1F497D"/>
+        </w:rPr>
+        <w:t xml:space="preserve"> </w:t>
+      </w:r>
+      <w:proofErr w:type="spellStart"/>
+      <w:r>
+        <w:rPr>
+          <w:rFonts w:ascii="Calibri" w:eastAsia="Times New Roman" w:hAnsi="Calibri" w:cs="Calibri"/>
+          <w:color w:val="1F497D"/>
+        </w:rPr>
+        <w:t>si</w:t>
+      </w:r>
+      <w:proofErr w:type="spellEnd"/>
+      <w:r>
+        <w:rPr>
+          <w:rFonts w:ascii="Calibri" w:eastAsia="Times New Roman" w:hAnsi="Calibri" w:cs="Calibri"/>
+          <w:color w:val="1F497D"/>
+        </w:rPr>
+        <w:t xml:space="preserve"> </w:t>
+      </w:r>
+      <w:proofErr w:type="spellStart"/>
+      <w:r>
+        <w:rPr>
+          <w:rFonts w:ascii="Calibri" w:eastAsia="Times New Roman" w:hAnsi="Calibri" w:cs="Calibri"/>
+          <w:color w:val="1F497D"/>
+        </w:rPr>
+        <w:t>sa</w:t>
+      </w:r>
+      <w:proofErr w:type="spellEnd"/>
+      <w:r>
+        <w:rPr>
+          <w:rFonts w:ascii="Calibri" w:eastAsia="Times New Roman" w:hAnsi="Calibri" w:cs="Calibri"/>
+          <w:color w:val="1F497D"/>
+        </w:rPr>
+        <w:t xml:space="preserve"> </w:t>
+      </w:r>
+      <w:proofErr w:type="spellStart"/>
+      <w:r>
+        <w:rPr>
+          <w:rFonts w:ascii="Calibri" w:eastAsia="Times New Roman" w:hAnsi="Calibri" w:cs="Calibri"/>
+          <w:color w:val="1F497D"/>
+        </w:rPr>
+        <w:t>te</w:t>
+      </w:r>
+      <w:proofErr w:type="spellEnd"/>
+      <w:r>
+        <w:rPr>
+          <w:rFonts w:ascii="Calibri" w:eastAsia="Times New Roman" w:hAnsi="Calibri" w:cs="Calibri"/>
+          <w:color w:val="1F497D"/>
+        </w:rPr>
+        <w:t xml:space="preserve"> </w:t>
+      </w:r>
+      <w:proofErr w:type="spellStart"/>
+      <w:r>
+        <w:rPr>
+          <w:rFonts w:ascii="Calibri" w:eastAsia="Times New Roman" w:hAnsi="Calibri" w:cs="Calibri"/>
+          <w:color w:val="1F497D"/>
+        </w:rPr>
+        <w:t>lase</w:t>
+      </w:r>
+      <w:proofErr w:type="spellEnd"/>
+      <w:r>
+        <w:rPr>
+          <w:rFonts w:ascii="Calibri" w:eastAsia="Times New Roman" w:hAnsi="Calibri" w:cs="Calibri"/>
+          <w:color w:val="1F497D"/>
+        </w:rPr>
+        <w:t xml:space="preserve"> </w:t>
+      </w:r>
+      <w:proofErr w:type="spellStart"/>
+      <w:r>
+        <w:rPr>
+          <w:rFonts w:ascii="Calibri" w:eastAsia="Times New Roman" w:hAnsi="Calibri" w:cs="Calibri"/>
+          <w:color w:val="1F497D"/>
+        </w:rPr>
+        <w:t>sa</w:t>
+      </w:r>
+      <w:proofErr w:type="spellEnd"/>
+      <w:r>
+        <w:rPr>
+          <w:rFonts w:ascii="Calibri" w:eastAsia="Times New Roman" w:hAnsi="Calibri" w:cs="Calibri"/>
+          <w:color w:val="1F497D"/>
+        </w:rPr>
+        <w:t xml:space="preserve"> </w:t>
+      </w:r>
+      <w:proofErr w:type="spellStart"/>
+      <w:r>
+        <w:rPr>
+          <w:rFonts w:ascii="Calibri" w:eastAsia="Times New Roman" w:hAnsi="Calibri" w:cs="Calibri"/>
+          <w:color w:val="1F497D"/>
+        </w:rPr>
+        <w:t>faci</w:t>
+      </w:r>
+      <w:proofErr w:type="spellEnd"/>
+      <w:r>
+        <w:rPr>
+          <w:rFonts w:ascii="Calibri" w:eastAsia="Times New Roman" w:hAnsi="Calibri" w:cs="Calibri"/>
+          <w:color w:val="1F497D"/>
+        </w:rPr>
+        <w:t xml:space="preserve"> share cu el, de ex </w:t>
+      </w:r>
+      <w:proofErr w:type="spellStart"/>
+      <w:r>
+        <w:rPr>
+          <w:rFonts w:ascii="Calibri" w:eastAsia="Times New Roman" w:hAnsi="Calibri" w:cs="Calibri"/>
+          <w:color w:val="1F497D"/>
+        </w:rPr>
+        <w:t>sa</w:t>
+      </w:r>
+      <w:proofErr w:type="spellEnd"/>
+      <w:r>
+        <w:rPr>
+          <w:rFonts w:ascii="Calibri" w:eastAsia="Times New Roman" w:hAnsi="Calibri" w:cs="Calibri"/>
+          <w:color w:val="1F497D"/>
+        </w:rPr>
+        <w:t xml:space="preserve"> </w:t>
+      </w:r>
+      <w:proofErr w:type="spellStart"/>
+      <w:r>
+        <w:rPr>
+          <w:rFonts w:ascii="Calibri" w:eastAsia="Times New Roman" w:hAnsi="Calibri" w:cs="Calibri"/>
+          <w:color w:val="1F497D"/>
+        </w:rPr>
+        <w:t>il</w:t>
+      </w:r>
+      <w:proofErr w:type="spellEnd"/>
+      <w:r>
+        <w:rPr>
+          <w:rFonts w:ascii="Calibri" w:eastAsia="Times New Roman" w:hAnsi="Calibri" w:cs="Calibri"/>
+          <w:color w:val="1F497D"/>
+        </w:rPr>
+        <w:t xml:space="preserve"> </w:t>
+      </w:r>
+      <w:proofErr w:type="spellStart"/>
+      <w:r>
+        <w:rPr>
+          <w:rFonts w:ascii="Calibri" w:eastAsia="Times New Roman" w:hAnsi="Calibri" w:cs="Calibri"/>
+          <w:color w:val="1F497D"/>
+        </w:rPr>
+        <w:t>trimiti</w:t>
+      </w:r>
+      <w:proofErr w:type="spellEnd"/>
+      <w:r>
+        <w:rPr>
+          <w:rFonts w:ascii="Calibri" w:eastAsia="Times New Roman" w:hAnsi="Calibri" w:cs="Calibri"/>
+          <w:color w:val="1F497D"/>
+        </w:rPr>
+        <w:t xml:space="preserve"> </w:t>
+      </w:r>
+      <w:proofErr w:type="spellStart"/>
+      <w:r>
+        <w:rPr>
+          <w:rFonts w:ascii="Calibri" w:eastAsia="Times New Roman" w:hAnsi="Calibri" w:cs="Calibri"/>
+          <w:color w:val="1F497D"/>
+        </w:rPr>
+        <w:t>pe</w:t>
+      </w:r>
+      <w:proofErr w:type="spellEnd"/>
+      <w:r>
+        <w:rPr>
+          <w:rFonts w:ascii="Calibri" w:eastAsia="Times New Roman" w:hAnsi="Calibri" w:cs="Calibri"/>
+          <w:color w:val="1F497D"/>
+        </w:rPr>
+        <w:t xml:space="preserve"> email</w:t>
+      </w:r>
+      <w:r>
+        <w:rPr>
+          <w:rFonts w:ascii="Arial" w:eastAsia="Times New Roman" w:hAnsi="Arial" w:cs="Arial"/>
+          <w:color w:val="222222"/>
+          <w:sz w:val="24"/>
+          <w:szCs w:val="24"/>
+        </w:rPr>
+        <w:t xml:space="preserve"> </w:t>
+      </w:r>
+      <w:proofErr w:type="spellStart"/>
+      <w:r>
+        <w:rPr>
+          <w:rFonts w:ascii="Calibri" w:eastAsia="Times New Roman" w:hAnsi="Calibri" w:cs="Calibri"/>
+          <w:color w:val="1F497D"/>
+        </w:rPr>
+        <w:t>Poti</w:t>
+      </w:r>
+      <w:proofErr w:type="spellEnd"/>
+      <w:r>
+        <w:rPr>
+          <w:rFonts w:ascii="Calibri" w:eastAsia="Times New Roman" w:hAnsi="Calibri" w:cs="Calibri"/>
+          <w:color w:val="1F497D"/>
+        </w:rPr>
+        <w:t xml:space="preserve"> </w:t>
+      </w:r>
+      <w:proofErr w:type="spellStart"/>
+      <w:r>
+        <w:rPr>
+          <w:rFonts w:ascii="Calibri" w:eastAsia="Times New Roman" w:hAnsi="Calibri" w:cs="Calibri"/>
+          <w:color w:val="1F497D"/>
+        </w:rPr>
+        <w:t>salva</w:t>
+      </w:r>
+      <w:proofErr w:type="spellEnd"/>
+      <w:r>
+        <w:rPr>
+          <w:rFonts w:ascii="Calibri" w:eastAsia="Times New Roman" w:hAnsi="Calibri" w:cs="Calibri"/>
+          <w:color w:val="1F497D"/>
+        </w:rPr>
+        <w:t xml:space="preserve"> in db </w:t>
+      </w:r>
+      <w:proofErr w:type="spellStart"/>
+      <w:r>
+        <w:rPr>
+          <w:rFonts w:ascii="Calibri" w:eastAsia="Times New Roman" w:hAnsi="Calibri" w:cs="Calibri"/>
+          <w:color w:val="1F497D"/>
+        </w:rPr>
+        <w:t>si</w:t>
+      </w:r>
+      <w:proofErr w:type="spellEnd"/>
+      <w:r>
+        <w:rPr>
+          <w:rFonts w:ascii="Calibri" w:eastAsia="Times New Roman" w:hAnsi="Calibri" w:cs="Calibri"/>
+          <w:color w:val="1F497D"/>
+        </w:rPr>
+        <w:t xml:space="preserve"> la export </w:t>
+      </w:r>
+      <w:proofErr w:type="spellStart"/>
+      <w:r>
+        <w:rPr>
+          <w:rFonts w:ascii="Calibri" w:eastAsia="Times New Roman" w:hAnsi="Calibri" w:cs="Calibri"/>
+          <w:color w:val="1F497D"/>
+        </w:rPr>
+        <w:t>si</w:t>
+      </w:r>
+      <w:proofErr w:type="spellEnd"/>
+      <w:r>
+        <w:rPr>
+          <w:rFonts w:ascii="Calibri" w:eastAsia="Times New Roman" w:hAnsi="Calibri" w:cs="Calibri"/>
+          <w:color w:val="1F497D"/>
+        </w:rPr>
+        <w:t xml:space="preserve"> T, RH </w:t>
+      </w:r>
+      <w:proofErr w:type="spellStart"/>
+      <w:r>
+        <w:rPr>
+          <w:rFonts w:ascii="Calibri" w:eastAsia="Times New Roman" w:hAnsi="Calibri" w:cs="Calibri"/>
+          <w:color w:val="1F497D"/>
+        </w:rPr>
+        <w:t>si</w:t>
+      </w:r>
+      <w:proofErr w:type="spellEnd"/>
+      <w:r>
+        <w:rPr>
+          <w:rFonts w:ascii="Calibri" w:eastAsia="Times New Roman" w:hAnsi="Calibri" w:cs="Calibri"/>
+          <w:color w:val="1F497D"/>
+        </w:rPr>
+        <w:t xml:space="preserve"> </w:t>
+      </w:r>
+      <w:proofErr w:type="spellStart"/>
+      <w:r>
+        <w:rPr>
+          <w:rFonts w:ascii="Calibri" w:eastAsia="Times New Roman" w:hAnsi="Calibri" w:cs="Calibri"/>
+          <w:color w:val="1F497D"/>
+        </w:rPr>
+        <w:t>presiunea</w:t>
+      </w:r>
+      <w:proofErr w:type="spellEnd"/>
+    </w:p>
+    <w:p>
+      <w:pPr>
+        <w:shd w:val="clear" w:color="auto" w:fill="FFFFFF"/>
+        <w:spacing w:after="0" w:line="240" w:lineRule="auto"/>
+        <w:rPr>
+          <w:rFonts w:ascii="Calibri" w:eastAsia="Times New Roman" w:hAnsi="Calibri" w:cs="Calibri"/>
+          <w:color w:val="1F497D"/>
+        </w:rPr>
+      </w:pPr>
+    </w:p>
+    <w:p>
+      <w:pPr>
+        <w:shd w:val="clear" w:color="auto" w:fill="FFFFFF"/>
+        <w:spacing w:after="0" w:line="240" w:lineRule="auto"/>
+        <w:rPr>
+          <w:rFonts w:ascii="Calibri" w:eastAsia="Times New Roman" w:hAnsi="Calibri" w:cs="Calibri"/>
+          <w:color w:val="1F497D"/>
+        </w:rPr>
+      </w:pPr>
+      <w:r>
+        <w:rPr>
+          <w:rFonts w:ascii="Calibri" w:hAnsi="Calibri" w:cs="Calibri"/>
+          <w:color w:val="1F497D"/>
+          <w:shd w:val="clear" w:color="auto" w:fill="FFFFFF"/>
+        </w:rPr>
+        <w:t>-</w:t>
+      </w:r>
+      <w:proofErr w:type="spellStart"/>
+      <w:r>
+        <w:rPr>
+          <w:rFonts w:ascii="Calibri" w:hAnsi="Calibri" w:cs="Calibri"/>
+          <w:color w:val="1F497D"/>
+          <w:shd w:val="clear" w:color="auto" w:fill="FFFFFF"/>
+        </w:rPr>
+        <w:t>Pune</w:t>
+      </w:r>
+      <w:proofErr w:type="spellEnd"/>
+      <w:r>
+        <w:rPr>
+          <w:rFonts w:ascii="Calibri" w:hAnsi="Calibri" w:cs="Calibri"/>
+          <w:color w:val="1F497D"/>
+          <w:shd w:val="clear" w:color="auto" w:fill="FFFFFF"/>
+        </w:rPr>
+        <w:t xml:space="preserve"> </w:t>
+      </w:r>
+      <w:proofErr w:type="spellStart"/>
+      <w:proofErr w:type="gramStart"/>
+      <w:r>
+        <w:rPr>
+          <w:rFonts w:ascii="Calibri" w:hAnsi="Calibri" w:cs="Calibri"/>
+          <w:color w:val="1F497D"/>
+          <w:shd w:val="clear" w:color="auto" w:fill="FFFFFF"/>
+        </w:rPr>
+        <w:t>te</w:t>
+      </w:r>
+      <w:proofErr w:type="spellEnd"/>
+      <w:proofErr w:type="gramEnd"/>
+      <w:r>
+        <w:rPr>
+          <w:rFonts w:ascii="Calibri" w:hAnsi="Calibri" w:cs="Calibri"/>
+          <w:color w:val="1F497D"/>
+          <w:shd w:val="clear" w:color="auto" w:fill="FFFFFF"/>
+        </w:rPr>
+        <w:t xml:space="preserve"> </w:t>
+      </w:r>
+      <w:proofErr w:type="spellStart"/>
+      <w:r>
+        <w:rPr>
+          <w:rFonts w:ascii="Calibri" w:hAnsi="Calibri" w:cs="Calibri"/>
+          <w:color w:val="1F497D"/>
+          <w:shd w:val="clear" w:color="auto" w:fill="FFFFFF"/>
+        </w:rPr>
+        <w:t>rog</w:t>
+      </w:r>
+      <w:proofErr w:type="spellEnd"/>
+      <w:r>
+        <w:rPr>
+          <w:rFonts w:ascii="Calibri" w:hAnsi="Calibri" w:cs="Calibri"/>
+          <w:color w:val="1F497D"/>
+          <w:shd w:val="clear" w:color="auto" w:fill="FFFFFF"/>
+        </w:rPr>
+        <w:t xml:space="preserve"> rata de </w:t>
+      </w:r>
+      <w:proofErr w:type="spellStart"/>
+      <w:r>
+        <w:rPr>
+          <w:rFonts w:ascii="Calibri" w:hAnsi="Calibri" w:cs="Calibri"/>
+          <w:color w:val="1F497D"/>
+          <w:shd w:val="clear" w:color="auto" w:fill="FFFFFF"/>
+        </w:rPr>
+        <w:t>achizitie</w:t>
+      </w:r>
+      <w:proofErr w:type="spellEnd"/>
+      <w:r>
+        <w:rPr>
+          <w:rFonts w:ascii="Calibri" w:hAnsi="Calibri" w:cs="Calibri"/>
+          <w:color w:val="1F497D"/>
+          <w:shd w:val="clear" w:color="auto" w:fill="FFFFFF"/>
+        </w:rPr>
+        <w:t xml:space="preserve"> la 1 min (</w:t>
+      </w:r>
+      <w:proofErr w:type="spellStart"/>
+      <w:r>
+        <w:rPr>
+          <w:rFonts w:ascii="Calibri" w:hAnsi="Calibri" w:cs="Calibri"/>
+          <w:color w:val="1F497D"/>
+          <w:shd w:val="clear" w:color="auto" w:fill="FFFFFF"/>
+        </w:rPr>
+        <w:t>sau</w:t>
+      </w:r>
+      <w:proofErr w:type="spellEnd"/>
+      <w:r>
+        <w:rPr>
+          <w:rFonts w:ascii="Calibri" w:hAnsi="Calibri" w:cs="Calibri"/>
+          <w:color w:val="1F497D"/>
+          <w:shd w:val="clear" w:color="auto" w:fill="FFFFFF"/>
+        </w:rPr>
+        <w:t xml:space="preserve"> </w:t>
+      </w:r>
+      <w:proofErr w:type="spellStart"/>
+      <w:r>
+        <w:rPr>
+          <w:rFonts w:ascii="Calibri" w:hAnsi="Calibri" w:cs="Calibri"/>
+          <w:color w:val="1F497D"/>
+          <w:shd w:val="clear" w:color="auto" w:fill="FFFFFF"/>
+        </w:rPr>
+        <w:t>pune</w:t>
+      </w:r>
+      <w:proofErr w:type="spellEnd"/>
+      <w:r>
+        <w:rPr>
+          <w:rFonts w:ascii="Calibri" w:hAnsi="Calibri" w:cs="Calibri"/>
+          <w:color w:val="1F497D"/>
+          <w:shd w:val="clear" w:color="auto" w:fill="FFFFFF"/>
+        </w:rPr>
+        <w:t xml:space="preserve"> in </w:t>
+      </w:r>
+      <w:proofErr w:type="spellStart"/>
+      <w:r>
+        <w:rPr>
+          <w:rFonts w:ascii="Calibri" w:hAnsi="Calibri" w:cs="Calibri"/>
+          <w:color w:val="1F497D"/>
+          <w:shd w:val="clear" w:color="auto" w:fill="FFFFFF"/>
+        </w:rPr>
+        <w:t>optiuni</w:t>
+      </w:r>
+      <w:proofErr w:type="spellEnd"/>
+      <w:r>
+        <w:rPr>
+          <w:rFonts w:ascii="Calibri" w:hAnsi="Calibri" w:cs="Calibri"/>
+          <w:color w:val="1F497D"/>
+          <w:shd w:val="clear" w:color="auto" w:fill="FFFFFF"/>
+        </w:rPr>
+        <w:t xml:space="preserve"> </w:t>
+      </w:r>
+      <w:proofErr w:type="spellStart"/>
+      <w:r>
+        <w:rPr>
+          <w:rFonts w:ascii="Calibri" w:hAnsi="Calibri" w:cs="Calibri"/>
+          <w:color w:val="1F497D"/>
+          <w:shd w:val="clear" w:color="auto" w:fill="FFFFFF"/>
+        </w:rPr>
+        <w:t>parametrul</w:t>
+      </w:r>
+      <w:proofErr w:type="spellEnd"/>
+      <w:r>
+        <w:rPr>
+          <w:rFonts w:ascii="Calibri" w:hAnsi="Calibri" w:cs="Calibri"/>
+          <w:color w:val="1F497D"/>
+          <w:shd w:val="clear" w:color="auto" w:fill="FFFFFF"/>
+        </w:rPr>
+        <w:t xml:space="preserve"> </w:t>
+      </w:r>
+      <w:proofErr w:type="spellStart"/>
+      <w:r>
+        <w:rPr>
+          <w:rFonts w:ascii="Calibri" w:hAnsi="Calibri" w:cs="Calibri"/>
+          <w:color w:val="1F497D"/>
+          <w:shd w:val="clear" w:color="auto" w:fill="FFFFFF"/>
+        </w:rPr>
+        <w:t>asta</w:t>
+      </w:r>
+      <w:proofErr w:type="spellEnd"/>
+      <w:r>
+        <w:rPr>
+          <w:rFonts w:ascii="Calibri" w:hAnsi="Calibri" w:cs="Calibri"/>
+          <w:color w:val="1F497D"/>
+          <w:shd w:val="clear" w:color="auto" w:fill="FFFFFF"/>
+        </w:rPr>
+        <w:t>)</w:t>
+      </w:r>
+    </w:p>
+    <w:p>
+      <w:pPr>
+        <w:shd w:val="clear" w:color="auto" w:fill="FFFFFF"/>
+        <w:spacing w:after="0" w:line="240" w:lineRule="auto"/>
+        <w:rPr>
+          <w:rFonts w:ascii="Calibri" w:eastAsia="Times New Roman" w:hAnsi="Calibri" w:cs="Calibri"/>
+          <w:color w:val="1F497D"/>
+        </w:rPr>
+      </w:pPr>
+    </w:p>
+    <w:p>
+      <w:pPr>
+        <w:shd w:val="clear" w:color="auto" w:fill="FFFFFF"/>
+        <w:spacing w:after="0" w:line="240" w:lineRule="auto"/>
+        <w:rPr>
+          <w:rFonts w:ascii="Calibri" w:hAnsi="Calibri" w:cs="Calibri"/>
+          <w:color w:val="1F497D"/>
+          <w:sz w:val="25"/>
+          <w:szCs w:val="25"/>
+          <w:shd w:val="clear" w:color="auto" w:fill="FFFFFF"/>
+        </w:rPr>
+      </w:pPr>
+      <w:r>
+        <w:rPr>
+          <w:rFonts w:ascii="Calibri" w:hAnsi="Calibri" w:cs="Calibri"/>
+          <w:color w:val="1F497D"/>
+          <w:sz w:val="25"/>
+          <w:szCs w:val="25"/>
+          <w:shd w:val="clear" w:color="auto" w:fill="FFFFFF"/>
+        </w:rPr>
+        <w:t xml:space="preserve">Nu </w:t>
+      </w:r>
+      <w:proofErr w:type="spellStart"/>
+      <w:r>
+        <w:rPr>
+          <w:rFonts w:ascii="Calibri" w:hAnsi="Calibri" w:cs="Calibri"/>
+          <w:color w:val="1F497D"/>
+          <w:sz w:val="25"/>
+          <w:szCs w:val="25"/>
+          <w:shd w:val="clear" w:color="auto" w:fill="FFFFFF"/>
+        </w:rPr>
+        <w:t>conteaza</w:t>
+      </w:r>
+      <w:proofErr w:type="spellEnd"/>
+      <w:r>
+        <w:rPr>
+          <w:rFonts w:ascii="Calibri" w:hAnsi="Calibri" w:cs="Calibri"/>
+          <w:color w:val="1F497D"/>
+          <w:sz w:val="25"/>
+          <w:szCs w:val="25"/>
+          <w:shd w:val="clear" w:color="auto" w:fill="FFFFFF"/>
+        </w:rPr>
+        <w:t xml:space="preserve"> </w:t>
+      </w:r>
+      <w:proofErr w:type="spellStart"/>
+      <w:proofErr w:type="gramStart"/>
+      <w:r>
+        <w:rPr>
+          <w:rFonts w:ascii="Calibri" w:hAnsi="Calibri" w:cs="Calibri"/>
+          <w:color w:val="1F497D"/>
+          <w:sz w:val="25"/>
+          <w:szCs w:val="25"/>
+          <w:shd w:val="clear" w:color="auto" w:fill="FFFFFF"/>
+        </w:rPr>
+        <w:t>ce</w:t>
+      </w:r>
+      <w:proofErr w:type="spellEnd"/>
+      <w:proofErr w:type="gramEnd"/>
+      <w:r>
+        <w:rPr>
+          <w:rFonts w:ascii="Calibri" w:hAnsi="Calibri" w:cs="Calibri"/>
+          <w:color w:val="1F497D"/>
+          <w:sz w:val="25"/>
+          <w:szCs w:val="25"/>
+          <w:shd w:val="clear" w:color="auto" w:fill="FFFFFF"/>
+        </w:rPr>
+        <w:t xml:space="preserve"> </w:t>
+      </w:r>
+      <w:proofErr w:type="spellStart"/>
+      <w:r>
+        <w:rPr>
+          <w:rFonts w:ascii="Calibri" w:hAnsi="Calibri" w:cs="Calibri"/>
+          <w:color w:val="1F497D"/>
+          <w:sz w:val="25"/>
+          <w:szCs w:val="25"/>
+          <w:shd w:val="clear" w:color="auto" w:fill="FFFFFF"/>
+        </w:rPr>
+        <w:t>valori</w:t>
+      </w:r>
+      <w:proofErr w:type="spellEnd"/>
+      <w:r>
+        <w:rPr>
+          <w:rFonts w:ascii="Calibri" w:hAnsi="Calibri" w:cs="Calibri"/>
+          <w:color w:val="1F497D"/>
+          <w:sz w:val="25"/>
+          <w:szCs w:val="25"/>
+          <w:shd w:val="clear" w:color="auto" w:fill="FFFFFF"/>
+        </w:rPr>
+        <w:t xml:space="preserve"> </w:t>
+      </w:r>
+      <w:proofErr w:type="spellStart"/>
+      <w:r>
+        <w:rPr>
+          <w:rFonts w:ascii="Calibri" w:hAnsi="Calibri" w:cs="Calibri"/>
+          <w:color w:val="1F497D"/>
+          <w:sz w:val="25"/>
+          <w:szCs w:val="25"/>
+          <w:shd w:val="clear" w:color="auto" w:fill="FFFFFF"/>
+        </w:rPr>
+        <w:t>primesti</w:t>
+      </w:r>
+      <w:proofErr w:type="spellEnd"/>
+      <w:r>
+        <w:rPr>
+          <w:rFonts w:ascii="Calibri" w:hAnsi="Calibri" w:cs="Calibri"/>
+          <w:color w:val="1F497D"/>
+          <w:sz w:val="25"/>
+          <w:szCs w:val="25"/>
+          <w:shd w:val="clear" w:color="auto" w:fill="FFFFFF"/>
+        </w:rPr>
+        <w:t xml:space="preserve"> de la </w:t>
+      </w:r>
+      <w:proofErr w:type="spellStart"/>
+      <w:r>
+        <w:rPr>
+          <w:rFonts w:ascii="Calibri" w:hAnsi="Calibri" w:cs="Calibri"/>
+          <w:color w:val="1F497D"/>
+          <w:sz w:val="25"/>
+          <w:szCs w:val="25"/>
+          <w:shd w:val="clear" w:color="auto" w:fill="FFFFFF"/>
+        </w:rPr>
+        <w:t>bme</w:t>
+      </w:r>
+      <w:proofErr w:type="spellEnd"/>
+      <w:r>
+        <w:rPr>
+          <w:rFonts w:ascii="Calibri" w:hAnsi="Calibri" w:cs="Calibri"/>
+          <w:color w:val="1F497D"/>
+          <w:sz w:val="25"/>
+          <w:szCs w:val="25"/>
+          <w:shd w:val="clear" w:color="auto" w:fill="FFFFFF"/>
+        </w:rPr>
+        <w:t xml:space="preserve"> </w:t>
+      </w:r>
+      <w:proofErr w:type="spellStart"/>
+      <w:r>
+        <w:rPr>
+          <w:rFonts w:ascii="Calibri" w:hAnsi="Calibri" w:cs="Calibri"/>
+          <w:color w:val="1F497D"/>
+          <w:sz w:val="25"/>
+          <w:szCs w:val="25"/>
+          <w:shd w:val="clear" w:color="auto" w:fill="FFFFFF"/>
+        </w:rPr>
+        <w:t>si</w:t>
+      </w:r>
+      <w:proofErr w:type="spellEnd"/>
+      <w:r>
+        <w:rPr>
+          <w:rFonts w:ascii="Calibri" w:hAnsi="Calibri" w:cs="Calibri"/>
+          <w:color w:val="1F497D"/>
+          <w:sz w:val="25"/>
+          <w:szCs w:val="25"/>
+          <w:shd w:val="clear" w:color="auto" w:fill="FFFFFF"/>
+        </w:rPr>
+        <w:t xml:space="preserve"> </w:t>
+      </w:r>
+      <w:proofErr w:type="spellStart"/>
+      <w:r>
+        <w:rPr>
+          <w:rFonts w:ascii="Calibri" w:hAnsi="Calibri" w:cs="Calibri"/>
+          <w:color w:val="1F497D"/>
+          <w:sz w:val="25"/>
+          <w:szCs w:val="25"/>
+          <w:shd w:val="clear" w:color="auto" w:fill="FFFFFF"/>
+        </w:rPr>
+        <w:t>pms</w:t>
+      </w:r>
+      <w:proofErr w:type="spellEnd"/>
+      <w:r>
+        <w:rPr>
+          <w:rFonts w:ascii="Calibri" w:hAnsi="Calibri" w:cs="Calibri"/>
+          <w:color w:val="1F497D"/>
+          <w:sz w:val="25"/>
+          <w:szCs w:val="25"/>
+          <w:shd w:val="clear" w:color="auto" w:fill="FFFFFF"/>
+        </w:rPr>
+        <w:t xml:space="preserve">, le </w:t>
+      </w:r>
+      <w:proofErr w:type="spellStart"/>
+      <w:r>
+        <w:rPr>
+          <w:rFonts w:ascii="Calibri" w:hAnsi="Calibri" w:cs="Calibri"/>
+          <w:color w:val="1F497D"/>
+          <w:sz w:val="25"/>
+          <w:szCs w:val="25"/>
+          <w:shd w:val="clear" w:color="auto" w:fill="FFFFFF"/>
+        </w:rPr>
+        <w:t>scrii</w:t>
+      </w:r>
+      <w:proofErr w:type="spellEnd"/>
+      <w:r>
+        <w:rPr>
+          <w:rFonts w:ascii="Calibri" w:hAnsi="Calibri" w:cs="Calibri"/>
+          <w:color w:val="1F497D"/>
+          <w:sz w:val="25"/>
+          <w:szCs w:val="25"/>
+          <w:shd w:val="clear" w:color="auto" w:fill="FFFFFF"/>
+        </w:rPr>
+        <w:t xml:space="preserve"> </w:t>
+      </w:r>
+      <w:proofErr w:type="spellStart"/>
+      <w:r>
+        <w:rPr>
+          <w:rFonts w:ascii="Calibri" w:hAnsi="Calibri" w:cs="Calibri"/>
+          <w:color w:val="1F497D"/>
+          <w:sz w:val="25"/>
+          <w:szCs w:val="25"/>
+          <w:shd w:val="clear" w:color="auto" w:fill="FFFFFF"/>
+        </w:rPr>
+        <w:t>asa</w:t>
+      </w:r>
+      <w:proofErr w:type="spellEnd"/>
+      <w:r>
+        <w:rPr>
+          <w:rFonts w:ascii="Calibri" w:hAnsi="Calibri" w:cs="Calibri"/>
+          <w:color w:val="1F497D"/>
+          <w:sz w:val="25"/>
+          <w:szCs w:val="25"/>
+          <w:shd w:val="clear" w:color="auto" w:fill="FFFFFF"/>
+        </w:rPr>
+        <w:t xml:space="preserve">, ca </w:t>
+      </w:r>
+      <w:proofErr w:type="spellStart"/>
+      <w:r>
+        <w:rPr>
+          <w:rFonts w:ascii="Calibri" w:hAnsi="Calibri" w:cs="Calibri"/>
+          <w:color w:val="1F497D"/>
+          <w:sz w:val="25"/>
+          <w:szCs w:val="25"/>
+          <w:shd w:val="clear" w:color="auto" w:fill="FFFFFF"/>
+        </w:rPr>
+        <w:t>testez</w:t>
+      </w:r>
+      <w:proofErr w:type="spellEnd"/>
+      <w:r>
+        <w:rPr>
+          <w:rFonts w:ascii="Calibri" w:hAnsi="Calibri" w:cs="Calibri"/>
+          <w:color w:val="1F497D"/>
+          <w:sz w:val="25"/>
+          <w:szCs w:val="25"/>
+          <w:shd w:val="clear" w:color="auto" w:fill="FFFFFF"/>
+        </w:rPr>
+        <w:t xml:space="preserve"> </w:t>
+      </w:r>
+      <w:proofErr w:type="spellStart"/>
+      <w:r>
+        <w:rPr>
+          <w:rFonts w:ascii="Calibri" w:hAnsi="Calibri" w:cs="Calibri"/>
+          <w:color w:val="1F497D"/>
+          <w:sz w:val="25"/>
+          <w:szCs w:val="25"/>
+          <w:shd w:val="clear" w:color="auto" w:fill="FFFFFF"/>
+        </w:rPr>
+        <w:t>pe</w:t>
+      </w:r>
+      <w:proofErr w:type="spellEnd"/>
+      <w:r>
+        <w:rPr>
+          <w:rFonts w:ascii="Calibri" w:hAnsi="Calibri" w:cs="Calibri"/>
+          <w:color w:val="1F497D"/>
+          <w:sz w:val="25"/>
+          <w:szCs w:val="25"/>
+          <w:shd w:val="clear" w:color="auto" w:fill="FFFFFF"/>
+        </w:rPr>
+        <w:t xml:space="preserve"> </w:t>
+      </w:r>
+      <w:proofErr w:type="spellStart"/>
+      <w:r>
+        <w:rPr>
+          <w:rFonts w:ascii="Calibri" w:hAnsi="Calibri" w:cs="Calibri"/>
+          <w:color w:val="1F497D"/>
+          <w:sz w:val="25"/>
+          <w:szCs w:val="25"/>
+          <w:shd w:val="clear" w:color="auto" w:fill="FFFFFF"/>
+        </w:rPr>
+        <w:t>dispozitivul</w:t>
+      </w:r>
+      <w:proofErr w:type="spellEnd"/>
+      <w:r>
+        <w:rPr>
+          <w:rFonts w:ascii="Calibri" w:hAnsi="Calibri" w:cs="Calibri"/>
+          <w:color w:val="1F497D"/>
+          <w:sz w:val="25"/>
+          <w:szCs w:val="25"/>
+          <w:shd w:val="clear" w:color="auto" w:fill="FFFFFF"/>
+        </w:rPr>
+        <w:t xml:space="preserve"> de la mine</w:t>
+      </w:r>
+    </w:p>
+    <w:p>
+      <w:pPr>
+        <w:shd w:val="clear" w:color="auto" w:fill="FFFFFF"/>
+        <w:spacing w:after="0" w:line="240" w:lineRule="auto"/>
+        <w:rPr>
+          <w:rFonts w:ascii="Calibri" w:hAnsi="Calibri" w:cs="Calibri"/>
+          <w:color w:val="1F497D"/>
+          <w:sz w:val="25"/>
+          <w:szCs w:val="25"/>
+          <w:shd w:val="clear" w:color="auto" w:fill="FFFFFF"/>
+        </w:rPr>
+      </w:pPr>
+      <w:r>
+        <w:rPr>
+          <w:rFonts w:ascii="Calibri" w:hAnsi="Calibri" w:cs="Calibri"/>
+          <w:color w:val="1F497D"/>
+          <w:sz w:val="25"/>
+          <w:szCs w:val="25"/>
+          <w:shd w:val="clear" w:color="auto" w:fill="FFFFFF"/>
+        </w:rPr>
+        <w:t xml:space="preserve">Mai </w:t>
+      </w:r>
+      <w:proofErr w:type="spellStart"/>
+      <w:r>
+        <w:rPr>
+          <w:rFonts w:ascii="Calibri" w:hAnsi="Calibri" w:cs="Calibri"/>
+          <w:color w:val="1F497D"/>
+          <w:sz w:val="25"/>
+          <w:szCs w:val="25"/>
+          <w:shd w:val="clear" w:color="auto" w:fill="FFFFFF"/>
+        </w:rPr>
+        <w:t>poti</w:t>
+      </w:r>
+      <w:proofErr w:type="spellEnd"/>
+      <w:r>
+        <w:rPr>
+          <w:rFonts w:ascii="Calibri" w:hAnsi="Calibri" w:cs="Calibri"/>
+          <w:color w:val="1F497D"/>
+          <w:sz w:val="25"/>
+          <w:szCs w:val="25"/>
+          <w:shd w:val="clear" w:color="auto" w:fill="FFFFFF"/>
+        </w:rPr>
+        <w:t xml:space="preserve"> </w:t>
+      </w:r>
+      <w:proofErr w:type="spellStart"/>
+      <w:r>
+        <w:rPr>
+          <w:rFonts w:ascii="Calibri" w:hAnsi="Calibri" w:cs="Calibri"/>
+          <w:color w:val="1F497D"/>
+          <w:sz w:val="25"/>
+          <w:szCs w:val="25"/>
+          <w:shd w:val="clear" w:color="auto" w:fill="FFFFFF"/>
+        </w:rPr>
+        <w:t>salva</w:t>
+      </w:r>
+      <w:proofErr w:type="spellEnd"/>
+      <w:r>
+        <w:rPr>
+          <w:rFonts w:ascii="Calibri" w:hAnsi="Calibri" w:cs="Calibri"/>
+          <w:color w:val="1F497D"/>
+          <w:sz w:val="25"/>
+          <w:szCs w:val="25"/>
+          <w:shd w:val="clear" w:color="auto" w:fill="FFFFFF"/>
+        </w:rPr>
+        <w:t xml:space="preserve"> in db </w:t>
+      </w:r>
+      <w:proofErr w:type="spellStart"/>
+      <w:r>
+        <w:rPr>
+          <w:rFonts w:ascii="Calibri" w:hAnsi="Calibri" w:cs="Calibri"/>
+          <w:color w:val="1F497D"/>
+          <w:sz w:val="25"/>
+          <w:szCs w:val="25"/>
+          <w:shd w:val="clear" w:color="auto" w:fill="FFFFFF"/>
+        </w:rPr>
+        <w:t>si</w:t>
+      </w:r>
+      <w:proofErr w:type="spellEnd"/>
+      <w:r>
+        <w:rPr>
+          <w:rFonts w:ascii="Calibri" w:hAnsi="Calibri" w:cs="Calibri"/>
+          <w:color w:val="1F497D"/>
+          <w:sz w:val="25"/>
+          <w:szCs w:val="25"/>
+          <w:shd w:val="clear" w:color="auto" w:fill="FFFFFF"/>
+        </w:rPr>
+        <w:t xml:space="preserve"> </w:t>
+      </w:r>
+      <w:proofErr w:type="spellStart"/>
+      <w:r>
+        <w:rPr>
+          <w:rFonts w:ascii="Calibri" w:hAnsi="Calibri" w:cs="Calibri"/>
+          <w:color w:val="1F497D"/>
+          <w:sz w:val="25"/>
+          <w:szCs w:val="25"/>
+          <w:shd w:val="clear" w:color="auto" w:fill="FFFFFF"/>
+        </w:rPr>
+        <w:t>valorile</w:t>
+      </w:r>
+      <w:proofErr w:type="spellEnd"/>
+      <w:r>
+        <w:rPr>
+          <w:rFonts w:ascii="Calibri" w:hAnsi="Calibri" w:cs="Calibri"/>
+          <w:color w:val="1F497D"/>
+          <w:sz w:val="25"/>
+          <w:szCs w:val="25"/>
+          <w:shd w:val="clear" w:color="auto" w:fill="FFFFFF"/>
+        </w:rPr>
+        <w:t xml:space="preserve"> RAW </w:t>
+      </w:r>
+      <w:proofErr w:type="spellStart"/>
+      <w:r>
+        <w:rPr>
+          <w:rFonts w:ascii="Calibri" w:hAnsi="Calibri" w:cs="Calibri"/>
+          <w:color w:val="1F497D"/>
+          <w:sz w:val="25"/>
+          <w:szCs w:val="25"/>
+          <w:shd w:val="clear" w:color="auto" w:fill="FFFFFF"/>
+        </w:rPr>
+        <w:t>si</w:t>
+      </w:r>
+      <w:proofErr w:type="spellEnd"/>
+      <w:r>
+        <w:rPr>
+          <w:rFonts w:ascii="Calibri" w:hAnsi="Calibri" w:cs="Calibri"/>
+          <w:color w:val="1F497D"/>
+          <w:sz w:val="25"/>
+          <w:szCs w:val="25"/>
+          <w:shd w:val="clear" w:color="auto" w:fill="FFFFFF"/>
+        </w:rPr>
+        <w:t xml:space="preserve"> </w:t>
+      </w:r>
+      <w:proofErr w:type="spellStart"/>
+      <w:proofErr w:type="gramStart"/>
+      <w:r>
+        <w:rPr>
+          <w:rFonts w:ascii="Calibri" w:hAnsi="Calibri" w:cs="Calibri"/>
+          <w:color w:val="1F497D"/>
+          <w:sz w:val="25"/>
+          <w:szCs w:val="25"/>
+          <w:shd w:val="clear" w:color="auto" w:fill="FFFFFF"/>
+        </w:rPr>
+        <w:t>sa</w:t>
+      </w:r>
+      <w:proofErr w:type="spellEnd"/>
+      <w:proofErr w:type="gramEnd"/>
+      <w:r>
+        <w:rPr>
+          <w:rFonts w:ascii="Calibri" w:hAnsi="Calibri" w:cs="Calibri"/>
+          <w:color w:val="1F497D"/>
+          <w:sz w:val="25"/>
+          <w:szCs w:val="25"/>
+          <w:shd w:val="clear" w:color="auto" w:fill="FFFFFF"/>
+        </w:rPr>
+        <w:t xml:space="preserve"> </w:t>
+      </w:r>
+      <w:proofErr w:type="spellStart"/>
+      <w:r>
+        <w:rPr>
+          <w:rFonts w:ascii="Calibri" w:hAnsi="Calibri" w:cs="Calibri"/>
+          <w:color w:val="1F497D"/>
+          <w:sz w:val="25"/>
+          <w:szCs w:val="25"/>
+          <w:shd w:val="clear" w:color="auto" w:fill="FFFFFF"/>
+        </w:rPr>
+        <w:t>pui</w:t>
+      </w:r>
+      <w:proofErr w:type="spellEnd"/>
+      <w:r>
+        <w:rPr>
+          <w:rFonts w:ascii="Calibri" w:hAnsi="Calibri" w:cs="Calibri"/>
+          <w:color w:val="1F497D"/>
+          <w:sz w:val="25"/>
+          <w:szCs w:val="25"/>
+          <w:shd w:val="clear" w:color="auto" w:fill="FFFFFF"/>
+        </w:rPr>
+        <w:t xml:space="preserve"> </w:t>
+      </w:r>
+      <w:proofErr w:type="spellStart"/>
+      <w:r>
+        <w:rPr>
+          <w:rFonts w:ascii="Calibri" w:hAnsi="Calibri" w:cs="Calibri"/>
+          <w:color w:val="1F497D"/>
+          <w:sz w:val="25"/>
+          <w:szCs w:val="25"/>
+          <w:shd w:val="clear" w:color="auto" w:fill="FFFFFF"/>
+        </w:rPr>
+        <w:t>si</w:t>
+      </w:r>
+      <w:proofErr w:type="spellEnd"/>
+      <w:r>
+        <w:rPr>
+          <w:rFonts w:ascii="Calibri" w:hAnsi="Calibri" w:cs="Calibri"/>
+          <w:color w:val="1F497D"/>
+          <w:sz w:val="25"/>
+          <w:szCs w:val="25"/>
+          <w:shd w:val="clear" w:color="auto" w:fill="FFFFFF"/>
+        </w:rPr>
+        <w:t xml:space="preserve"> un </w:t>
+      </w:r>
+      <w:proofErr w:type="spellStart"/>
+      <w:r>
+        <w:rPr>
+          <w:rFonts w:ascii="Calibri" w:hAnsi="Calibri" w:cs="Calibri"/>
+          <w:color w:val="1F497D"/>
+          <w:sz w:val="25"/>
+          <w:szCs w:val="25"/>
+          <w:shd w:val="clear" w:color="auto" w:fill="FFFFFF"/>
+        </w:rPr>
+        <w:t>buton</w:t>
+      </w:r>
+      <w:proofErr w:type="spellEnd"/>
+      <w:r>
+        <w:rPr>
+          <w:rFonts w:ascii="Calibri" w:hAnsi="Calibri" w:cs="Calibri"/>
+          <w:color w:val="1F497D"/>
+          <w:sz w:val="25"/>
+          <w:szCs w:val="25"/>
+          <w:shd w:val="clear" w:color="auto" w:fill="FFFFFF"/>
+        </w:rPr>
+        <w:t xml:space="preserve"> de </w:t>
+      </w:r>
+      <w:proofErr w:type="spellStart"/>
+      <w:r>
+        <w:rPr>
+          <w:rFonts w:ascii="Calibri" w:hAnsi="Calibri" w:cs="Calibri"/>
+          <w:color w:val="1F497D"/>
+          <w:sz w:val="25"/>
+          <w:szCs w:val="25"/>
+          <w:shd w:val="clear" w:color="auto" w:fill="FFFFFF"/>
+        </w:rPr>
+        <w:t>cleandb</w:t>
+      </w:r>
+      <w:proofErr w:type="spellEnd"/>
+    </w:p>
+    <w:p>
+      <w:pPr>
+        <w:shd w:val="clear" w:color="auto" w:fill="FFFFFF"/>
+        <w:spacing w:after="0" w:line="240" w:lineRule="auto"/>
+        <w:rPr>
+          <w:rFonts w:ascii="Calibri" w:hAnsi="Calibri" w:cs="Calibri"/>
+          <w:color w:val="1F497D"/>
+          <w:sz w:val="25"/>
+          <w:szCs w:val="25"/>
+          <w:shd w:val="clear" w:color="auto" w:fill="FFFFFF"/>
+        </w:rPr>
+      </w:pPr>
+    </w:p>
+    <w:p>
+      <w:pPr>
+        <w:shd w:val="clear" w:color="auto" w:fill="FFFFFF"/>
+        <w:spacing w:after="0" w:line="240" w:lineRule="auto"/>
+        <w:rPr>
+          <w:rFonts w:ascii="Calibri" w:hAnsi="Calibri" w:cs="Calibri"/>
+          <w:color w:val="1F497D"/>
+          <w:sz w:val="25"/>
+          <w:szCs w:val="25"/>
+          <w:shd w:val="clear" w:color="auto" w:fill="FFFFFF"/>
+        </w:rPr>
+      </w:pPr>
+      <w:proofErr w:type="spellStart"/>
+      <w:r>
+        <w:rPr>
+          <w:rFonts w:ascii="Calibri" w:hAnsi="Calibri" w:cs="Calibri"/>
+          <w:color w:val="1F497D"/>
+          <w:sz w:val="25"/>
+          <w:szCs w:val="25"/>
+          <w:shd w:val="clear" w:color="auto" w:fill="FFFFFF"/>
+        </w:rPr>
+        <w:t>Continui</w:t>
+      </w:r>
+      <w:proofErr w:type="spellEnd"/>
+      <w:r>
+        <w:rPr>
+          <w:rFonts w:ascii="Calibri" w:hAnsi="Calibri" w:cs="Calibri"/>
+          <w:color w:val="1F497D"/>
+          <w:sz w:val="25"/>
+          <w:szCs w:val="25"/>
+          <w:shd w:val="clear" w:color="auto" w:fill="FFFFFF"/>
+        </w:rPr>
+        <w:t xml:space="preserve"> </w:t>
+      </w:r>
+      <w:proofErr w:type="gramStart"/>
+      <w:r>
+        <w:rPr>
+          <w:rFonts w:ascii="Calibri" w:hAnsi="Calibri" w:cs="Calibri"/>
+          <w:color w:val="1F497D"/>
+          <w:sz w:val="25"/>
+          <w:szCs w:val="25"/>
+          <w:shd w:val="clear" w:color="auto" w:fill="FFFFFF"/>
+        </w:rPr>
+        <w:t>cu :</w:t>
+      </w:r>
+      <w:proofErr w:type="gramEnd"/>
+      <w:r>
+        <w:rPr>
+          <w:rFonts w:ascii="Calibri" w:hAnsi="Calibri" w:cs="Calibri"/>
+          <w:color w:val="1F497D"/>
+          <w:sz w:val="25"/>
+          <w:szCs w:val="25"/>
+          <w:shd w:val="clear" w:color="auto" w:fill="FFFFFF"/>
+        </w:rPr>
+        <w:t xml:space="preserve"> </w:t>
+      </w:r>
+    </w:p>
+    <w:p>
+      <w:pPr>
+        <w:shd w:val="clear" w:color="auto" w:fill="FFFFFF"/>
+        <w:spacing w:after="0" w:line="240" w:lineRule="auto"/>
+        <w:rPr>
+          <w:rFonts w:ascii="Calibri" w:hAnsi="Calibri" w:cs="Calibri"/>
+          <w:color w:val="1F497D"/>
+          <w:sz w:val="25"/>
+          <w:szCs w:val="25"/>
+          <w:shd w:val="clear" w:color="auto" w:fill="FFFFFF"/>
+        </w:rPr>
+      </w:pPr>
+    </w:p>
+    <w:p>
+      <w:pPr>
+        <w:pStyle w:val="ListParagraph"/>
+        <w:numPr>
+          <w:ilvl w:val="0"/>
+          <w:numId w:val="3"/>
+        </w:numPr>
+        <w:shd w:val="clear" w:color="auto" w:fill="FFFFFF"/>
+        <w:spacing w:after="0" w:line="240" w:lineRule="auto"/>
+        <w:rPr>
+          <w:rFonts w:ascii="Arial" w:eastAsia="Times New Roman" w:hAnsi="Arial" w:cs="Arial"/>
+          <w:color w:val="222222"/>
+          <w:sz w:val="24"/>
+          <w:szCs w:val="24"/>
+        </w:rPr>
+      </w:pPr>
+      <w:proofErr w:type="spellStart"/>
+      <w:r>
+        <w:rPr>
+          <w:rFonts w:ascii="Arial" w:eastAsia="Times New Roman" w:hAnsi="Arial" w:cs="Arial"/>
+          <w:color w:val="222222"/>
+          <w:sz w:val="24"/>
+          <w:szCs w:val="24"/>
+        </w:rPr>
+        <w:t>Citire</w:t>
+      </w:r>
+      <w:proofErr w:type="spellEnd"/>
+      <w:r>
+        <w:rPr>
+          <w:rFonts w:ascii="Arial" w:eastAsia="Times New Roman" w:hAnsi="Arial" w:cs="Arial"/>
+          <w:color w:val="222222"/>
+          <w:sz w:val="24"/>
+          <w:szCs w:val="24"/>
+        </w:rPr>
+        <w:t xml:space="preserve"> </w:t>
+      </w:r>
+      <w:proofErr w:type="spellStart"/>
+      <w:r>
+        <w:rPr>
+          <w:rFonts w:ascii="Arial" w:eastAsia="Times New Roman" w:hAnsi="Arial" w:cs="Arial"/>
+          <w:color w:val="222222"/>
+          <w:sz w:val="24"/>
+          <w:szCs w:val="24"/>
+        </w:rPr>
+        <w:t>Temperatura</w:t>
+      </w:r>
+      <w:proofErr w:type="spellEnd"/>
+      <w:r>
+        <w:rPr>
+          <w:rFonts w:ascii="Arial" w:eastAsia="Times New Roman" w:hAnsi="Arial" w:cs="Arial"/>
+          <w:color w:val="222222"/>
+          <w:sz w:val="24"/>
+          <w:szCs w:val="24"/>
+        </w:rPr>
+        <w:t xml:space="preserve">, RH, </w:t>
+      </w:r>
+      <w:proofErr w:type="spellStart"/>
+      <w:r>
+        <w:rPr>
+          <w:rFonts w:ascii="Arial" w:eastAsia="Times New Roman" w:hAnsi="Arial" w:cs="Arial"/>
+          <w:color w:val="222222"/>
+          <w:sz w:val="24"/>
+          <w:szCs w:val="24"/>
+        </w:rPr>
+        <w:t>Presiune</w:t>
+      </w:r>
+      <w:proofErr w:type="spellEnd"/>
+      <w:r>
+        <w:rPr>
+          <w:rFonts w:ascii="Arial" w:eastAsia="Times New Roman" w:hAnsi="Arial" w:cs="Arial"/>
+          <w:color w:val="222222"/>
+          <w:sz w:val="24"/>
+          <w:szCs w:val="24"/>
+        </w:rPr>
+        <w:t xml:space="preserve"> </w:t>
+      </w:r>
+      <w:r>
+        <w:rPr>
+          <w:rFonts w:ascii="Arial" w:eastAsia="Times New Roman" w:hAnsi="Arial" w:cs="Arial"/>
+          <w:color w:val="222222"/>
+          <w:sz w:val="24"/>
+          <w:szCs w:val="24"/>
+        </w:rPr>
+        <w:t>–</w:t>
+      </w:r>
+      <w:r>
+        <w:rPr>
+          <w:rFonts w:ascii="Arial" w:eastAsia="Times New Roman" w:hAnsi="Arial" w:cs="Arial"/>
+          <w:color w:val="222222"/>
+          <w:sz w:val="24"/>
+          <w:szCs w:val="24"/>
+        </w:rPr>
+        <w:t xml:space="preserve"> export</w:t>
+      </w:r>
+    </w:p>
+    <w:p>
+      <w:pPr>
+        <w:pStyle w:val="ListParagraph"/>
+        <w:numPr>
+          <w:ilvl w:val="0"/>
+          <w:numId w:val="3"/>
+        </w:numPr>
+        <w:shd w:val="clear" w:color="auto" w:fill="FFFFFF"/>
+        <w:spacing w:after="0" w:line="240" w:lineRule="auto"/>
+        <w:rPr>
+          <w:rFonts w:ascii="Arial" w:eastAsia="Times New Roman" w:hAnsi="Arial" w:cs="Arial"/>
+          <w:color w:val="222222"/>
+          <w:sz w:val="24"/>
+          <w:szCs w:val="24"/>
+        </w:rPr>
+      </w:pPr>
+      <w:proofErr w:type="spellStart"/>
+      <w:r>
+        <w:rPr>
+          <w:rFonts w:ascii="Arial" w:eastAsia="Times New Roman" w:hAnsi="Arial" w:cs="Arial"/>
+          <w:color w:val="222222"/>
+          <w:sz w:val="24"/>
+          <w:szCs w:val="24"/>
+        </w:rPr>
+        <w:t>Selectare</w:t>
+      </w:r>
+      <w:proofErr w:type="spellEnd"/>
+      <w:r>
+        <w:rPr>
+          <w:rFonts w:ascii="Arial" w:eastAsia="Times New Roman" w:hAnsi="Arial" w:cs="Arial"/>
+          <w:color w:val="222222"/>
+          <w:sz w:val="24"/>
+          <w:szCs w:val="24"/>
+        </w:rPr>
+        <w:t xml:space="preserve"> din </w:t>
+      </w:r>
+      <w:proofErr w:type="spellStart"/>
+      <w:r>
+        <w:rPr>
+          <w:rFonts w:ascii="Arial" w:eastAsia="Times New Roman" w:hAnsi="Arial" w:cs="Arial"/>
+          <w:color w:val="222222"/>
+          <w:sz w:val="24"/>
+          <w:szCs w:val="24"/>
+        </w:rPr>
+        <w:t>mai</w:t>
+      </w:r>
+      <w:proofErr w:type="spellEnd"/>
+      <w:r>
+        <w:rPr>
+          <w:rFonts w:ascii="Arial" w:eastAsia="Times New Roman" w:hAnsi="Arial" w:cs="Arial"/>
+          <w:color w:val="222222"/>
+          <w:sz w:val="24"/>
+          <w:szCs w:val="24"/>
+        </w:rPr>
+        <w:t xml:space="preserve"> </w:t>
+      </w:r>
+      <w:proofErr w:type="spellStart"/>
+      <w:r>
+        <w:rPr>
+          <w:rFonts w:ascii="Arial" w:eastAsia="Times New Roman" w:hAnsi="Arial" w:cs="Arial"/>
+          <w:color w:val="222222"/>
+          <w:sz w:val="24"/>
+          <w:szCs w:val="24"/>
+        </w:rPr>
+        <w:t>multe</w:t>
+      </w:r>
+      <w:proofErr w:type="spellEnd"/>
+      <w:r>
+        <w:rPr>
+          <w:rFonts w:ascii="Arial" w:eastAsia="Times New Roman" w:hAnsi="Arial" w:cs="Arial"/>
+          <w:color w:val="222222"/>
+          <w:sz w:val="24"/>
+          <w:szCs w:val="24"/>
+        </w:rPr>
+        <w:t xml:space="preserve"> </w:t>
+      </w:r>
+      <w:proofErr w:type="spellStart"/>
+      <w:r>
+        <w:rPr>
+          <w:rFonts w:ascii="Arial" w:eastAsia="Times New Roman" w:hAnsi="Arial" w:cs="Arial"/>
+          <w:color w:val="222222"/>
+          <w:sz w:val="24"/>
+          <w:szCs w:val="24"/>
+        </w:rPr>
+        <w:t>dispozitive</w:t>
+      </w:r>
+      <w:proofErr w:type="spellEnd"/>
+      <w:r>
+        <w:rPr>
+          <w:rFonts w:ascii="Arial" w:eastAsia="Times New Roman" w:hAnsi="Arial" w:cs="Arial"/>
+          <w:color w:val="222222"/>
+          <w:sz w:val="24"/>
+          <w:szCs w:val="24"/>
+        </w:rPr>
+        <w:t xml:space="preserve"> bounded – </w:t>
+      </w:r>
+      <w:proofErr w:type="spellStart"/>
+      <w:r>
+        <w:rPr>
+          <w:rFonts w:ascii="Arial" w:eastAsia="Times New Roman" w:hAnsi="Arial" w:cs="Arial"/>
+          <w:color w:val="222222"/>
+          <w:sz w:val="24"/>
+          <w:szCs w:val="24"/>
+        </w:rPr>
+        <w:t>si</w:t>
+      </w:r>
+      <w:proofErr w:type="spellEnd"/>
+      <w:r>
+        <w:rPr>
+          <w:rFonts w:ascii="Arial" w:eastAsia="Times New Roman" w:hAnsi="Arial" w:cs="Arial"/>
+          <w:color w:val="222222"/>
+          <w:sz w:val="24"/>
+          <w:szCs w:val="24"/>
+        </w:rPr>
+        <w:t xml:space="preserve"> </w:t>
+      </w:r>
+      <w:proofErr w:type="spellStart"/>
+      <w:r>
+        <w:rPr>
+          <w:rFonts w:ascii="Arial" w:eastAsia="Times New Roman" w:hAnsi="Arial" w:cs="Arial"/>
+          <w:color w:val="222222"/>
+          <w:sz w:val="24"/>
+          <w:szCs w:val="24"/>
+        </w:rPr>
+        <w:t>conectare</w:t>
+      </w:r>
+      <w:proofErr w:type="spellEnd"/>
+      <w:r>
+        <w:rPr>
+          <w:rFonts w:ascii="Arial" w:eastAsia="Times New Roman" w:hAnsi="Arial" w:cs="Arial"/>
+          <w:color w:val="222222"/>
+          <w:sz w:val="24"/>
+          <w:szCs w:val="24"/>
+        </w:rPr>
+        <w:t xml:space="preserve"> la </w:t>
+      </w:r>
+      <w:proofErr w:type="spellStart"/>
+      <w:r>
+        <w:rPr>
+          <w:rFonts w:ascii="Arial" w:eastAsia="Times New Roman" w:hAnsi="Arial" w:cs="Arial"/>
+          <w:color w:val="222222"/>
+          <w:sz w:val="24"/>
+          <w:szCs w:val="24"/>
+        </w:rPr>
+        <w:t>acela</w:t>
+      </w:r>
+      <w:proofErr w:type="spellEnd"/>
+      <w:r>
+        <w:rPr>
+          <w:rFonts w:ascii="Arial" w:eastAsia="Times New Roman" w:hAnsi="Arial" w:cs="Arial"/>
+          <w:color w:val="222222"/>
+          <w:sz w:val="24"/>
+          <w:szCs w:val="24"/>
+        </w:rPr>
+        <w:t xml:space="preserve"> - DONE</w:t>
+      </w:r>
+    </w:p>
+    <w:p>
+      <w:pPr>
+        <w:pStyle w:val="ListParagraph"/>
+        <w:numPr>
+          <w:ilvl w:val="0"/>
+          <w:numId w:val="3"/>
+        </w:numPr>
+        <w:shd w:val="clear" w:color="auto" w:fill="FFFFFF"/>
+        <w:spacing w:after="0" w:line="240" w:lineRule="auto"/>
+        <w:rPr>
+          <w:rFonts w:ascii="Arial" w:eastAsia="Times New Roman" w:hAnsi="Arial" w:cs="Arial"/>
+          <w:color w:val="222222"/>
+          <w:sz w:val="24"/>
+          <w:szCs w:val="24"/>
+        </w:rPr>
+      </w:pPr>
+      <w:r>
+        <w:rPr>
+          <w:rFonts w:ascii="Arial" w:eastAsia="Times New Roman" w:hAnsi="Arial" w:cs="Arial"/>
+          <w:color w:val="222222"/>
+          <w:sz w:val="24"/>
+          <w:szCs w:val="24"/>
+        </w:rPr>
+        <w:t xml:space="preserve">Rata de </w:t>
+      </w:r>
+      <w:proofErr w:type="spellStart"/>
+      <w:r>
+        <w:rPr>
+          <w:rFonts w:ascii="Arial" w:eastAsia="Times New Roman" w:hAnsi="Arial" w:cs="Arial"/>
+          <w:color w:val="222222"/>
+          <w:sz w:val="24"/>
+          <w:szCs w:val="24"/>
+        </w:rPr>
+        <w:t>achizitie</w:t>
+      </w:r>
+      <w:proofErr w:type="spellEnd"/>
+      <w:r>
+        <w:rPr>
+          <w:rFonts w:ascii="Arial" w:eastAsia="Times New Roman" w:hAnsi="Arial" w:cs="Arial"/>
+          <w:color w:val="222222"/>
+          <w:sz w:val="24"/>
+          <w:szCs w:val="24"/>
+        </w:rPr>
+        <w:t xml:space="preserve"> la 1 </w:t>
+      </w:r>
+      <w:proofErr w:type="spellStart"/>
+      <w:r>
+        <w:rPr>
+          <w:rFonts w:ascii="Arial" w:eastAsia="Times New Roman" w:hAnsi="Arial" w:cs="Arial"/>
+          <w:color w:val="222222"/>
+          <w:sz w:val="24"/>
+          <w:szCs w:val="24"/>
+        </w:rPr>
+        <w:t>minut</w:t>
+      </w:r>
+      <w:proofErr w:type="spellEnd"/>
+      <w:r>
+        <w:rPr>
+          <w:rFonts w:ascii="Arial" w:eastAsia="Times New Roman" w:hAnsi="Arial" w:cs="Arial"/>
+          <w:color w:val="222222"/>
+          <w:sz w:val="24"/>
+          <w:szCs w:val="24"/>
+        </w:rPr>
+        <w:t xml:space="preserve"> - </w:t>
+      </w:r>
+      <w:proofErr w:type="spellStart"/>
+      <w:r>
+        <w:rPr>
+          <w:rFonts w:ascii="Arial" w:eastAsia="Times New Roman" w:hAnsi="Arial" w:cs="Arial"/>
+          <w:color w:val="222222"/>
+          <w:sz w:val="24"/>
+          <w:szCs w:val="24"/>
+        </w:rPr>
+        <w:t>selectabila</w:t>
+      </w:r>
+      <w:proofErr w:type="spellEnd"/>
+    </w:p>
+    <w:p>
+      <w:pPr>
+        <w:pStyle w:val="ListParagraph"/>
+        <w:numPr>
+          <w:ilvl w:val="0"/>
+          <w:numId w:val="3"/>
+        </w:numPr>
+        <w:shd w:val="clear" w:color="auto" w:fill="FFFFFF"/>
+        <w:spacing w:after="0" w:line="240" w:lineRule="auto"/>
+        <w:rPr>
+          <w:rFonts w:ascii="Arial" w:eastAsia="Times New Roman" w:hAnsi="Arial" w:cs="Arial"/>
+          <w:color w:val="222222"/>
+          <w:sz w:val="24"/>
+          <w:szCs w:val="24"/>
+        </w:rPr>
+      </w:pPr>
+      <w:proofErr w:type="spellStart"/>
+      <w:r>
+        <w:rPr>
+          <w:rFonts w:ascii="Arial" w:eastAsia="Times New Roman" w:hAnsi="Arial" w:cs="Arial"/>
+          <w:color w:val="222222"/>
+          <w:sz w:val="24"/>
+          <w:szCs w:val="24"/>
+        </w:rPr>
+        <w:t>Salvez</w:t>
+      </w:r>
+      <w:proofErr w:type="spellEnd"/>
+      <w:r>
+        <w:rPr>
+          <w:rFonts w:ascii="Arial" w:eastAsia="Times New Roman" w:hAnsi="Arial" w:cs="Arial"/>
+          <w:color w:val="222222"/>
+          <w:sz w:val="24"/>
+          <w:szCs w:val="24"/>
+        </w:rPr>
+        <w:t xml:space="preserve"> db-</w:t>
+      </w:r>
+      <w:proofErr w:type="spellStart"/>
+      <w:r>
+        <w:rPr>
+          <w:rFonts w:ascii="Arial" w:eastAsia="Times New Roman" w:hAnsi="Arial" w:cs="Arial"/>
+          <w:color w:val="222222"/>
+          <w:sz w:val="24"/>
+          <w:szCs w:val="24"/>
+        </w:rPr>
+        <w:t>ul</w:t>
+      </w:r>
+      <w:proofErr w:type="spellEnd"/>
+      <w:r>
+        <w:rPr>
+          <w:rFonts w:ascii="Arial" w:eastAsia="Times New Roman" w:hAnsi="Arial" w:cs="Arial"/>
+          <w:color w:val="222222"/>
+          <w:sz w:val="24"/>
+          <w:szCs w:val="24"/>
+        </w:rPr>
+        <w:t xml:space="preserve"> </w:t>
+      </w:r>
+      <w:proofErr w:type="spellStart"/>
+      <w:r>
+        <w:rPr>
+          <w:rFonts w:ascii="Arial" w:eastAsia="Times New Roman" w:hAnsi="Arial" w:cs="Arial"/>
+          <w:color w:val="222222"/>
+          <w:sz w:val="24"/>
+          <w:szCs w:val="24"/>
+        </w:rPr>
+        <w:t>intr</w:t>
+      </w:r>
+      <w:proofErr w:type="spellEnd"/>
+      <w:r>
+        <w:rPr>
+          <w:rFonts w:ascii="Arial" w:eastAsia="Times New Roman" w:hAnsi="Arial" w:cs="Arial"/>
+          <w:color w:val="222222"/>
+          <w:sz w:val="24"/>
+          <w:szCs w:val="24"/>
+        </w:rPr>
+        <w:t xml:space="preserve">-un </w:t>
+      </w:r>
+      <w:proofErr w:type="spellStart"/>
+      <w:r>
+        <w:rPr>
+          <w:rFonts w:ascii="Arial" w:eastAsia="Times New Roman" w:hAnsi="Arial" w:cs="Arial"/>
+          <w:color w:val="222222"/>
+          <w:sz w:val="24"/>
+          <w:szCs w:val="24"/>
+        </w:rPr>
+        <w:t>fisier</w:t>
+      </w:r>
+      <w:proofErr w:type="spellEnd"/>
+      <w:r>
+        <w:rPr>
+          <w:rFonts w:ascii="Arial" w:eastAsia="Times New Roman" w:hAnsi="Arial" w:cs="Arial"/>
+          <w:color w:val="222222"/>
+          <w:sz w:val="24"/>
+          <w:szCs w:val="24"/>
+        </w:rPr>
+        <w:t xml:space="preserve"> </w:t>
+      </w:r>
+      <w:proofErr w:type="spellStart"/>
+      <w:r>
+        <w:rPr>
+          <w:rFonts w:ascii="Arial" w:eastAsia="Times New Roman" w:hAnsi="Arial" w:cs="Arial"/>
+          <w:color w:val="222222"/>
+          <w:sz w:val="24"/>
+          <w:szCs w:val="24"/>
+        </w:rPr>
+        <w:t>si</w:t>
+      </w:r>
+      <w:proofErr w:type="spellEnd"/>
+      <w:r>
+        <w:rPr>
+          <w:rFonts w:ascii="Arial" w:eastAsia="Times New Roman" w:hAnsi="Arial" w:cs="Arial"/>
+          <w:color w:val="222222"/>
+          <w:sz w:val="24"/>
+          <w:szCs w:val="24"/>
+        </w:rPr>
+        <w:t xml:space="preserve"> </w:t>
+      </w:r>
+      <w:proofErr w:type="spellStart"/>
+      <w:r>
+        <w:rPr>
+          <w:rFonts w:ascii="Arial" w:eastAsia="Times New Roman" w:hAnsi="Arial" w:cs="Arial"/>
+          <w:color w:val="222222"/>
+          <w:sz w:val="24"/>
+          <w:szCs w:val="24"/>
+        </w:rPr>
+        <w:t>sa</w:t>
+      </w:r>
+      <w:proofErr w:type="spellEnd"/>
+      <w:r>
+        <w:rPr>
+          <w:rFonts w:ascii="Arial" w:eastAsia="Times New Roman" w:hAnsi="Arial" w:cs="Arial"/>
+          <w:color w:val="222222"/>
+          <w:sz w:val="24"/>
+          <w:szCs w:val="24"/>
+        </w:rPr>
+        <w:t xml:space="preserve"> pot </w:t>
+      </w:r>
+      <w:proofErr w:type="spellStart"/>
+      <w:r>
+        <w:rPr>
+          <w:rFonts w:ascii="Arial" w:eastAsia="Times New Roman" w:hAnsi="Arial" w:cs="Arial"/>
+          <w:color w:val="222222"/>
+          <w:sz w:val="24"/>
+          <w:szCs w:val="24"/>
+        </w:rPr>
+        <w:t>sa</w:t>
+      </w:r>
+      <w:proofErr w:type="spellEnd"/>
+      <w:r>
+        <w:rPr>
+          <w:rFonts w:ascii="Arial" w:eastAsia="Times New Roman" w:hAnsi="Arial" w:cs="Arial"/>
+          <w:color w:val="222222"/>
+          <w:sz w:val="24"/>
+          <w:szCs w:val="24"/>
+        </w:rPr>
+        <w:t xml:space="preserve"> </w:t>
+      </w:r>
+      <w:proofErr w:type="spellStart"/>
+      <w:r>
+        <w:rPr>
+          <w:rFonts w:ascii="Arial" w:eastAsia="Times New Roman" w:hAnsi="Arial" w:cs="Arial"/>
+          <w:color w:val="222222"/>
+          <w:sz w:val="24"/>
+          <w:szCs w:val="24"/>
+        </w:rPr>
+        <w:t>fac</w:t>
+      </w:r>
+      <w:proofErr w:type="spellEnd"/>
+      <w:r>
+        <w:rPr>
+          <w:rFonts w:ascii="Arial" w:eastAsia="Times New Roman" w:hAnsi="Arial" w:cs="Arial"/>
+          <w:color w:val="222222"/>
+          <w:sz w:val="24"/>
+          <w:szCs w:val="24"/>
+        </w:rPr>
+        <w:t xml:space="preserve"> share cu el</w:t>
+      </w:r>
+    </w:p>
+    <w:p>
+      <w:pPr>
+        <w:pStyle w:val="ListParagraph"/>
+        <w:numPr>
+          <w:ilvl w:val="0"/>
+          <w:numId w:val="3"/>
+        </w:numPr>
+        <w:shd w:val="clear" w:color="auto" w:fill="FFFFFF"/>
+        <w:spacing w:after="0" w:line="240" w:lineRule="auto"/>
+        <w:rPr>
+          <w:rFonts w:ascii="Arial" w:eastAsia="Times New Roman" w:hAnsi="Arial" w:cs="Arial"/>
+          <w:color w:val="222222"/>
+          <w:sz w:val="24"/>
+          <w:szCs w:val="24"/>
+        </w:rPr>
+      </w:pPr>
+      <w:proofErr w:type="spellStart"/>
+      <w:r>
+        <w:rPr>
+          <w:rFonts w:ascii="Arial" w:eastAsia="Times New Roman" w:hAnsi="Arial" w:cs="Arial"/>
+          <w:color w:val="222222"/>
+          <w:sz w:val="24"/>
+          <w:szCs w:val="24"/>
+        </w:rPr>
+        <w:t>Salvar</w:t>
+      </w:r>
+      <w:proofErr w:type="spellEnd"/>
+      <w:r>
+        <w:rPr>
+          <w:rFonts w:ascii="Arial" w:eastAsia="Times New Roman" w:hAnsi="Arial" w:cs="Arial"/>
+          <w:color w:val="222222"/>
+          <w:sz w:val="24"/>
+          <w:szCs w:val="24"/>
+        </w:rPr>
+        <w:t xml:space="preserve"> in DB </w:t>
+      </w:r>
+      <w:proofErr w:type="spellStart"/>
+      <w:r>
+        <w:rPr>
+          <w:rFonts w:ascii="Arial" w:eastAsia="Times New Roman" w:hAnsi="Arial" w:cs="Arial"/>
+          <w:color w:val="222222"/>
+          <w:sz w:val="24"/>
+          <w:szCs w:val="24"/>
+        </w:rPr>
+        <w:t>valori</w:t>
+      </w:r>
+      <w:proofErr w:type="spellEnd"/>
+      <w:r>
+        <w:rPr>
+          <w:rFonts w:ascii="Arial" w:eastAsia="Times New Roman" w:hAnsi="Arial" w:cs="Arial"/>
+          <w:color w:val="222222"/>
+          <w:sz w:val="24"/>
+          <w:szCs w:val="24"/>
+        </w:rPr>
+        <w:t xml:space="preserve"> Raw + </w:t>
+      </w:r>
+      <w:proofErr w:type="spellStart"/>
+      <w:r>
+        <w:rPr>
+          <w:rFonts w:ascii="Arial" w:eastAsia="Times New Roman" w:hAnsi="Arial" w:cs="Arial"/>
+          <w:color w:val="222222"/>
+          <w:sz w:val="24"/>
+          <w:szCs w:val="24"/>
+        </w:rPr>
+        <w:t>buton</w:t>
+      </w:r>
+      <w:proofErr w:type="spellEnd"/>
+      <w:r>
+        <w:rPr>
+          <w:rFonts w:ascii="Arial" w:eastAsia="Times New Roman" w:hAnsi="Arial" w:cs="Arial"/>
+          <w:color w:val="222222"/>
+          <w:sz w:val="24"/>
+          <w:szCs w:val="24"/>
+        </w:rPr>
+        <w:t xml:space="preserve"> de </w:t>
+      </w:r>
+      <w:proofErr w:type="spellStart"/>
+      <w:r>
+        <w:rPr>
+          <w:rFonts w:ascii="Arial" w:eastAsia="Times New Roman" w:hAnsi="Arial" w:cs="Arial"/>
+          <w:color w:val="222222"/>
+          <w:sz w:val="24"/>
+          <w:szCs w:val="24"/>
+        </w:rPr>
+        <w:t>cleandb</w:t>
+      </w:r>
+      <w:proofErr w:type="spellEnd"/>
+    </w:p>
+    <w:p>
+      <w:pPr>
+        <w:rPr>
+          <w:rFonts w:ascii="Consolas" w:eastAsia="Times New Roman" w:hAnsi="Consolas" w:cs="Times New Roman"/>
+          <w:b/>
+          <w:color w:val="000000"/>
+          <w:sz w:val="19"/>
+          <w:szCs w:val="19"/>
+        </w:rPr>
+      </w:pPr>
+    </w:p>
+    <w:p>
+      <w:pPr>
         <w:shd w:val="clear" w:color="auto" w:fill="FFFFFF"/>
         <w:spacing w:after="0" w:line="240" w:lineRule="auto"/>
         <w:rPr>
@@ -19366,6 +23069,97 @@
 <file path=word/numbering.xml><?xml version="1.0" encoding="utf-8"?>
 <w:numbering xmlns:ve="http://schemas.openxmlformats.org/markup-compatibility/2006" xmlns:o="urn:schemas-microsoft-com:office:office" xmlns:r="http://schemas.openxmlformats.org/officeDocument/2006/relationships" xmlns:m="http://schemas.openxmlformats.org/officeDocument/2006/math" xmlns:v="urn:schemas-microsoft-com:vml" xmlns:wp="http://schemas.openxmlformats.org/drawingml/2006/wordprocessingDrawing" xmlns:w10="urn:schemas-microsoft-com:office:word" xmlns:w="http://schemas.openxmlformats.org/wordprocessingml/2006/main" xmlns:wne="http://schemas.microsoft.com/office/word/2006/wordml">
   <w:abstractNum w:abstractNumId="0">
+    <w:nsid w:val="1A5318FE"/>
+    <w:multiLevelType w:val="hybridMultilevel"/>
+    <w:tmpl w:val="614E876C"/>
+    <w:lvl w:ilvl="0" w:tplc="386CE0BE">
+      <w:start w:val="1"/>
+      <w:numFmt w:val="decimal"/>
+      <w:lvlText w:val="%1)"/>
+      <w:lvlJc w:val="left"/>
+      <w:pPr>
+        <w:ind w:left="720" w:hanging="360"/>
+      </w:pPr>
+      <w:rPr>
+        <w:rFonts w:ascii="Calibri" w:eastAsiaTheme="minorHAnsi" w:hAnsi="Calibri" w:cs="Calibri" w:hint="default"/>
+        <w:color w:val="1F497D"/>
+        <w:sz w:val="25"/>
+      </w:rPr>
+    </w:lvl>
+    <w:lvl w:ilvl="1" w:tplc="04090019" w:tentative="1">
+      <w:start w:val="1"/>
+      <w:numFmt w:val="lowerLetter"/>
+      <w:lvlText w:val="%2."/>
+      <w:lvlJc w:val="left"/>
+      <w:pPr>
+        <w:ind w:left="1440" w:hanging="360"/>
+      </w:pPr>
+    </w:lvl>
+    <w:lvl w:ilvl="2" w:tplc="0409001B" w:tentative="1">
+      <w:start w:val="1"/>
+      <w:numFmt w:val="lowerRoman"/>
+      <w:lvlText w:val="%3."/>
+      <w:lvlJc w:val="right"/>
+      <w:pPr>
+        <w:ind w:left="2160" w:hanging="180"/>
+      </w:pPr>
+    </w:lvl>
+    <w:lvl w:ilvl="3" w:tplc="0409000F" w:tentative="1">
+      <w:start w:val="1"/>
+      <w:numFmt w:val="decimal"/>
+      <w:lvlText w:val="%4."/>
+      <w:lvlJc w:val="left"/>
+      <w:pPr>
+        <w:ind w:left="2880" w:hanging="360"/>
+      </w:pPr>
+    </w:lvl>
+    <w:lvl w:ilvl="4" w:tplc="04090019" w:tentative="1">
+      <w:start w:val="1"/>
+      <w:numFmt w:val="lowerLetter"/>
+      <w:lvlText w:val="%5."/>
+      <w:lvlJc w:val="left"/>
+      <w:pPr>
+        <w:ind w:left="3600" w:hanging="360"/>
+      </w:pPr>
+    </w:lvl>
+    <w:lvl w:ilvl="5" w:tplc="0409001B" w:tentative="1">
+      <w:start w:val="1"/>
+      <w:numFmt w:val="lowerRoman"/>
+      <w:lvlText w:val="%6."/>
+      <w:lvlJc w:val="right"/>
+      <w:pPr>
+        <w:ind w:left="4320" w:hanging="180"/>
+      </w:pPr>
+    </w:lvl>
+    <w:lvl w:ilvl="6" w:tplc="0409000F" w:tentative="1">
+      <w:start w:val="1"/>
+      <w:numFmt w:val="decimal"/>
+      <w:lvlText w:val="%7."/>
+      <w:lvlJc w:val="left"/>
+      <w:pPr>
+        <w:ind w:left="5040" w:hanging="360"/>
+      </w:pPr>
+    </w:lvl>
+    <w:lvl w:ilvl="7" w:tplc="04090019" w:tentative="1">
+      <w:start w:val="1"/>
+      <w:numFmt w:val="lowerLetter"/>
+      <w:lvlText w:val="%8."/>
+      <w:lvlJc w:val="left"/>
+      <w:pPr>
+        <w:ind w:left="5760" w:hanging="360"/>
+      </w:pPr>
+    </w:lvl>
+    <w:lvl w:ilvl="8" w:tplc="0409001B" w:tentative="1">
+      <w:start w:val="1"/>
+      <w:numFmt w:val="lowerRoman"/>
+      <w:lvlText w:val="%9."/>
+      <w:lvlJc w:val="right"/>
+      <w:pPr>
+        <w:ind w:left="6480" w:hanging="180"/>
+      </w:pPr>
+    </w:lvl>
+  </w:abstractNum>
+  <w:abstractNum w:abstractNumId="1">
     <w:nsid w:val="1BDF73EB"/>
     <w:multiLevelType w:val="hybridMultilevel"/>
     <w:tmpl w:val="3FB8D43E"/>
@@ -19454,7 +23248,7 @@
       </w:pPr>
     </w:lvl>
   </w:abstractNum>
-  <w:abstractNum w:abstractNumId="1">
+  <w:abstractNum w:abstractNumId="2">
     <w:nsid w:val="61E84020"/>
     <w:multiLevelType w:val="hybridMultilevel"/>
     <w:tmpl w:val="0AB4ECF6"/>
@@ -19568,10 +23362,13 @@
     </w:lvl>
   </w:abstractNum>
   <w:num w:numId="1">
-    <w:abstractNumId w:val="0"/>
+    <w:abstractNumId w:val="1"/>
   </w:num>
   <w:num w:numId="2">
-    <w:abstractNumId w:val="1"/>
+    <w:abstractNumId w:val="2"/>
+  </w:num>
+  <w:num w:numId="3">
+    <w:abstractNumId w:val="0"/>
   </w:num>
 </w:numbering>
 </file>
@@ -19892,6 +23689,19 @@
       <w:szCs w:val="24"/>
     </w:rPr>
   </w:style>
+  <w:style w:type="paragraph" w:customStyle="1" w:styleId="m2329582356000254093msolistparagraph">
+    <w:name w:val="m_2329582356000254093msolistparagraph"/>
+    <w:basedOn w:val="Normal"/>
+    <w:rsid w:val="00641668"/>
+    <w:pPr>
+      <w:spacing w:before="100" w:beforeAutospacing="1" w:after="100" w:afterAutospacing="1" w:line="240" w:lineRule="auto"/>
+    </w:pPr>
+    <w:rPr>
+      <w:rFonts w:ascii="Times New Roman" w:eastAsia="Times New Roman" w:hAnsi="Times New Roman" w:cs="Times New Roman"/>
+      <w:sz w:val="24"/>
+      <w:szCs w:val="24"/>
+    </w:rPr>
+  </w:style>
 </w:styles>
 </file>
 
@@ -20183,7 +23993,7 @@
 </file>
 
 <file path=customXml/itemProps1.xml><?xml version="1.0" encoding="utf-8"?>
-<ds:datastoreItem xmlns:ds="http://schemas.openxmlformats.org/officeDocument/2006/customXml" ds:itemID="{C4ACF716-5BA5-4356-9BC0-17E0CD47E2E8}">
+<ds:datastoreItem xmlns:ds="http://schemas.openxmlformats.org/officeDocument/2006/customXml" ds:itemID="{92FDD1F3-64C4-4159-A7B1-26536806D4D1}">
   <ds:schemaRefs>
     <ds:schemaRef ds:uri="http://schemas.openxmlformats.org/officeDocument/2006/bibliography"/>
   </ds:schemaRefs>

</xml_diff>

<commit_message>
14.05 - Read Temp, RH, Pressure
</commit_message>
<xml_diff>
--- a/Documentatie/Planificare Dezvoltare App. Mobila.docx
+++ b/Documentatie/Planificare Dezvoltare App. Mobila.docx
@@ -8443,10 +8443,10 @@
         <w:shd w:val="clear" w:color="auto" w:fill="FFFFFF"/>
         <w:spacing w:after="0" w:line="240" w:lineRule="auto"/>
         <w:rPr>
-          <w:rFonts w:ascii="Arial" w:eastAsia="Times New Roman" w:hAnsi="Arial" w:cs="Arial"/>
-          <w:color w:val="222222"/>
-          <w:sz w:val="24"/>
-          <w:szCs w:val="24"/>
+          <w:rFonts w:ascii="Consolas" w:eastAsia="Times New Roman" w:hAnsi="Consolas" w:cs="Arial"/>
+          <w:color w:val="000000"/>
+          <w:sz w:val="19"/>
+          <w:szCs w:val="19"/>
         </w:rPr>
       </w:pPr>
       <w:r>
@@ -8733,6 +8733,18 @@
           <w:szCs w:val="24"/>
         </w:rPr>
       </w:pPr>
+    </w:p>
+    <w:p>
+      <w:pPr>
+        <w:shd w:val="clear" w:color="auto" w:fill="FFFFFF"/>
+        <w:spacing w:after="0" w:line="240" w:lineRule="auto"/>
+        <w:rPr>
+          <w:rFonts w:ascii="Consolas" w:eastAsia="Times New Roman" w:hAnsi="Consolas" w:cs="Arial"/>
+          <w:color w:val="000000"/>
+          <w:sz w:val="19"/>
+          <w:szCs w:val="19"/>
+        </w:rPr>
+      </w:pPr>
       <w:r>
         <w:rPr>
           <w:rFonts w:ascii="Consolas" w:eastAsia="Times New Roman" w:hAnsi="Consolas" w:cs="Arial"/>
@@ -8928,7 +8940,17 @@
           <w:sz w:val="19"/>
           <w:szCs w:val="19"/>
         </w:rPr>
-        <w:t>ParamIds.Temperature</w:t>
+        <w:t>ParamIds.</w:t>
+      </w:r>
+      <w:r>
+        <w:rPr>
+          <w:rFonts w:ascii="Consolas" w:eastAsia="Times New Roman" w:hAnsi="Consolas" w:cs="Arial"/>
+          <w:color w:val="000000"/>
+          <w:sz w:val="19"/>
+          <w:szCs w:val="19"/>
+          <w:highlight w:val="yellow"/>
+        </w:rPr>
+        <w:t>Temperature</w:t>
       </w:r>
       <w:proofErr w:type="spellEnd"/>
       <w:r>
@@ -9027,6 +9049,18 @@
           <w:szCs w:val="24"/>
         </w:rPr>
       </w:pPr>
+    </w:p>
+    <w:p>
+      <w:pPr>
+        <w:shd w:val="clear" w:color="auto" w:fill="FFFFFF"/>
+        <w:spacing w:after="0" w:line="240" w:lineRule="auto"/>
+        <w:rPr>
+          <w:rFonts w:ascii="Consolas" w:eastAsia="Times New Roman" w:hAnsi="Consolas" w:cs="Arial"/>
+          <w:color w:val="000000"/>
+          <w:sz w:val="19"/>
+          <w:szCs w:val="19"/>
+        </w:rPr>
+      </w:pPr>
       <w:r>
         <w:rPr>
           <w:rFonts w:ascii="Consolas" w:eastAsia="Times New Roman" w:hAnsi="Consolas" w:cs="Arial"/>
@@ -9222,7 +9256,17 @@
           <w:sz w:val="19"/>
           <w:szCs w:val="19"/>
         </w:rPr>
-        <w:t>ParamIds.Humidity</w:t>
+        <w:t>ParamIds.</w:t>
+      </w:r>
+      <w:r>
+        <w:rPr>
+          <w:rFonts w:ascii="Consolas" w:eastAsia="Times New Roman" w:hAnsi="Consolas" w:cs="Arial"/>
+          <w:color w:val="000000"/>
+          <w:sz w:val="19"/>
+          <w:szCs w:val="19"/>
+          <w:highlight w:val="yellow"/>
+        </w:rPr>
+        <w:t>Humidity</w:t>
       </w:r>
       <w:proofErr w:type="spellEnd"/>
       <w:r>
@@ -9321,6 +9365,18 @@
           <w:szCs w:val="24"/>
         </w:rPr>
       </w:pPr>
+    </w:p>
+    <w:p>
+      <w:pPr>
+        <w:shd w:val="clear" w:color="auto" w:fill="FFFFFF"/>
+        <w:spacing w:after="0" w:line="240" w:lineRule="auto"/>
+        <w:rPr>
+          <w:rFonts w:ascii="Consolas" w:eastAsia="Times New Roman" w:hAnsi="Consolas" w:cs="Arial"/>
+          <w:color w:val="000000"/>
+          <w:sz w:val="19"/>
+          <w:szCs w:val="19"/>
+        </w:rPr>
+      </w:pPr>
       <w:r>
         <w:rPr>
           <w:rFonts w:ascii="Consolas" w:eastAsia="Times New Roman" w:hAnsi="Consolas" w:cs="Arial"/>
@@ -9516,7 +9572,17 @@
           <w:sz w:val="19"/>
           <w:szCs w:val="19"/>
         </w:rPr>
-        <w:t>ParamIds.Pressure</w:t>
+        <w:t>ParamIds.</w:t>
+      </w:r>
+      <w:r>
+        <w:rPr>
+          <w:rFonts w:ascii="Consolas" w:eastAsia="Times New Roman" w:hAnsi="Consolas" w:cs="Arial"/>
+          <w:color w:val="000000"/>
+          <w:sz w:val="19"/>
+          <w:szCs w:val="19"/>
+          <w:highlight w:val="yellow"/>
+        </w:rPr>
+        <w:t>Pressure</w:t>
       </w:r>
       <w:proofErr w:type="spellEnd"/>
       <w:r>
@@ -9603,6 +9669,18 @@
         </w:rPr>
         <w:t> });</w:t>
       </w:r>
+    </w:p>
+    <w:p>
+      <w:pPr>
+        <w:shd w:val="clear" w:color="auto" w:fill="FFFFFF"/>
+        <w:spacing w:after="0" w:line="240" w:lineRule="auto"/>
+        <w:rPr>
+          <w:rFonts w:ascii="Arial" w:eastAsia="Times New Roman" w:hAnsi="Arial" w:cs="Arial"/>
+          <w:color w:val="222222"/>
+          <w:sz w:val="24"/>
+          <w:szCs w:val="24"/>
+        </w:rPr>
+      </w:pPr>
     </w:p>
     <w:p>
       <w:pPr>
@@ -11398,6 +11476,7 @@
           <w:rFonts w:ascii="Calibri" w:eastAsia="Times New Roman" w:hAnsi="Calibri" w:cs="Calibri"/>
           <w:color w:val="1F497D"/>
         </w:rPr>
+        <w:lastRenderedPageBreak/>
         <w:t>poti</w:t>
       </w:r>
       <w:proofErr w:type="spellEnd"/>
@@ -14720,6 +14799,7 @@
           <w:rFonts w:ascii="Calibri" w:eastAsia="Times New Roman" w:hAnsi="Calibri" w:cs="Calibri"/>
           <w:color w:val="1F497D"/>
         </w:rPr>
+        <w:lastRenderedPageBreak/>
         <w:t>Da</w:t>
       </w:r>
       <w:proofErr w:type="spellEnd"/>
@@ -15079,7 +15159,6 @@
           <w:sz w:val="24"/>
           <w:szCs w:val="24"/>
         </w:rPr>
-        <w:lastRenderedPageBreak/>
         <w:t>Rectific</w:t>
       </w:r>
       <w:proofErr w:type="spellEnd"/>
@@ -19358,6 +19437,7 @@
       <w:r>
         <w:rPr>
           <w:rFonts w:ascii="Consolas" w:eastAsia="Times New Roman" w:hAnsi="Consolas" w:cs="Times New Roman"/>
+          <w:noProof/>
           <w:color w:val="000000"/>
           <w:sz w:val="19"/>
           <w:szCs w:val="19"/>
@@ -23993,7 +24073,7 @@
 </file>
 
 <file path=customXml/itemProps1.xml><?xml version="1.0" encoding="utf-8"?>
-<ds:datastoreItem xmlns:ds="http://schemas.openxmlformats.org/officeDocument/2006/customXml" ds:itemID="{92FDD1F3-64C4-4159-A7B1-26536806D4D1}">
+<ds:datastoreItem xmlns:ds="http://schemas.openxmlformats.org/officeDocument/2006/customXml" ds:itemID="{57AD20BB-032D-45AB-BE8E-3C728031C456}">
   <ds:schemaRefs>
     <ds:schemaRef ds:uri="http://schemas.openxmlformats.org/officeDocument/2006/bibliography"/>
   </ds:schemaRefs>

</xml_diff>